<commit_message>
Adding network configuration details
</commit_message>
<xml_diff>
--- a/labs/K2_Ubuntu_Server_InstallAndConfig.docx
+++ b/labs/K2_Ubuntu_Server_InstallAndConfig.docx
@@ -35,10 +35,10 @@
             <v:path o:extrusionok="f" gradientshapeok="t" o:connecttype="rect"/>
             <o:lock v:ext="edit" aspectratio="t"/>
           </v:shapetype>
-          <v:shape id="_x0000_i1026" type="#_x0000_t75" style="width:480pt;height:697.5pt" o:ole="">
+          <v:shape id="_x0000_i1025" type="#_x0000_t75" style="width:480pt;height:697.5pt" o:ole="">
             <v:imagedata r:id="rId6" o:title=""/>
           </v:shape>
-          <o:OLEObject Type="Embed" ProgID="Word.Document.12" ShapeID="_x0000_i1026" DrawAspect="Content" ObjectID="_1445403085" r:id="rId7">
+          <o:OLEObject Type="Embed" ProgID="Word.Document.12" ShapeID="_x0000_i1025" DrawAspect="Content" ObjectID="_1457944020" r:id="rId7">
             <o:FieldCodes>\s</o:FieldCodes>
           </o:OLEObject>
         </w:object>
@@ -1222,10 +1222,10 @@
       </w:pPr>
       <w:r>
         <w:object w:dxaOrig="10734" w:dyaOrig="14979">
-          <v:shape id="_x0000_i1025" type="#_x0000_t75" style="width:471.75pt;height:658.5pt" o:ole="">
+          <v:shape id="_x0000_i1026" type="#_x0000_t75" style="width:471.75pt;height:658.5pt" o:ole="">
             <v:imagedata r:id="rId8" o:title=""/>
           </v:shape>
-          <o:OLEObject Type="Embed" ProgID="Visio.Drawing.11" ShapeID="_x0000_i1025" DrawAspect="Content" ObjectID="_1445403086" r:id="rId9"/>
+          <o:OLEObject Type="Embed" ProgID="Visio.Drawing.11" ShapeID="_x0000_i1026" DrawAspect="Content" ObjectID="_1457944021" r:id="rId9"/>
         </w:object>
       </w:r>
       <w:r>
@@ -1263,7 +1263,13 @@
         <w:ind w:left="360"/>
       </w:pPr>
       <w:r>
-        <w:t>The wireless network is connected to the external Web. In my case, it is connected to TI network. It is used during installation to download everything.  If there is no wireless network, then start by connecting the wire network to the external world, and only after the completion of the installation connect the wire network to the local network 192.168.0.XXX</w:t>
+        <w:t xml:space="preserve">The wireless network is connected to the external Web. In my case, it is connected to TI </w:t>
+      </w:r>
+      <w:r>
+        <w:t xml:space="preserve">guest </w:t>
+      </w:r>
+      <w:r>
+        <w:t>network. It is used during installation to download everything.  If there is no wireless network, then start by connecting the wire network to the external world, and only after the completion of the installation connect the wire network to the local network 192.168.0.XXX</w:t>
       </w:r>
     </w:p>
     <w:p>
@@ -1295,7 +1301,41 @@
         <w:t xml:space="preserve"> look at options to set the network, the encryption and so on)</w:t>
       </w:r>
       <w:r>
-        <w:t xml:space="preserve"> </w:t>
+        <w:t>. The following instructions are for TI guest network.  For any other location, consult the local IT.</w:t>
+      </w:r>
+      <w:r>
+        <w:t xml:space="preserve">  The following are the steps that I took to configure the wireless network:</w:t>
+      </w:r>
+    </w:p>
+    <w:p>
+      <w:pPr>
+        <w:ind w:left="360"/>
+      </w:pPr>
+      <w:r>
+        <w:t xml:space="preserve">Step 1 – Log in into the machine as super user.  Make sure that the wireless adapter is on (the small antenna icon is on). If the server was pre-config the wireless will connect to TI Guest network. </w:t>
+      </w:r>
+      <w:r>
+        <w:t xml:space="preserve"> To validate it open the setting window (the “gear” icon) and chose the network tab.  Select the wireless option and see if the connection is on.  </w:t>
+      </w:r>
+    </w:p>
+    <w:p>
+      <w:pPr>
+        <w:ind w:left="360"/>
+      </w:pPr>
+      <w:r>
+        <w:t>Step 2 – if the wireless status is not connected</w:t>
+      </w:r>
+      <w:r>
+        <w:t>, (</w:t>
+      </w:r>
+      <w:r>
+        <w:t>no status or trying to connect for a more than 5 minutes</w:t>
+      </w:r>
+      <w:r>
+        <w:t>) follow</w:t>
+      </w:r>
+      <w:r>
+        <w:t xml:space="preserve"> the following procedure that worked for me.</w:t>
       </w:r>
     </w:p>
     <w:p>
@@ -1303,8 +1343,317 @@
         <w:pStyle w:val="ListParagraph"/>
         <w:numPr>
           <w:ilvl w:val="0"/>
-          <w:numId w:val="14"/>
+          <w:numId w:val="16"/>
         </w:numPr>
+        <w:spacing w:after="0" w:line="240" w:lineRule="auto"/>
+        <w:contextualSpacing w:val="0"/>
+      </w:pPr>
+      <w:r>
+        <w:t>Delete all the configurations from the /etc/Networkmanagement/system_connections directory</w:t>
+      </w:r>
+    </w:p>
+    <w:p>
+      <w:pPr>
+        <w:pStyle w:val="ListParagraph"/>
+        <w:numPr>
+          <w:ilvl w:val="0"/>
+          <w:numId w:val="16"/>
+        </w:numPr>
+        <w:spacing w:after="0" w:line="240" w:lineRule="auto"/>
+        <w:contextualSpacing w:val="0"/>
+      </w:pPr>
+      <w:r>
+        <w:t>In the setting-&gt;network-&gt;wireless screen click on the pull down menu of network name. If net4guest is there, select it and enter the key when asked. If net4guest is not in the pull down menu, chose other, enter the name net4guest and continue</w:t>
+      </w:r>
+    </w:p>
+    <w:p>
+      <w:pPr>
+        <w:pStyle w:val="ListParagraph"/>
+        <w:numPr>
+          <w:ilvl w:val="0"/>
+          <w:numId w:val="16"/>
+        </w:numPr>
+        <w:spacing w:after="0" w:line="240" w:lineRule="auto"/>
+        <w:contextualSpacing w:val="0"/>
+      </w:pPr>
+      <w:r>
+        <w:t>Reconfigured the netguest network with 128 bit encryption</w:t>
+      </w:r>
+    </w:p>
+    <w:p>
+      <w:pPr>
+        <w:pStyle w:val="ListParagraph"/>
+        <w:numPr>
+          <w:ilvl w:val="0"/>
+          <w:numId w:val="16"/>
+        </w:numPr>
+        <w:spacing w:after="0" w:line="240" w:lineRule="auto"/>
+        <w:contextualSpacing w:val="0"/>
+      </w:pPr>
+      <w:r>
+        <w:t xml:space="preserve">Enter the encryption key </w:t>
+      </w:r>
+    </w:p>
+    <w:p>
+      <w:pPr>
+        <w:pStyle w:val="ListParagraph"/>
+        <w:numPr>
+          <w:ilvl w:val="0"/>
+          <w:numId w:val="16"/>
+        </w:numPr>
+        <w:spacing w:after="0" w:line="240" w:lineRule="auto"/>
+        <w:contextualSpacing w:val="0"/>
+      </w:pPr>
+      <w:r>
+        <w:t>Reboot with super user  credential</w:t>
+      </w:r>
+    </w:p>
+    <w:p>
+      <w:pPr>
+        <w:pStyle w:val="ListParagraph"/>
+        <w:numPr>
+          <w:ilvl w:val="0"/>
+          <w:numId w:val="16"/>
+        </w:numPr>
+        <w:spacing w:after="0" w:line="240" w:lineRule="auto"/>
+        <w:contextualSpacing w:val="0"/>
+      </w:pPr>
+      <w:r>
+        <w:t>When it came up it asked (again) for the key, enter  it</w:t>
+      </w:r>
+    </w:p>
+    <w:p>
+      <w:pPr>
+        <w:pStyle w:val="ListParagraph"/>
+        <w:numPr>
+          <w:ilvl w:val="0"/>
+          <w:numId w:val="16"/>
+        </w:numPr>
+        <w:spacing w:after="0" w:line="240" w:lineRule="auto"/>
+        <w:contextualSpacing w:val="0"/>
+      </w:pPr>
+      <w:r>
+        <w:t>Connected</w:t>
+      </w:r>
+    </w:p>
+    <w:p>
+      <w:pPr>
+        <w:pStyle w:val="ListParagraph"/>
+        <w:numPr>
+          <w:ilvl w:val="0"/>
+          <w:numId w:val="16"/>
+        </w:numPr>
+        <w:spacing w:after="0" w:line="240" w:lineRule="auto"/>
+        <w:contextualSpacing w:val="0"/>
+      </w:pPr>
+      <w:r>
+        <w:t>Start a browser and put  user name and password (for the guest account)</w:t>
+      </w:r>
+    </w:p>
+    <w:p>
+      <w:pPr>
+        <w:pStyle w:val="ListParagraph"/>
+      </w:pPr>
+    </w:p>
+    <w:p>
+      <w:pPr>
+        <w:pStyle w:val="ListParagraph"/>
+      </w:pPr>
+    </w:p>
+    <w:p>
+      <w:pPr>
+        <w:pStyle w:val="ListParagraph"/>
+        <w:ind w:left="360"/>
+      </w:pPr>
+      <w:r>
+        <w:t xml:space="preserve">Step 3 </w:t>
+      </w:r>
+      <w:r>
+        <w:t>– Verify</w:t>
+      </w:r>
+      <w:r>
+        <w:t xml:space="preserve"> connectivity to the external world and especially to apt-get server</w:t>
+      </w:r>
+    </w:p>
+    <w:p>
+      <w:pPr>
+        <w:pStyle w:val="ListParagraph"/>
+        <w:numPr>
+          <w:ilvl w:val="0"/>
+          <w:numId w:val="18"/>
+        </w:numPr>
+      </w:pPr>
+      <w:r>
+        <w:t>Open Firefox browser and make sure that you can get to standard web site such as cnn.com or google.com</w:t>
+      </w:r>
+    </w:p>
+    <w:p>
+      <w:pPr>
+        <w:pStyle w:val="ListParagraph"/>
+        <w:numPr>
+          <w:ilvl w:val="0"/>
+          <w:numId w:val="18"/>
+        </w:numPr>
+      </w:pPr>
+      <w:r>
+        <w:t xml:space="preserve">Verify that you can get to the apt-get server. Do “sudo apt-get update” and see if the update process works. </w:t>
+      </w:r>
+      <w:r>
+        <w:t xml:space="preserve"> </w:t>
+      </w:r>
+    </w:p>
+    <w:p>
+      <w:pPr>
+        <w:pStyle w:val="ListParagraph"/>
+        <w:numPr>
+          <w:ilvl w:val="0"/>
+          <w:numId w:val="18"/>
+        </w:numPr>
+      </w:pPr>
+      <w:r>
+        <w:t xml:space="preserve">The following concerning Ubuntu server that was installed with TI installation. For other installations similar procedure must be applied. If you get errors because apt tries to access the cache in </w:t>
+      </w:r>
+      <w:r>
+        <w:t>dal.design.ti.com and</w:t>
+      </w:r>
+      <w:r>
+        <w:t xml:space="preserve"> cannot resolve or access</w:t>
+      </w:r>
+      <w:r>
+        <w:t xml:space="preserve"> </w:t>
+      </w:r>
+      <w:r>
+        <w:t>(or similar inside firewall addresses) you need to change the proxy configuration.  Here are the steps that I took:</w:t>
+      </w:r>
+    </w:p>
+    <w:p>
+      <w:pPr>
+        <w:pStyle w:val="ListParagraph"/>
+        <w:numPr>
+          <w:ilvl w:val="1"/>
+          <w:numId w:val="18"/>
+        </w:numPr>
+      </w:pPr>
+      <w:r>
+        <w:lastRenderedPageBreak/>
+        <w:t xml:space="preserve">At directory /etc/apt/apt.conf.d   delete the file proxy (that is change </w:t>
+      </w:r>
+      <w:r>
+        <w:t>its</w:t>
+      </w:r>
+      <w:r>
+        <w:t xml:space="preserve"> name, do “sudo mv proxy proxy.bak”</w:t>
+      </w:r>
+    </w:p>
+    <w:p>
+      <w:pPr>
+        <w:pStyle w:val="ListParagraph"/>
+        <w:numPr>
+          <w:ilvl w:val="1"/>
+          <w:numId w:val="18"/>
+        </w:numPr>
+      </w:pPr>
+      <w:r>
+        <w:t>At directory /etc modify the file environment (first copy the original to environment.bak and then)  delete all the lines that define the proxy do</w:t>
+      </w:r>
+    </w:p>
+    <w:p>
+      <w:pPr>
+        <w:pStyle w:val="ListParagraph"/>
+        <w:numPr>
+          <w:ilvl w:val="3"/>
+          <w:numId w:val="18"/>
+        </w:numPr>
+      </w:pPr>
+      <w:r>
+        <w:t>Do “sudo cp environment environment.bak”</w:t>
+      </w:r>
+    </w:p>
+    <w:p>
+      <w:pPr>
+        <w:pStyle w:val="ListParagraph"/>
+        <w:numPr>
+          <w:ilvl w:val="3"/>
+          <w:numId w:val="18"/>
+        </w:numPr>
+      </w:pPr>
+      <w:r>
+        <w:t>Open an editor and delete the lines that define any of the proxies</w:t>
+      </w:r>
+    </w:p>
+    <w:p>
+      <w:pPr>
+        <w:pStyle w:val="ListParagraph"/>
+        <w:numPr>
+          <w:ilvl w:val="1"/>
+          <w:numId w:val="18"/>
+        </w:numPr>
+      </w:pPr>
+      <w:r>
+        <w:t xml:space="preserve">Verify that there is not proxy defined. </w:t>
+      </w:r>
+      <w:r>
+        <w:t>Do “</w:t>
+      </w:r>
+      <w:r>
+        <w:t>printenv | grep proxy</w:t>
+      </w:r>
+      <w:r>
+        <w:t>” to</w:t>
+      </w:r>
+      <w:r>
+        <w:t xml:space="preserve"> verify that no proxy is define.  If you still have http, https or ftp proxy run a script that empty these proxies</w:t>
+      </w:r>
+      <w:r>
+        <w:t>.  The script should have lines like “ export http_proxy =”</w:t>
+      </w:r>
+    </w:p>
+    <w:p>
+      <w:pPr>
+        <w:pStyle w:val="ListParagraph"/>
+        <w:numPr>
+          <w:ilvl w:val="0"/>
+          <w:numId w:val="18"/>
+        </w:numPr>
+      </w:pPr>
+      <w:r>
+        <w:t>Try “sudo apt-get update” again.  Verify that it works.  If it does not consult with the IT people.</w:t>
+      </w:r>
+    </w:p>
+    <w:p>
+      <w:pPr>
+        <w:pStyle w:val="ListParagraph"/>
+        <w:ind w:left="360"/>
+      </w:pPr>
+    </w:p>
+    <w:p>
+      <w:pPr>
+        <w:pStyle w:val="ListParagraph"/>
+        <w:ind w:left="360"/>
+      </w:pPr>
+    </w:p>
+    <w:p>
+      <w:pPr>
+        <w:pStyle w:val="ListParagraph"/>
+        <w:ind w:left="360"/>
+      </w:pPr>
+    </w:p>
+    <w:p>
+      <w:pPr>
+        <w:pStyle w:val="ListParagraph"/>
+        <w:ind w:left="360"/>
+      </w:pPr>
+    </w:p>
+    <w:p>
+      <w:pPr>
+        <w:pStyle w:val="ListParagraph"/>
+        <w:ind w:left="360"/>
+      </w:pPr>
+    </w:p>
+    <w:p>
+      <w:pPr>
+        <w:pStyle w:val="ListParagraph"/>
+        <w:ind w:left="360"/>
       </w:pPr>
       <w:r>
         <w:t xml:space="preserve">Wired network </w:t>
@@ -1321,7 +1670,22 @@
         <w:t>to 192.168.0.100</w:t>
       </w:r>
       <w:r>
-        <w:t>. The setting is done using the GUI as explained above.  Note, if external network is not available for wireless, the wired network is connected to the external network and gets its IP address from a DHCP server on the network.</w:t>
+        <w:t>. The setting is done using the GUI as explained above.  Note, if external network is not available fo</w:t>
+      </w:r>
+      <w:r>
+        <w:t>r wirele</w:t>
+      </w:r>
+      <w:r>
+        <w:t>ss, the wired network should be connected to an</w:t>
+      </w:r>
+      <w:r>
+        <w:t xml:space="preserve"> external network and gets its IP address from a DHCP server on the network</w:t>
+      </w:r>
+      <w:r>
+        <w:t xml:space="preserve"> during the configuration process, and switch to local network afterwards</w:t>
+      </w:r>
+      <w:r>
+        <w:t>.</w:t>
       </w:r>
     </w:p>
     <w:p>
@@ -1337,15 +1701,127 @@
         <w:ind w:left="360"/>
       </w:pPr>
       <w:r>
-        <w:t>Note that regardless of the way the server is connected to the external world (wireless or wire), the proxy settings must be changed based on the instructions of the local IT person. In this document the proxy settings are for internal TI network.</w:t>
-      </w:r>
-    </w:p>
+        <w:t>Note that regardless of the way the server is connected to the external world (wireless or wire), the proxy settings must be changed based on the instructions of the local IT person. In this document the</w:t>
+      </w:r>
+      <w:r>
+        <w:t xml:space="preserve"> proxy settings are for guest</w:t>
+      </w:r>
+      <w:r>
+        <w:t xml:space="preserve"> TI network.</w:t>
+      </w:r>
+    </w:p>
+    <w:p>
+      <w:pPr>
+        <w:ind w:left="360"/>
+      </w:pPr>
+      <w:r>
+        <w:t>To set the wired network do the following</w:t>
+      </w:r>
+    </w:p>
+    <w:p>
+      <w:pPr>
+        <w:pStyle w:val="ListParagraph"/>
+        <w:numPr>
+          <w:ilvl w:val="0"/>
+          <w:numId w:val="19"/>
+        </w:numPr>
+      </w:pPr>
+      <w:r>
+        <w:t>Connect Ethernet cable to a switch</w:t>
+      </w:r>
+    </w:p>
+    <w:p>
+      <w:pPr>
+        <w:pStyle w:val="ListParagraph"/>
+        <w:numPr>
+          <w:ilvl w:val="0"/>
+          <w:numId w:val="19"/>
+        </w:numPr>
+      </w:pPr>
+      <w:r>
+        <w:t>Start the setting-&gt;network as described above</w:t>
+      </w:r>
+    </w:p>
+    <w:p>
+      <w:pPr>
+        <w:pStyle w:val="ListParagraph"/>
+        <w:numPr>
+          <w:ilvl w:val="0"/>
+          <w:numId w:val="19"/>
+        </w:numPr>
+      </w:pPr>
+      <w:r>
+        <w:t>Select the wire network and click on option</w:t>
+      </w:r>
+    </w:p>
+    <w:p>
+      <w:pPr>
+        <w:pStyle w:val="ListParagraph"/>
+        <w:numPr>
+          <w:ilvl w:val="0"/>
+          <w:numId w:val="19"/>
+        </w:numPr>
+      </w:pPr>
+      <w:r>
+        <w:t>In the  Method select manual</w:t>
+      </w:r>
+    </w:p>
+    <w:p>
+      <w:pPr>
+        <w:pStyle w:val="ListParagraph"/>
+        <w:numPr>
+          <w:ilvl w:val="0"/>
+          <w:numId w:val="19"/>
+        </w:numPr>
+      </w:pPr>
+      <w:r>
+        <w:t>Add ip address (click on the add tab) with the following</w:t>
+      </w:r>
+    </w:p>
+    <w:p>
+      <w:pPr>
+        <w:pStyle w:val="ListParagraph"/>
+        <w:numPr>
+          <w:ilvl w:val="1"/>
+          <w:numId w:val="19"/>
+        </w:numPr>
+      </w:pPr>
+      <w:r>
+        <w:t>Ip -&gt;    192.168.0.100</w:t>
+      </w:r>
+    </w:p>
+    <w:p>
+      <w:pPr>
+        <w:pStyle w:val="ListParagraph"/>
+        <w:numPr>
+          <w:ilvl w:val="1"/>
+          <w:numId w:val="19"/>
+        </w:numPr>
+      </w:pPr>
+      <w:r>
+        <w:t>Mask 255.255.255.0</w:t>
+      </w:r>
+    </w:p>
+    <w:p>
+      <w:pPr>
+        <w:pStyle w:val="ListParagraph"/>
+        <w:numPr>
+          <w:ilvl w:val="1"/>
+          <w:numId w:val="19"/>
+        </w:numPr>
+      </w:pPr>
+      <w:r>
+        <w:t>Gateway 192.168.0.1</w:t>
+      </w:r>
+    </w:p>
+    <w:p/>
     <w:p>
       <w:pPr>
         <w:pStyle w:val="Heading3"/>
       </w:pPr>
       <w:bookmarkStart w:id="6" w:name="_Toc370366521"/>
       <w:r>
+        <w:lastRenderedPageBreak/>
         <w:t>Operating system</w:t>
       </w:r>
       <w:bookmarkEnd w:id="6"/>
@@ -1376,7 +1852,13 @@
     </w:p>
     <w:p>
       <w:r>
-        <w:t>Some of the downloads that are installed were made for 32-bit machines. In order to run them on 64-bit machines (like the one that we have in North America), one has to install an adaption / compatibility library</w:t>
+        <w:t>Some of the downloads that are installed were made for 32-bit machines. In order to run them</w:t>
+      </w:r>
+      <w:r>
+        <w:t xml:space="preserve"> on 64-bit machines</w:t>
+      </w:r>
+      <w:r>
+        <w:t>, one has to install an adaption / compatibility library</w:t>
       </w:r>
       <w:r>
         <w:t xml:space="preserve"> ia32-libs</w:t>
@@ -1434,7 +1916,23 @@
         <w:pStyle w:val="ListParagraph"/>
       </w:pPr>
     </w:p>
-    <w:p/>
+    <w:p>
+      <w:r>
+        <w:t xml:space="preserve">Note – if the Ubuntu installation is for 32-bit operating system, the apt-get will not install ia32-libs. So if you get an error message saying that </w:t>
+      </w:r>
+      <w:r>
+        <w:t>“</w:t>
+      </w:r>
+      <w:r>
+        <w:t>the package does not exist</w:t>
+      </w:r>
+      <w:r>
+        <w:t>”,</w:t>
+      </w:r>
+      <w:r>
+        <w:t xml:space="preserve"> the Ubuntu must be 32-bit version.</w:t>
+      </w:r>
+    </w:p>
     <w:p>
       <w:pPr>
         <w:pStyle w:val="Heading3"/>
@@ -5112,15 +5610,7 @@
         <w:t xml:space="preserve"> </w:t>
       </w:r>
       <w:r>
-        <w:t xml:space="preserve"> </w:t>
-      </w:r>
-      <w:proofErr w:type="gramStart"/>
-      <w:r>
-        <w:t>sudo</w:t>
-      </w:r>
-      <w:proofErr w:type="gramEnd"/>
-      <w:r>
-        <w:t xml:space="preserve"> apt-get install isc-dhcp-server</w:t>
+        <w:t xml:space="preserve"> sudo apt-get install isc-dhcp-server</w:t>
       </w:r>
     </w:p>
     <w:p>
@@ -5327,15 +5817,7 @@
         <w:sym w:font="Wingdings" w:char="F0E0"/>
       </w:r>
       <w:r>
-        <w:t xml:space="preserve"> </w:t>
-      </w:r>
-      <w:proofErr w:type="gramStart"/>
-      <w:r>
-        <w:t>sudo</w:t>
-      </w:r>
-      <w:proofErr w:type="gramEnd"/>
-      <w:r>
-        <w:t xml:space="preserve"> vi /etc/dhcp/dhcpd.conf. </w:t>
+        <w:t xml:space="preserve"> sudo vi /etc/dhcp/dhcpd.conf. </w:t>
       </w:r>
       <w:r>
         <w:t xml:space="preserve">   </w:t>
@@ -5905,6 +6387,95 @@
     </w:lvl>
   </w:abstractNum>
   <w:abstractNum w:abstractNumId="3">
+    <w:nsid w:val="29B5364D"/>
+    <w:multiLevelType w:val="hybridMultilevel"/>
+    <w:tmpl w:val="96769A68"/>
+    <w:lvl w:ilvl="0" w:tplc="0409000F">
+      <w:start w:val="1"/>
+      <w:numFmt w:val="decimal"/>
+      <w:lvlText w:val="%1."/>
+      <w:lvlJc w:val="left"/>
+      <w:pPr>
+        <w:ind w:left="720" w:hanging="360"/>
+      </w:pPr>
+      <w:rPr>
+        <w:rFonts w:hint="default"/>
+      </w:rPr>
+    </w:lvl>
+    <w:lvl w:ilvl="1" w:tplc="04090019">
+      <w:start w:val="1"/>
+      <w:numFmt w:val="lowerLetter"/>
+      <w:lvlText w:val="%2."/>
+      <w:lvlJc w:val="left"/>
+      <w:pPr>
+        <w:ind w:left="1440" w:hanging="360"/>
+      </w:pPr>
+    </w:lvl>
+    <w:lvl w:ilvl="2" w:tplc="0409001B" w:tentative="1">
+      <w:start w:val="1"/>
+      <w:numFmt w:val="lowerRoman"/>
+      <w:lvlText w:val="%3."/>
+      <w:lvlJc w:val="right"/>
+      <w:pPr>
+        <w:ind w:left="2160" w:hanging="180"/>
+      </w:pPr>
+    </w:lvl>
+    <w:lvl w:ilvl="3" w:tplc="0409000F" w:tentative="1">
+      <w:start w:val="1"/>
+      <w:numFmt w:val="decimal"/>
+      <w:lvlText w:val="%4."/>
+      <w:lvlJc w:val="left"/>
+      <w:pPr>
+        <w:ind w:left="2880" w:hanging="360"/>
+      </w:pPr>
+    </w:lvl>
+    <w:lvl w:ilvl="4" w:tplc="04090019" w:tentative="1">
+      <w:start w:val="1"/>
+      <w:numFmt w:val="lowerLetter"/>
+      <w:lvlText w:val="%5."/>
+      <w:lvlJc w:val="left"/>
+      <w:pPr>
+        <w:ind w:left="3600" w:hanging="360"/>
+      </w:pPr>
+    </w:lvl>
+    <w:lvl w:ilvl="5" w:tplc="0409001B" w:tentative="1">
+      <w:start w:val="1"/>
+      <w:numFmt w:val="lowerRoman"/>
+      <w:lvlText w:val="%6."/>
+      <w:lvlJc w:val="right"/>
+      <w:pPr>
+        <w:ind w:left="4320" w:hanging="180"/>
+      </w:pPr>
+    </w:lvl>
+    <w:lvl w:ilvl="6" w:tplc="0409000F" w:tentative="1">
+      <w:start w:val="1"/>
+      <w:numFmt w:val="decimal"/>
+      <w:lvlText w:val="%7."/>
+      <w:lvlJc w:val="left"/>
+      <w:pPr>
+        <w:ind w:left="5040" w:hanging="360"/>
+      </w:pPr>
+    </w:lvl>
+    <w:lvl w:ilvl="7" w:tplc="04090019" w:tentative="1">
+      <w:start w:val="1"/>
+      <w:numFmt w:val="lowerLetter"/>
+      <w:lvlText w:val="%8."/>
+      <w:lvlJc w:val="left"/>
+      <w:pPr>
+        <w:ind w:left="5760" w:hanging="360"/>
+      </w:pPr>
+    </w:lvl>
+    <w:lvl w:ilvl="8" w:tplc="0409001B" w:tentative="1">
+      <w:start w:val="1"/>
+      <w:numFmt w:val="lowerRoman"/>
+      <w:lvlText w:val="%9."/>
+      <w:lvlJc w:val="right"/>
+      <w:pPr>
+        <w:ind w:left="6480" w:hanging="180"/>
+      </w:pPr>
+    </w:lvl>
+  </w:abstractNum>
+  <w:abstractNum w:abstractNumId="4">
     <w:nsid w:val="2ECD3CD2"/>
     <w:multiLevelType w:val="hybridMultilevel"/>
     <w:tmpl w:val="4A2CFA06"/>
@@ -6019,7 +6590,7 @@
       </w:rPr>
     </w:lvl>
   </w:abstractNum>
-  <w:abstractNum w:abstractNumId="4">
+  <w:abstractNum w:abstractNumId="5">
     <w:nsid w:val="2F882423"/>
     <w:multiLevelType w:val="hybridMultilevel"/>
     <w:tmpl w:val="09369C40"/>
@@ -6108,7 +6679,7 @@
       </w:pPr>
     </w:lvl>
   </w:abstractNum>
-  <w:abstractNum w:abstractNumId="5">
+  <w:abstractNum w:abstractNumId="6">
     <w:nsid w:val="2FFE7160"/>
     <w:multiLevelType w:val="hybridMultilevel"/>
     <w:tmpl w:val="B6101EAC"/>
@@ -6197,7 +6768,7 @@
       </w:pPr>
     </w:lvl>
   </w:abstractNum>
-  <w:abstractNum w:abstractNumId="6">
+  <w:abstractNum w:abstractNumId="7">
     <w:nsid w:val="36952C8A"/>
     <w:multiLevelType w:val="hybridMultilevel"/>
     <w:tmpl w:val="70165794"/>
@@ -6286,7 +6857,7 @@
       </w:pPr>
     </w:lvl>
   </w:abstractNum>
-  <w:abstractNum w:abstractNumId="7">
+  <w:abstractNum w:abstractNumId="8">
     <w:nsid w:val="3C0E34D9"/>
     <w:multiLevelType w:val="hybridMultilevel"/>
     <w:tmpl w:val="091257AC"/>
@@ -6375,7 +6946,7 @@
       </w:pPr>
     </w:lvl>
   </w:abstractNum>
-  <w:abstractNum w:abstractNumId="8">
+  <w:abstractNum w:abstractNumId="9">
     <w:nsid w:val="3FBC5D66"/>
     <w:multiLevelType w:val="hybridMultilevel"/>
     <w:tmpl w:val="B11E72EA"/>
@@ -6464,7 +7035,7 @@
       </w:pPr>
     </w:lvl>
   </w:abstractNum>
-  <w:abstractNum w:abstractNumId="9">
+  <w:abstractNum w:abstractNumId="10">
     <w:nsid w:val="41DF5177"/>
     <w:multiLevelType w:val="hybridMultilevel"/>
     <w:tmpl w:val="A70E6C82"/>
@@ -6553,7 +7124,7 @@
       </w:pPr>
     </w:lvl>
   </w:abstractNum>
-  <w:abstractNum w:abstractNumId="10">
+  <w:abstractNum w:abstractNumId="11">
     <w:nsid w:val="4C2E4695"/>
     <w:multiLevelType w:val="hybridMultilevel"/>
     <w:tmpl w:val="88883376"/>
@@ -6642,7 +7213,7 @@
       </w:pPr>
     </w:lvl>
   </w:abstractNum>
-  <w:abstractNum w:abstractNumId="11">
+  <w:abstractNum w:abstractNumId="12">
     <w:nsid w:val="5DED04D2"/>
     <w:multiLevelType w:val="hybridMultilevel"/>
     <w:tmpl w:val="A7DAC6C6"/>
@@ -6731,7 +7302,96 @@
       </w:pPr>
     </w:lvl>
   </w:abstractNum>
-  <w:abstractNum w:abstractNumId="12">
+  <w:abstractNum w:abstractNumId="13">
+    <w:nsid w:val="5E594739"/>
+    <w:multiLevelType w:val="hybridMultilevel"/>
+    <w:tmpl w:val="3EA4A922"/>
+    <w:lvl w:ilvl="0" w:tplc="0409000F">
+      <w:start w:val="1"/>
+      <w:numFmt w:val="decimal"/>
+      <w:lvlText w:val="%1."/>
+      <w:lvlJc w:val="left"/>
+      <w:pPr>
+        <w:ind w:left="720" w:hanging="360"/>
+      </w:pPr>
+      <w:rPr>
+        <w:rFonts w:hint="default"/>
+      </w:rPr>
+    </w:lvl>
+    <w:lvl w:ilvl="1" w:tplc="04090019">
+      <w:start w:val="1"/>
+      <w:numFmt w:val="lowerLetter"/>
+      <w:lvlText w:val="%2."/>
+      <w:lvlJc w:val="left"/>
+      <w:pPr>
+        <w:ind w:left="1440" w:hanging="360"/>
+      </w:pPr>
+    </w:lvl>
+    <w:lvl w:ilvl="2" w:tplc="0409001B">
+      <w:start w:val="1"/>
+      <w:numFmt w:val="lowerRoman"/>
+      <w:lvlText w:val="%3."/>
+      <w:lvlJc w:val="right"/>
+      <w:pPr>
+        <w:ind w:left="2160" w:hanging="180"/>
+      </w:pPr>
+    </w:lvl>
+    <w:lvl w:ilvl="3" w:tplc="0409000F">
+      <w:start w:val="1"/>
+      <w:numFmt w:val="decimal"/>
+      <w:lvlText w:val="%4."/>
+      <w:lvlJc w:val="left"/>
+      <w:pPr>
+        <w:ind w:left="2880" w:hanging="360"/>
+      </w:pPr>
+    </w:lvl>
+    <w:lvl w:ilvl="4" w:tplc="04090019" w:tentative="1">
+      <w:start w:val="1"/>
+      <w:numFmt w:val="lowerLetter"/>
+      <w:lvlText w:val="%5."/>
+      <w:lvlJc w:val="left"/>
+      <w:pPr>
+        <w:ind w:left="3600" w:hanging="360"/>
+      </w:pPr>
+    </w:lvl>
+    <w:lvl w:ilvl="5" w:tplc="0409001B" w:tentative="1">
+      <w:start w:val="1"/>
+      <w:numFmt w:val="lowerRoman"/>
+      <w:lvlText w:val="%6."/>
+      <w:lvlJc w:val="right"/>
+      <w:pPr>
+        <w:ind w:left="4320" w:hanging="180"/>
+      </w:pPr>
+    </w:lvl>
+    <w:lvl w:ilvl="6" w:tplc="0409000F" w:tentative="1">
+      <w:start w:val="1"/>
+      <w:numFmt w:val="decimal"/>
+      <w:lvlText w:val="%7."/>
+      <w:lvlJc w:val="left"/>
+      <w:pPr>
+        <w:ind w:left="5040" w:hanging="360"/>
+      </w:pPr>
+    </w:lvl>
+    <w:lvl w:ilvl="7" w:tplc="04090019" w:tentative="1">
+      <w:start w:val="1"/>
+      <w:numFmt w:val="lowerLetter"/>
+      <w:lvlText w:val="%8."/>
+      <w:lvlJc w:val="left"/>
+      <w:pPr>
+        <w:ind w:left="5760" w:hanging="360"/>
+      </w:pPr>
+    </w:lvl>
+    <w:lvl w:ilvl="8" w:tplc="0409001B" w:tentative="1">
+      <w:start w:val="1"/>
+      <w:numFmt w:val="lowerRoman"/>
+      <w:lvlText w:val="%9."/>
+      <w:lvlJc w:val="right"/>
+      <w:pPr>
+        <w:ind w:left="6480" w:hanging="180"/>
+      </w:pPr>
+    </w:lvl>
+  </w:abstractNum>
+  <w:abstractNum w:abstractNumId="14">
     <w:nsid w:val="66BA3032"/>
     <w:multiLevelType w:val="hybridMultilevel"/>
     <w:tmpl w:val="97E255E0"/>
@@ -6820,7 +7480,7 @@
       </w:pPr>
     </w:lvl>
   </w:abstractNum>
-  <w:abstractNum w:abstractNumId="13">
+  <w:abstractNum w:abstractNumId="15">
     <w:nsid w:val="757D17E1"/>
     <w:multiLevelType w:val="hybridMultilevel"/>
     <w:tmpl w:val="860028CA"/>
@@ -6906,7 +7566,7 @@
       </w:pPr>
     </w:lvl>
   </w:abstractNum>
-  <w:abstractNum w:abstractNumId="14">
+  <w:abstractNum w:abstractNumId="16">
     <w:nsid w:val="79EA5DE0"/>
     <w:multiLevelType w:val="hybridMultilevel"/>
     <w:tmpl w:val="66043950"/>
@@ -6989,6 +7649,205 @@
       <w:lvlJc w:val="right"/>
       <w:pPr>
         <w:ind w:left="6840" w:hanging="180"/>
+      </w:pPr>
+    </w:lvl>
+  </w:abstractNum>
+  <w:abstractNum w:abstractNumId="17">
+    <w:nsid w:val="7B6350B2"/>
+    <w:multiLevelType w:val="hybridMultilevel"/>
+    <w:tmpl w:val="523C19D6"/>
+    <w:lvl w:ilvl="0" w:tplc="0409000F">
+      <w:start w:val="1"/>
+      <w:numFmt w:val="decimal"/>
+      <w:lvlText w:val="%1."/>
+      <w:lvlJc w:val="left"/>
+      <w:pPr>
+        <w:ind w:left="720" w:hanging="360"/>
+      </w:pPr>
+      <w:rPr>
+        <w:rFonts w:hint="default"/>
+      </w:rPr>
+    </w:lvl>
+    <w:lvl w:ilvl="1" w:tplc="04090019" w:tentative="1">
+      <w:start w:val="1"/>
+      <w:numFmt w:val="lowerLetter"/>
+      <w:lvlText w:val="%2."/>
+      <w:lvlJc w:val="left"/>
+      <w:pPr>
+        <w:ind w:left="1440" w:hanging="360"/>
+      </w:pPr>
+    </w:lvl>
+    <w:lvl w:ilvl="2" w:tplc="0409001B" w:tentative="1">
+      <w:start w:val="1"/>
+      <w:numFmt w:val="lowerRoman"/>
+      <w:lvlText w:val="%3."/>
+      <w:lvlJc w:val="right"/>
+      <w:pPr>
+        <w:ind w:left="2160" w:hanging="180"/>
+      </w:pPr>
+    </w:lvl>
+    <w:lvl w:ilvl="3" w:tplc="0409000F" w:tentative="1">
+      <w:start w:val="1"/>
+      <w:numFmt w:val="decimal"/>
+      <w:lvlText w:val="%4."/>
+      <w:lvlJc w:val="left"/>
+      <w:pPr>
+        <w:ind w:left="2880" w:hanging="360"/>
+      </w:pPr>
+    </w:lvl>
+    <w:lvl w:ilvl="4" w:tplc="04090019" w:tentative="1">
+      <w:start w:val="1"/>
+      <w:numFmt w:val="lowerLetter"/>
+      <w:lvlText w:val="%5."/>
+      <w:lvlJc w:val="left"/>
+      <w:pPr>
+        <w:ind w:left="3600" w:hanging="360"/>
+      </w:pPr>
+    </w:lvl>
+    <w:lvl w:ilvl="5" w:tplc="0409001B" w:tentative="1">
+      <w:start w:val="1"/>
+      <w:numFmt w:val="lowerRoman"/>
+      <w:lvlText w:val="%6."/>
+      <w:lvlJc w:val="right"/>
+      <w:pPr>
+        <w:ind w:left="4320" w:hanging="180"/>
+      </w:pPr>
+    </w:lvl>
+    <w:lvl w:ilvl="6" w:tplc="0409000F" w:tentative="1">
+      <w:start w:val="1"/>
+      <w:numFmt w:val="decimal"/>
+      <w:lvlText w:val="%7."/>
+      <w:lvlJc w:val="left"/>
+      <w:pPr>
+        <w:ind w:left="5040" w:hanging="360"/>
+      </w:pPr>
+    </w:lvl>
+    <w:lvl w:ilvl="7" w:tplc="04090019" w:tentative="1">
+      <w:start w:val="1"/>
+      <w:numFmt w:val="lowerLetter"/>
+      <w:lvlText w:val="%8."/>
+      <w:lvlJc w:val="left"/>
+      <w:pPr>
+        <w:ind w:left="5760" w:hanging="360"/>
+      </w:pPr>
+    </w:lvl>
+    <w:lvl w:ilvl="8" w:tplc="0409001B" w:tentative="1">
+      <w:start w:val="1"/>
+      <w:numFmt w:val="lowerRoman"/>
+      <w:lvlText w:val="%9."/>
+      <w:lvlJc w:val="right"/>
+      <w:pPr>
+        <w:ind w:left="6480" w:hanging="180"/>
+      </w:pPr>
+    </w:lvl>
+  </w:abstractNum>
+  <w:abstractNum w:abstractNumId="18">
+    <w:nsid w:val="7B6E0D9D"/>
+    <w:multiLevelType w:val="hybridMultilevel"/>
+    <w:tmpl w:val="674A2094"/>
+    <w:lvl w:ilvl="0" w:tplc="0409000F">
+      <w:start w:val="1"/>
+      <w:numFmt w:val="decimal"/>
+      <w:lvlText w:val="%1."/>
+      <w:lvlJc w:val="left"/>
+      <w:pPr>
+        <w:ind w:left="720" w:hanging="360"/>
+      </w:pPr>
+    </w:lvl>
+    <w:lvl w:ilvl="1" w:tplc="04090019">
+      <w:start w:val="1"/>
+      <w:numFmt w:val="decimal"/>
+      <w:lvlText w:val="%2."/>
+      <w:lvlJc w:val="left"/>
+      <w:pPr>
+        <w:tabs>
+          <w:tab w:val="num" w:pos="1440"/>
+        </w:tabs>
+        <w:ind w:left="1440" w:hanging="360"/>
+      </w:pPr>
+    </w:lvl>
+    <w:lvl w:ilvl="2" w:tplc="0409001B">
+      <w:start w:val="1"/>
+      <w:numFmt w:val="decimal"/>
+      <w:lvlText w:val="%3."/>
+      <w:lvlJc w:val="left"/>
+      <w:pPr>
+        <w:tabs>
+          <w:tab w:val="num" w:pos="2160"/>
+        </w:tabs>
+        <w:ind w:left="2160" w:hanging="360"/>
+      </w:pPr>
+    </w:lvl>
+    <w:lvl w:ilvl="3" w:tplc="0409000F">
+      <w:start w:val="1"/>
+      <w:numFmt w:val="decimal"/>
+      <w:lvlText w:val="%4."/>
+      <w:lvlJc w:val="left"/>
+      <w:pPr>
+        <w:tabs>
+          <w:tab w:val="num" w:pos="2880"/>
+        </w:tabs>
+        <w:ind w:left="2880" w:hanging="360"/>
+      </w:pPr>
+    </w:lvl>
+    <w:lvl w:ilvl="4" w:tplc="04090019">
+      <w:start w:val="1"/>
+      <w:numFmt w:val="decimal"/>
+      <w:lvlText w:val="%5."/>
+      <w:lvlJc w:val="left"/>
+      <w:pPr>
+        <w:tabs>
+          <w:tab w:val="num" w:pos="3600"/>
+        </w:tabs>
+        <w:ind w:left="3600" w:hanging="360"/>
+      </w:pPr>
+    </w:lvl>
+    <w:lvl w:ilvl="5" w:tplc="0409001B">
+      <w:start w:val="1"/>
+      <w:numFmt w:val="decimal"/>
+      <w:lvlText w:val="%6."/>
+      <w:lvlJc w:val="left"/>
+      <w:pPr>
+        <w:tabs>
+          <w:tab w:val="num" w:pos="4320"/>
+        </w:tabs>
+        <w:ind w:left="4320" w:hanging="360"/>
+      </w:pPr>
+    </w:lvl>
+    <w:lvl w:ilvl="6" w:tplc="0409000F">
+      <w:start w:val="1"/>
+      <w:numFmt w:val="decimal"/>
+      <w:lvlText w:val="%7."/>
+      <w:lvlJc w:val="left"/>
+      <w:pPr>
+        <w:tabs>
+          <w:tab w:val="num" w:pos="5040"/>
+        </w:tabs>
+        <w:ind w:left="5040" w:hanging="360"/>
+      </w:pPr>
+    </w:lvl>
+    <w:lvl w:ilvl="7" w:tplc="04090019">
+      <w:start w:val="1"/>
+      <w:numFmt w:val="decimal"/>
+      <w:lvlText w:val="%8."/>
+      <w:lvlJc w:val="left"/>
+      <w:pPr>
+        <w:tabs>
+          <w:tab w:val="num" w:pos="5760"/>
+        </w:tabs>
+        <w:ind w:left="5760" w:hanging="360"/>
+      </w:pPr>
+    </w:lvl>
+    <w:lvl w:ilvl="8" w:tplc="0409001B">
+      <w:start w:val="1"/>
+      <w:numFmt w:val="decimal"/>
+      <w:lvlText w:val="%9."/>
+      <w:lvlJc w:val="left"/>
+      <w:pPr>
+        <w:tabs>
+          <w:tab w:val="num" w:pos="6480"/>
+        </w:tabs>
+        <w:ind w:left="6480" w:hanging="360"/>
       </w:pPr>
     </w:lvl>
   </w:abstractNum>
@@ -6999,42 +7858,81 @@
     <w:abstractNumId w:val="1"/>
   </w:num>
   <w:num w:numId="3">
-    <w:abstractNumId w:val="6"/>
+    <w:abstractNumId w:val="7"/>
   </w:num>
   <w:num w:numId="4">
-    <w:abstractNumId w:val="12"/>
+    <w:abstractNumId w:val="14"/>
   </w:num>
   <w:num w:numId="5">
-    <w:abstractNumId w:val="9"/>
+    <w:abstractNumId w:val="10"/>
   </w:num>
   <w:num w:numId="6">
-    <w:abstractNumId w:val="4"/>
+    <w:abstractNumId w:val="5"/>
   </w:num>
   <w:num w:numId="7">
     <w:abstractNumId w:val="2"/>
   </w:num>
   <w:num w:numId="8">
+    <w:abstractNumId w:val="9"/>
+  </w:num>
+  <w:num w:numId="9">
+    <w:abstractNumId w:val="6"/>
+  </w:num>
+  <w:num w:numId="10">
+    <w:abstractNumId w:val="12"/>
+  </w:num>
+  <w:num w:numId="11">
+    <w:abstractNumId w:val="15"/>
+  </w:num>
+  <w:num w:numId="12">
+    <w:abstractNumId w:val="16"/>
+  </w:num>
+  <w:num w:numId="13">
+    <w:abstractNumId w:val="11"/>
+  </w:num>
+  <w:num w:numId="14">
     <w:abstractNumId w:val="8"/>
   </w:num>
-  <w:num w:numId="9">
-    <w:abstractNumId w:val="5"/>
+  <w:num w:numId="15">
+    <w:abstractNumId w:val="4"/>
   </w:num>
-  <w:num w:numId="10">
-    <w:abstractNumId w:val="11"/>
+  <w:num w:numId="16">
+    <w:abstractNumId w:val="17"/>
   </w:num>
-  <w:num w:numId="11">
+  <w:num w:numId="17">
+    <w:abstractNumId w:val="18"/>
+    <w:lvlOverride w:ilvl="0">
+      <w:startOverride w:val="1"/>
+    </w:lvlOverride>
+    <w:lvlOverride w:ilvl="1">
+      <w:startOverride w:val="1"/>
+    </w:lvlOverride>
+    <w:lvlOverride w:ilvl="2">
+      <w:startOverride w:val="1"/>
+    </w:lvlOverride>
+    <w:lvlOverride w:ilvl="3">
+      <w:startOverride w:val="1"/>
+    </w:lvlOverride>
+    <w:lvlOverride w:ilvl="4">
+      <w:startOverride w:val="1"/>
+    </w:lvlOverride>
+    <w:lvlOverride w:ilvl="5">
+      <w:startOverride w:val="1"/>
+    </w:lvlOverride>
+    <w:lvlOverride w:ilvl="6">
+      <w:startOverride w:val="1"/>
+    </w:lvlOverride>
+    <w:lvlOverride w:ilvl="7">
+      <w:startOverride w:val="1"/>
+    </w:lvlOverride>
+    <w:lvlOverride w:ilvl="8">
+      <w:startOverride w:val="1"/>
+    </w:lvlOverride>
+  </w:num>
+  <w:num w:numId="18">
     <w:abstractNumId w:val="13"/>
   </w:num>
-  <w:num w:numId="12">
-    <w:abstractNumId w:val="14"/>
-  </w:num>
-  <w:num w:numId="13">
-    <w:abstractNumId w:val="10"/>
-  </w:num>
-  <w:num w:numId="14">
-    <w:abstractNumId w:val="7"/>
-  </w:num>
-  <w:num w:numId="15">
+  <w:num w:numId="19">
     <w:abstractNumId w:val="3"/>
   </w:num>
 </w:numbering>
@@ -7805,7 +8703,7 @@
 </file>
 
 <file path=customXml/itemProps1.xml><?xml version="1.0" encoding="utf-8"?>
-<ds:datastoreItem xmlns:ds="http://schemas.openxmlformats.org/officeDocument/2006/customXml" ds:itemID="{BD441486-FDC9-4906-9797-A4724F59EAB2}">
+<ds:datastoreItem xmlns:ds="http://schemas.openxmlformats.org/officeDocument/2006/customXml" ds:itemID="{C3B39493-7E00-4E4E-B001-5C79E941AC14}">
   <ds:schemaRefs>
     <ds:schemaRef ds:uri="http://schemas.openxmlformats.org/officeDocument/2006/bibliography"/>
   </ds:schemaRefs>

</xml_diff>

<commit_message>
Update the table of content
</commit_message>
<xml_diff>
--- a/labs/K2_Ubuntu_Server_InstallAndConfig.docx
+++ b/labs/K2_Ubuntu_Server_InstallAndConfig.docx
@@ -3,16 +3,10 @@
 <w:document xmlns:ve="http://schemas.openxmlformats.org/markup-compatibility/2006" xmlns:o="urn:schemas-microsoft-com:office:office" xmlns:r="http://schemas.openxmlformats.org/officeDocument/2006/relationships" xmlns:m="http://schemas.openxmlformats.org/officeDocument/2006/math" xmlns:v="urn:schemas-microsoft-com:vml" xmlns:wp="http://schemas.openxmlformats.org/drawingml/2006/wordprocessingDrawing" xmlns:w10="urn:schemas-microsoft-com:office:word" xmlns:w="http://schemas.openxmlformats.org/wordprocessingml/2006/main" xmlns:wne="http://schemas.microsoft.com/office/word/2006/wordml">
   <w:body>
     <w:bookmarkStart w:id="0" w:name="_Toc370366516"/>
-    <w:bookmarkStart w:id="1" w:name="_Toc384889889"/>
     <w:bookmarkEnd w:id="0"/>
+    <w:bookmarkStart w:id="1" w:name="_MON_1444107320"/>
     <w:bookmarkEnd w:id="1"/>
-    <w:bookmarkStart w:id="2" w:name="_MON_1444107320"/>
-    <w:bookmarkEnd w:id="2"/>
-    <w:p>
-      <w:pPr>
-        <w:pStyle w:val="Heading1"/>
-        <w:jc w:val="center"/>
-      </w:pPr>
+    <w:p>
       <w:r>
         <w:object w:dxaOrig="9606" w:dyaOrig="13924">
           <v:shapetype id="_x0000_t75" coordsize="21600,21600" o:spt="75" o:preferrelative="t" path="m@4@5l@4@11@9@11@9@5xe" filled="f" stroked="f">
@@ -37,7 +31,7 @@
           <v:shape id="_x0000_i1026" type="#_x0000_t75" style="width:480pt;height:696pt" o:ole="">
             <v:imagedata r:id="rId8" o:title=""/>
           </v:shape>
-          <o:OLEObject Type="Embed" ProgID="Word.Document.12" ShapeID="_x0000_i1026" DrawAspect="Content" ObjectID="_1458651385" r:id="rId9">
+          <o:OLEObject Type="Embed" ProgID="Word.Document.12" ShapeID="_x0000_i1026" DrawAspect="Content" ObjectID="_1458651797" r:id="rId9">
             <o:FieldCodes>\s</o:FieldCodes>
           </o:OLEObject>
         </w:object>
@@ -88,7 +82,14 @@
           <w:r>
             <w:fldChar w:fldCharType="separate"/>
           </w:r>
-          <w:hyperlink w:anchor="_Toc384889889" w:history="1">
+          <w:hyperlink w:anchor="_Toc384909910" w:history="1">
+            <w:r>
+              <w:rPr>
+                <w:rStyle w:val="Hyperlink"/>
+                <w:noProof/>
+              </w:rPr>
+              <w:t>KeyStone II Workshop Ubuntu Server</w:t>
+            </w:r>
             <w:r>
               <w:rPr>
                 <w:noProof/>
@@ -108,7 +109,7 @@
                 <w:noProof/>
                 <w:webHidden/>
               </w:rPr>
-              <w:instrText xml:space="preserve"> PAGEREF _Toc384889889 \h </w:instrText>
+              <w:instrText xml:space="preserve"> PAGEREF _Toc384909910 \h </w:instrText>
             </w:r>
             <w:r>
               <w:rPr>
@@ -128,76 +129,7 @@
                 <w:noProof/>
                 <w:webHidden/>
               </w:rPr>
-              <w:t>1</w:t>
-            </w:r>
-            <w:r>
-              <w:rPr>
-                <w:noProof/>
-                <w:webHidden/>
-              </w:rPr>
-              <w:fldChar w:fldCharType="end"/>
-            </w:r>
-          </w:hyperlink>
-        </w:p>
-        <w:p>
-          <w:pPr>
-            <w:pStyle w:val="TOC1"/>
-            <w:tabs>
-              <w:tab w:val="right" w:leader="dot" w:pos="9350"/>
-            </w:tabs>
-            <w:rPr>
-              <w:rFonts w:eastAsiaTheme="minorEastAsia"/>
-              <w:noProof/>
-            </w:rPr>
-          </w:pPr>
-          <w:hyperlink w:anchor="_Toc384889890" w:history="1">
-            <w:r>
-              <w:rPr>
-                <w:rStyle w:val="Hyperlink"/>
-                <w:noProof/>
-              </w:rPr>
-              <w:t>KeyStone II Workshop Ubuntu Server</w:t>
-            </w:r>
-            <w:r>
-              <w:rPr>
-                <w:noProof/>
-                <w:webHidden/>
-              </w:rPr>
-              <w:tab/>
-            </w:r>
-            <w:r>
-              <w:rPr>
-                <w:noProof/>
-                <w:webHidden/>
-              </w:rPr>
-              <w:fldChar w:fldCharType="begin"/>
-            </w:r>
-            <w:r>
-              <w:rPr>
-                <w:noProof/>
-                <w:webHidden/>
-              </w:rPr>
-              <w:instrText xml:space="preserve"> PAGEREF _Toc384889890 \h </w:instrText>
-            </w:r>
-            <w:r>
-              <w:rPr>
-                <w:noProof/>
-                <w:webHidden/>
-              </w:rPr>
-            </w:r>
-            <w:r>
-              <w:rPr>
-                <w:noProof/>
-                <w:webHidden/>
-              </w:rPr>
-              <w:fldChar w:fldCharType="separate"/>
-            </w:r>
-            <w:r>
-              <w:rPr>
-                <w:noProof/>
-                <w:webHidden/>
-              </w:rPr>
-              <w:t>7</w:t>
+              <w:t>3</w:t>
             </w:r>
             <w:r>
               <w:rPr>
@@ -219,7 +151,7 @@
               <w:noProof/>
             </w:rPr>
           </w:pPr>
-          <w:hyperlink w:anchor="_Toc384889891" w:history="1">
+          <w:hyperlink w:anchor="_Toc384909911" w:history="1">
             <w:r>
               <w:rPr>
                 <w:rStyle w:val="Hyperlink"/>
@@ -246,7 +178,7 @@
                 <w:noProof/>
                 <w:webHidden/>
               </w:rPr>
-              <w:instrText xml:space="preserve"> PAGEREF _Toc384889891 \h </w:instrText>
+              <w:instrText xml:space="preserve"> PAGEREF _Toc384909911 \h </w:instrText>
             </w:r>
             <w:r>
               <w:rPr>
@@ -266,69 +198,7 @@
                 <w:noProof/>
                 <w:webHidden/>
               </w:rPr>
-              <w:t>7</w:t>
-            </w:r>
-            <w:r>
-              <w:rPr>
-                <w:noProof/>
-                <w:webHidden/>
-              </w:rPr>
-              <w:fldChar w:fldCharType="end"/>
-            </w:r>
-          </w:hyperlink>
-        </w:p>
-        <w:p>
-          <w:pPr>
-            <w:pStyle w:val="TOC2"/>
-            <w:tabs>
-              <w:tab w:val="right" w:leader="dot" w:pos="9350"/>
-            </w:tabs>
-            <w:rPr>
-              <w:rFonts w:eastAsiaTheme="minorEastAsia"/>
-              <w:noProof/>
-            </w:rPr>
-          </w:pPr>
-          <w:hyperlink w:anchor="_Toc384889892" w:history="1">
-            <w:r>
-              <w:rPr>
-                <w:noProof/>
-                <w:webHidden/>
-              </w:rPr>
-              <w:tab/>
-            </w:r>
-            <w:r>
-              <w:rPr>
-                <w:noProof/>
-                <w:webHidden/>
-              </w:rPr>
-              <w:fldChar w:fldCharType="begin"/>
-            </w:r>
-            <w:r>
-              <w:rPr>
-                <w:noProof/>
-                <w:webHidden/>
-              </w:rPr>
-              <w:instrText xml:space="preserve"> PAGEREF _Toc384889892 \h </w:instrText>
-            </w:r>
-            <w:r>
-              <w:rPr>
-                <w:noProof/>
-                <w:webHidden/>
-              </w:rPr>
-            </w:r>
-            <w:r>
-              <w:rPr>
-                <w:noProof/>
-                <w:webHidden/>
-              </w:rPr>
-              <w:fldChar w:fldCharType="separate"/>
-            </w:r>
-            <w:r>
-              <w:rPr>
-                <w:noProof/>
-                <w:webHidden/>
-              </w:rPr>
-              <w:t>9</w:t>
+              <w:t>3</w:t>
             </w:r>
             <w:r>
               <w:rPr>
@@ -351,7 +221,7 @@
               <w:noProof/>
             </w:rPr>
           </w:pPr>
-          <w:hyperlink w:anchor="_Toc384889893" w:history="1">
+          <w:hyperlink w:anchor="_Toc384909912" w:history="1">
             <w:r>
               <w:rPr>
                 <w:rStyle w:val="Hyperlink"/>
@@ -392,7 +262,7 @@
                 <w:noProof/>
                 <w:webHidden/>
               </w:rPr>
-              <w:instrText xml:space="preserve"> PAGEREF _Toc384889893 \h </w:instrText>
+              <w:instrText xml:space="preserve"> PAGEREF _Toc384909912 \h </w:instrText>
             </w:r>
             <w:r>
               <w:rPr>
@@ -412,7 +282,7 @@
                 <w:noProof/>
                 <w:webHidden/>
               </w:rPr>
-              <w:t>10</w:t>
+              <w:t>5</w:t>
             </w:r>
             <w:r>
               <w:rPr>
@@ -434,7 +304,7 @@
               <w:noProof/>
             </w:rPr>
           </w:pPr>
-          <w:hyperlink w:anchor="_Toc384889894" w:history="1">
+          <w:hyperlink w:anchor="_Toc384909913" w:history="1">
             <w:r>
               <w:rPr>
                 <w:rStyle w:val="Hyperlink"/>
@@ -461,7 +331,7 @@
                 <w:noProof/>
                 <w:webHidden/>
               </w:rPr>
-              <w:instrText xml:space="preserve"> PAGEREF _Toc384889894 \h </w:instrText>
+              <w:instrText xml:space="preserve"> PAGEREF _Toc384909913 \h </w:instrText>
             </w:r>
             <w:r>
               <w:rPr>
@@ -481,7 +351,7 @@
                 <w:noProof/>
                 <w:webHidden/>
               </w:rPr>
-              <w:t>10</w:t>
+              <w:t>5</w:t>
             </w:r>
             <w:r>
               <w:rPr>
@@ -503,7 +373,7 @@
               <w:noProof/>
             </w:rPr>
           </w:pPr>
-          <w:hyperlink w:anchor="_Toc384889895" w:history="1">
+          <w:hyperlink w:anchor="_Toc384909914" w:history="1">
             <w:r>
               <w:rPr>
                 <w:rStyle w:val="Hyperlink"/>
@@ -530,7 +400,7 @@
                 <w:noProof/>
                 <w:webHidden/>
               </w:rPr>
-              <w:instrText xml:space="preserve"> PAGEREF _Toc384889895 \h </w:instrText>
+              <w:instrText xml:space="preserve"> PAGEREF _Toc384909914 \h </w:instrText>
             </w:r>
             <w:r>
               <w:rPr>
@@ -550,7 +420,7 @@
                 <w:noProof/>
                 <w:webHidden/>
               </w:rPr>
-              <w:t>10</w:t>
+              <w:t>5</w:t>
             </w:r>
             <w:r>
               <w:rPr>
@@ -573,7 +443,7 @@
               <w:noProof/>
             </w:rPr>
           </w:pPr>
-          <w:hyperlink w:anchor="_Toc384889896" w:history="1">
+          <w:hyperlink w:anchor="_Toc384909915" w:history="1">
             <w:r>
               <w:rPr>
                 <w:rStyle w:val="Hyperlink"/>
@@ -614,7 +484,7 @@
                 <w:noProof/>
                 <w:webHidden/>
               </w:rPr>
-              <w:instrText xml:space="preserve"> PAGEREF _Toc384889896 \h </w:instrText>
+              <w:instrText xml:space="preserve"> PAGEREF _Toc384909915 \h </w:instrText>
             </w:r>
             <w:r>
               <w:rPr>
@@ -634,7 +504,7 @@
                 <w:noProof/>
                 <w:webHidden/>
               </w:rPr>
-              <w:t>10</w:t>
+              <w:t>5</w:t>
             </w:r>
             <w:r>
               <w:rPr>
@@ -657,7 +527,7 @@
               <w:noProof/>
             </w:rPr>
           </w:pPr>
-          <w:hyperlink w:anchor="_Toc384889897" w:history="1">
+          <w:hyperlink w:anchor="_Toc384909916" w:history="1">
             <w:r>
               <w:rPr>
                 <w:rStyle w:val="Hyperlink"/>
@@ -698,7 +568,7 @@
                 <w:noProof/>
                 <w:webHidden/>
               </w:rPr>
-              <w:instrText xml:space="preserve"> PAGEREF _Toc384889897 \h </w:instrText>
+              <w:instrText xml:space="preserve"> PAGEREF _Toc384909916 \h </w:instrText>
             </w:r>
             <w:r>
               <w:rPr>
@@ -718,7 +588,7 @@
                 <w:noProof/>
                 <w:webHidden/>
               </w:rPr>
-              <w:t>11</w:t>
+              <w:t>6</w:t>
             </w:r>
             <w:r>
               <w:rPr>
@@ -740,13 +610,13 @@
               <w:noProof/>
             </w:rPr>
           </w:pPr>
-          <w:hyperlink w:anchor="_Toc384889898" w:history="1">
+          <w:hyperlink w:anchor="_Toc384909917" w:history="1">
             <w:r>
               <w:rPr>
                 <w:rStyle w:val="Hyperlink"/>
                 <w:noProof/>
               </w:rPr>
-              <w:t>Utilties</w:t>
+              <w:t>Utilities</w:t>
             </w:r>
             <w:r>
               <w:rPr>
@@ -767,7 +637,7 @@
                 <w:noProof/>
                 <w:webHidden/>
               </w:rPr>
-              <w:instrText xml:space="preserve"> PAGEREF _Toc384889898 \h </w:instrText>
+              <w:instrText xml:space="preserve"> PAGEREF _Toc384909917 \h </w:instrText>
             </w:r>
             <w:r>
               <w:rPr>
@@ -787,7 +657,7 @@
                 <w:noProof/>
                 <w:webHidden/>
               </w:rPr>
-              <w:t>13</w:t>
+              <w:t>8</w:t>
             </w:r>
             <w:r>
               <w:rPr>
@@ -810,7 +680,7 @@
               <w:noProof/>
             </w:rPr>
           </w:pPr>
-          <w:hyperlink w:anchor="_Toc384889899" w:history="1">
+          <w:hyperlink w:anchor="_Toc384909918" w:history="1">
             <w:r>
               <w:rPr>
                 <w:rStyle w:val="Hyperlink"/>
@@ -851,7 +721,7 @@
                 <w:noProof/>
                 <w:webHidden/>
               </w:rPr>
-              <w:instrText xml:space="preserve"> PAGEREF _Toc384889899 \h </w:instrText>
+              <w:instrText xml:space="preserve"> PAGEREF _Toc384909918 \h </w:instrText>
             </w:r>
             <w:r>
               <w:rPr>
@@ -871,7 +741,7 @@
                 <w:noProof/>
                 <w:webHidden/>
               </w:rPr>
-              <w:t>13</w:t>
+              <w:t>8</w:t>
             </w:r>
             <w:r>
               <w:rPr>
@@ -894,7 +764,7 @@
               <w:noProof/>
             </w:rPr>
           </w:pPr>
-          <w:hyperlink w:anchor="_Toc384889900" w:history="1">
+          <w:hyperlink w:anchor="_Toc384909919" w:history="1">
             <w:r>
               <w:rPr>
                 <w:rStyle w:val="Hyperlink"/>
@@ -935,7 +805,7 @@
                 <w:noProof/>
                 <w:webHidden/>
               </w:rPr>
-              <w:instrText xml:space="preserve"> PAGEREF _Toc384889900 \h </w:instrText>
+              <w:instrText xml:space="preserve"> PAGEREF _Toc384909919 \h </w:instrText>
             </w:r>
             <w:r>
               <w:rPr>
@@ -955,7 +825,7 @@
                 <w:noProof/>
                 <w:webHidden/>
               </w:rPr>
-              <w:t>13</w:t>
+              <w:t>8</w:t>
             </w:r>
             <w:r>
               <w:rPr>
@@ -978,7 +848,7 @@
               <w:noProof/>
             </w:rPr>
           </w:pPr>
-          <w:hyperlink w:anchor="_Toc384889901" w:history="1">
+          <w:hyperlink w:anchor="_Toc384909920" w:history="1">
             <w:r>
               <w:rPr>
                 <w:rStyle w:val="Hyperlink"/>
@@ -1019,7 +889,7 @@
                 <w:noProof/>
                 <w:webHidden/>
               </w:rPr>
-              <w:instrText xml:space="preserve"> PAGEREF _Toc384889901 \h </w:instrText>
+              <w:instrText xml:space="preserve"> PAGEREF _Toc384909920 \h </w:instrText>
             </w:r>
             <w:r>
               <w:rPr>
@@ -1039,7 +909,7 @@
                 <w:noProof/>
                 <w:webHidden/>
               </w:rPr>
-              <w:t>14</w:t>
+              <w:t>9</w:t>
             </w:r>
             <w:r>
               <w:rPr>
@@ -1062,7 +932,7 @@
               <w:noProof/>
             </w:rPr>
           </w:pPr>
-          <w:hyperlink w:anchor="_Toc384889902" w:history="1">
+          <w:hyperlink w:anchor="_Toc384909921" w:history="1">
             <w:r>
               <w:rPr>
                 <w:rStyle w:val="Hyperlink"/>
@@ -1082,7 +952,7 @@
                 <w:rStyle w:val="Hyperlink"/>
                 <w:noProof/>
               </w:rPr>
-              <w:t>VNC Server</w:t>
+              <w:t>Create Student Accounts</w:t>
             </w:r>
             <w:r>
               <w:rPr>
@@ -1103,7 +973,7 @@
                 <w:noProof/>
                 <w:webHidden/>
               </w:rPr>
-              <w:instrText xml:space="preserve"> PAGEREF _Toc384889902 \h </w:instrText>
+              <w:instrText xml:space="preserve"> PAGEREF _Toc384909921 \h </w:instrText>
             </w:r>
             <w:r>
               <w:rPr>
@@ -1123,7 +993,7 @@
                 <w:noProof/>
                 <w:webHidden/>
               </w:rPr>
-              <w:t>16</w:t>
+              <w:t>11</w:t>
             </w:r>
             <w:r>
               <w:rPr>
@@ -1137,6 +1007,174 @@
         <w:p>
           <w:pPr>
             <w:pStyle w:val="TOC3"/>
+            <w:tabs>
+              <w:tab w:val="left" w:pos="880"/>
+              <w:tab w:val="right" w:leader="dot" w:pos="9350"/>
+            </w:tabs>
+            <w:rPr>
+              <w:rFonts w:eastAsiaTheme="minorEastAsia"/>
+              <w:noProof/>
+            </w:rPr>
+          </w:pPr>
+          <w:hyperlink w:anchor="_Toc384909922" w:history="1">
+            <w:r>
+              <w:rPr>
+                <w:rStyle w:val="Hyperlink"/>
+                <w:noProof/>
+              </w:rPr>
+              <w:t>5.</w:t>
+            </w:r>
+            <w:r>
+              <w:rPr>
+                <w:rFonts w:eastAsiaTheme="minorEastAsia"/>
+                <w:noProof/>
+              </w:rPr>
+              <w:tab/>
+            </w:r>
+            <w:r>
+              <w:rPr>
+                <w:rStyle w:val="Hyperlink"/>
+                <w:noProof/>
+              </w:rPr>
+              <w:t>VNC Server</w:t>
+            </w:r>
+            <w:r>
+              <w:rPr>
+                <w:noProof/>
+                <w:webHidden/>
+              </w:rPr>
+              <w:tab/>
+            </w:r>
+            <w:r>
+              <w:rPr>
+                <w:noProof/>
+                <w:webHidden/>
+              </w:rPr>
+              <w:fldChar w:fldCharType="begin"/>
+            </w:r>
+            <w:r>
+              <w:rPr>
+                <w:noProof/>
+                <w:webHidden/>
+              </w:rPr>
+              <w:instrText xml:space="preserve"> PAGEREF _Toc384909922 \h </w:instrText>
+            </w:r>
+            <w:r>
+              <w:rPr>
+                <w:noProof/>
+                <w:webHidden/>
+              </w:rPr>
+            </w:r>
+            <w:r>
+              <w:rPr>
+                <w:noProof/>
+                <w:webHidden/>
+              </w:rPr>
+              <w:fldChar w:fldCharType="separate"/>
+            </w:r>
+            <w:r>
+              <w:rPr>
+                <w:noProof/>
+                <w:webHidden/>
+              </w:rPr>
+              <w:t>12</w:t>
+            </w:r>
+            <w:r>
+              <w:rPr>
+                <w:noProof/>
+                <w:webHidden/>
+              </w:rPr>
+              <w:fldChar w:fldCharType="end"/>
+            </w:r>
+          </w:hyperlink>
+        </w:p>
+        <w:p>
+          <w:pPr>
+            <w:pStyle w:val="TOC3"/>
+            <w:tabs>
+              <w:tab w:val="left" w:pos="880"/>
+              <w:tab w:val="right" w:leader="dot" w:pos="9350"/>
+            </w:tabs>
+            <w:rPr>
+              <w:rFonts w:eastAsiaTheme="minorEastAsia"/>
+              <w:noProof/>
+            </w:rPr>
+          </w:pPr>
+          <w:hyperlink w:anchor="_Toc384909923" w:history="1">
+            <w:r>
+              <w:rPr>
+                <w:rStyle w:val="Hyperlink"/>
+                <w:noProof/>
+              </w:rPr>
+              <w:t>6.</w:t>
+            </w:r>
+            <w:r>
+              <w:rPr>
+                <w:rFonts w:eastAsiaTheme="minorEastAsia"/>
+                <w:noProof/>
+              </w:rPr>
+              <w:tab/>
+            </w:r>
+            <w:r>
+              <w:rPr>
+                <w:rStyle w:val="Hyperlink"/>
+                <w:noProof/>
+              </w:rPr>
+              <w:t>DHCP  Server</w:t>
+            </w:r>
+            <w:r>
+              <w:rPr>
+                <w:noProof/>
+                <w:webHidden/>
+              </w:rPr>
+              <w:tab/>
+            </w:r>
+            <w:r>
+              <w:rPr>
+                <w:noProof/>
+                <w:webHidden/>
+              </w:rPr>
+              <w:fldChar w:fldCharType="begin"/>
+            </w:r>
+            <w:r>
+              <w:rPr>
+                <w:noProof/>
+                <w:webHidden/>
+              </w:rPr>
+              <w:instrText xml:space="preserve"> PAGEREF _Toc384909923 \h </w:instrText>
+            </w:r>
+            <w:r>
+              <w:rPr>
+                <w:noProof/>
+                <w:webHidden/>
+              </w:rPr>
+            </w:r>
+            <w:r>
+              <w:rPr>
+                <w:noProof/>
+                <w:webHidden/>
+              </w:rPr>
+              <w:fldChar w:fldCharType="separate"/>
+            </w:r>
+            <w:r>
+              <w:rPr>
+                <w:noProof/>
+                <w:webHidden/>
+              </w:rPr>
+              <w:t>12</w:t>
+            </w:r>
+            <w:r>
+              <w:rPr>
+                <w:noProof/>
+                <w:webHidden/>
+              </w:rPr>
+              <w:fldChar w:fldCharType="end"/>
+            </w:r>
+          </w:hyperlink>
+        </w:p>
+        <w:p>
+          <w:pPr>
+            <w:pStyle w:val="TOC1"/>
             <w:tabs>
               <w:tab w:val="right" w:leader="dot" w:pos="9350"/>
             </w:tabs>
@@ -1145,13 +1183,13 @@
               <w:noProof/>
             </w:rPr>
           </w:pPr>
-          <w:hyperlink w:anchor="_Toc384889903" w:history="1">
+          <w:hyperlink w:anchor="_Toc384909924" w:history="1">
             <w:r>
               <w:rPr>
                 <w:rStyle w:val="Hyperlink"/>
                 <w:noProof/>
               </w:rPr>
-              <w:t>Networking</w:t>
+              <w:t>Connect to the Networks</w:t>
             </w:r>
             <w:r>
               <w:rPr>
@@ -1172,7 +1210,7 @@
                 <w:noProof/>
                 <w:webHidden/>
               </w:rPr>
-              <w:instrText xml:space="preserve"> PAGEREF _Toc384889903 \h </w:instrText>
+              <w:instrText xml:space="preserve"> PAGEREF _Toc384909924 \h </w:instrText>
             </w:r>
             <w:r>
               <w:rPr>
@@ -1192,7 +1230,7 @@
                 <w:noProof/>
                 <w:webHidden/>
               </w:rPr>
-              <w:t>16</w:t>
+              <w:t>14</w:t>
             </w:r>
             <w:r>
               <w:rPr>
@@ -1214,13 +1252,13 @@
               <w:noProof/>
             </w:rPr>
           </w:pPr>
-          <w:hyperlink w:anchor="_Toc384889904" w:history="1">
+          <w:hyperlink w:anchor="_Toc384909925" w:history="1">
             <w:r>
               <w:rPr>
                 <w:rStyle w:val="Hyperlink"/>
                 <w:noProof/>
               </w:rPr>
-              <w:t>DHCP Installation</w:t>
+              <w:t>Step 1 – Connect the wireless Network</w:t>
             </w:r>
             <w:r>
               <w:rPr>
@@ -1241,7 +1279,7 @@
                 <w:noProof/>
                 <w:webHidden/>
               </w:rPr>
-              <w:instrText xml:space="preserve"> PAGEREF _Toc384889904 \h </w:instrText>
+              <w:instrText xml:space="preserve"> PAGEREF _Toc384909925 \h </w:instrText>
             </w:r>
             <w:r>
               <w:rPr>
@@ -1261,7 +1299,7 @@
                 <w:noProof/>
                 <w:webHidden/>
               </w:rPr>
-              <w:t>17</w:t>
+              <w:t>15</w:t>
             </w:r>
             <w:r>
               <w:rPr>
@@ -1274,7 +1312,7 @@
         </w:p>
         <w:p>
           <w:pPr>
-            <w:pStyle w:val="TOC3"/>
+            <w:pStyle w:val="TOC2"/>
             <w:tabs>
               <w:tab w:val="right" w:leader="dot" w:pos="9350"/>
             </w:tabs>
@@ -1283,13 +1321,13 @@
               <w:noProof/>
             </w:rPr>
           </w:pPr>
-          <w:hyperlink w:anchor="_Toc384889905" w:history="1">
+          <w:hyperlink w:anchor="_Toc384909926" w:history="1">
             <w:r>
               <w:rPr>
                 <w:rStyle w:val="Hyperlink"/>
                 <w:noProof/>
               </w:rPr>
-              <w:t>Student home directory</w:t>
+              <w:t>Step 2 – Adding the local wired Network</w:t>
             </w:r>
             <w:r>
               <w:rPr>
@@ -1310,7 +1348,7 @@
                 <w:noProof/>
                 <w:webHidden/>
               </w:rPr>
-              <w:instrText xml:space="preserve"> PAGEREF _Toc384889905 \h </w:instrText>
+              <w:instrText xml:space="preserve"> PAGEREF _Toc384909926 \h </w:instrText>
             </w:r>
             <w:r>
               <w:rPr>
@@ -1330,7 +1368,7 @@
                 <w:noProof/>
                 <w:webHidden/>
               </w:rPr>
-              <w:t>21</w:t>
+              <w:t>16</w:t>
             </w:r>
             <w:r>
               <w:rPr>
@@ -1343,7 +1381,7 @@
         </w:p>
         <w:p>
           <w:pPr>
-            <w:pStyle w:val="TOC3"/>
+            <w:pStyle w:val="TOC1"/>
             <w:tabs>
               <w:tab w:val="right" w:leader="dot" w:pos="9350"/>
             </w:tabs>
@@ -1352,13 +1390,13 @@
               <w:noProof/>
             </w:rPr>
           </w:pPr>
-          <w:hyperlink w:anchor="_Toc384889906" w:history="1">
+          <w:hyperlink w:anchor="_Toc384909927" w:history="1">
             <w:r>
               <w:rPr>
                 <w:rStyle w:val="Hyperlink"/>
                 <w:noProof/>
               </w:rPr>
-              <w:t>Student laptop</w:t>
+              <w:t>Appendix</w:t>
             </w:r>
             <w:r>
               <w:rPr>
@@ -1379,7 +1417,7 @@
                 <w:noProof/>
                 <w:webHidden/>
               </w:rPr>
-              <w:instrText xml:space="preserve"> PAGEREF _Toc384889906 \h </w:instrText>
+              <w:instrText xml:space="preserve"> PAGEREF _Toc384909927 \h </w:instrText>
             </w:r>
             <w:r>
               <w:rPr>
@@ -1399,7 +1437,7 @@
                 <w:noProof/>
                 <w:webHidden/>
               </w:rPr>
-              <w:t>21</w:t>
+              <w:t>17</w:t>
             </w:r>
             <w:r>
               <w:rPr>
@@ -1412,7 +1450,7 @@
         </w:p>
         <w:p>
           <w:pPr>
-            <w:pStyle w:val="TOC3"/>
+            <w:pStyle w:val="TOC2"/>
             <w:tabs>
               <w:tab w:val="right" w:leader="dot" w:pos="9350"/>
             </w:tabs>
@@ -1421,13 +1459,13 @@
               <w:noProof/>
             </w:rPr>
           </w:pPr>
-          <w:hyperlink w:anchor="_Toc384889907" w:history="1">
+          <w:hyperlink w:anchor="_Toc384909928" w:history="1">
             <w:r>
               <w:rPr>
                 <w:rStyle w:val="Hyperlink"/>
                 <w:noProof/>
               </w:rPr>
-              <w:t>Setup the Network</w:t>
+              <w:t>Appendix A:  Student laptop</w:t>
             </w:r>
             <w:r>
               <w:rPr>
@@ -1448,7 +1486,7 @@
                 <w:noProof/>
                 <w:webHidden/>
               </w:rPr>
-              <w:instrText xml:space="preserve"> PAGEREF _Toc384889907 \h </w:instrText>
+              <w:instrText xml:space="preserve"> PAGEREF _Toc384909928 \h </w:instrText>
             </w:r>
             <w:r>
               <w:rPr>
@@ -1468,7 +1506,7 @@
                 <w:noProof/>
                 <w:webHidden/>
               </w:rPr>
-              <w:t>21</w:t>
+              <w:t>17</w:t>
             </w:r>
             <w:r>
               <w:rPr>
@@ -1481,7 +1519,7 @@
         </w:p>
         <w:p>
           <w:pPr>
-            <w:pStyle w:val="TOC3"/>
+            <w:pStyle w:val="TOC2"/>
             <w:tabs>
               <w:tab w:val="right" w:leader="dot" w:pos="9350"/>
             </w:tabs>
@@ -1490,13 +1528,13 @@
               <w:noProof/>
             </w:rPr>
           </w:pPr>
-          <w:hyperlink w:anchor="_Toc384889908" w:history="1">
+          <w:hyperlink w:anchor="_Toc384909929" w:history="1">
             <w:r>
               <w:rPr>
                 <w:rStyle w:val="Hyperlink"/>
                 <w:noProof/>
               </w:rPr>
-              <w:t>Users</w:t>
+              <w:t>Appendix B:  Student Script inside TI network</w:t>
             </w:r>
             <w:r>
               <w:rPr>
@@ -1517,7 +1555,7 @@
                 <w:noProof/>
                 <w:webHidden/>
               </w:rPr>
-              <w:instrText xml:space="preserve"> PAGEREF _Toc384889908 \h </w:instrText>
+              <w:instrText xml:space="preserve"> PAGEREF _Toc384909929 \h </w:instrText>
             </w:r>
             <w:r>
               <w:rPr>
@@ -1537,7 +1575,7 @@
                 <w:noProof/>
                 <w:webHidden/>
               </w:rPr>
-              <w:t>23</w:t>
+              <w:t>17</w:t>
             </w:r>
             <w:r>
               <w:rPr>
@@ -1550,7 +1588,7 @@
         </w:p>
         <w:p>
           <w:pPr>
-            <w:pStyle w:val="TOC3"/>
+            <w:pStyle w:val="TOC2"/>
             <w:tabs>
               <w:tab w:val="right" w:leader="dot" w:pos="9350"/>
             </w:tabs>
@@ -1559,13 +1597,13 @@
               <w:noProof/>
             </w:rPr>
           </w:pPr>
-          <w:hyperlink w:anchor="_Toc384889909" w:history="1">
+          <w:hyperlink w:anchor="_Toc384909930" w:history="1">
             <w:r>
               <w:rPr>
                 <w:rStyle w:val="Hyperlink"/>
                 <w:noProof/>
               </w:rPr>
-              <w:t>user/local directory</w:t>
+              <w:t>Appendix C:  git script inside TI network</w:t>
             </w:r>
             <w:r>
               <w:rPr>
@@ -1586,7 +1624,7 @@
                 <w:noProof/>
                 <w:webHidden/>
               </w:rPr>
-              <w:instrText xml:space="preserve"> PAGEREF _Toc384889909 \h </w:instrText>
+              <w:instrText xml:space="preserve"> PAGEREF _Toc384909930 \h </w:instrText>
             </w:r>
             <w:r>
               <w:rPr>
@@ -1606,7 +1644,7 @@
                 <w:noProof/>
                 <w:webHidden/>
               </w:rPr>
-              <w:t>25</w:t>
+              <w:t>18</w:t>
             </w:r>
             <w:r>
               <w:rPr>
@@ -1619,7 +1657,7 @@
         </w:p>
         <w:p>
           <w:pPr>
-            <w:pStyle w:val="TOC3"/>
+            <w:pStyle w:val="TOC2"/>
             <w:tabs>
               <w:tab w:val="right" w:leader="dot" w:pos="9350"/>
             </w:tabs>
@@ -1628,13 +1666,13 @@
               <w:noProof/>
             </w:rPr>
           </w:pPr>
-          <w:hyperlink w:anchor="_Toc384889910" w:history="1">
+          <w:hyperlink w:anchor="_Toc384909931" w:history="1">
             <w:r>
               <w:rPr>
                 <w:rStyle w:val="Hyperlink"/>
                 <w:noProof/>
               </w:rPr>
-              <w:t>Building users’ directories</w:t>
+              <w:t>Appendix D:  Student  script  for Ti Guest network</w:t>
             </w:r>
             <w:r>
               <w:rPr>
@@ -1655,7 +1693,7 @@
                 <w:noProof/>
                 <w:webHidden/>
               </w:rPr>
-              <w:instrText xml:space="preserve"> PAGEREF _Toc384889910 \h </w:instrText>
+              <w:instrText xml:space="preserve"> PAGEREF _Toc384909931 \h </w:instrText>
             </w:r>
             <w:r>
               <w:rPr>
@@ -1675,7 +1713,7 @@
                 <w:noProof/>
                 <w:webHidden/>
               </w:rPr>
-              <w:t>25</w:t>
+              <w:t>18</w:t>
             </w:r>
             <w:r>
               <w:rPr>
@@ -1688,7 +1726,7 @@
         </w:p>
         <w:p>
           <w:pPr>
-            <w:pStyle w:val="TOC3"/>
+            <w:pStyle w:val="TOC2"/>
             <w:tabs>
               <w:tab w:val="right" w:leader="dot" w:pos="9350"/>
             </w:tabs>
@@ -1697,13 +1735,13 @@
               <w:noProof/>
             </w:rPr>
           </w:pPr>
-          <w:hyperlink w:anchor="_Toc384889911" w:history="1">
+          <w:hyperlink w:anchor="_Toc384909932" w:history="1">
             <w:r>
               <w:rPr>
                 <w:rStyle w:val="Hyperlink"/>
                 <w:noProof/>
               </w:rPr>
-              <w:t>Utilities</w:t>
+              <w:t>Appendix E:  Cheat Sheet (thanks to DZ)</w:t>
             </w:r>
             <w:r>
               <w:rPr>
@@ -1724,7 +1762,7 @@
                 <w:noProof/>
                 <w:webHidden/>
               </w:rPr>
-              <w:instrText xml:space="preserve"> PAGEREF _Toc384889911 \h </w:instrText>
+              <w:instrText xml:space="preserve"> PAGEREF _Toc384909932 \h </w:instrText>
             </w:r>
             <w:r>
               <w:rPr>
@@ -1744,7 +1782,7 @@
                 <w:noProof/>
                 <w:webHidden/>
               </w:rPr>
-              <w:t>27</w:t>
+              <w:t>19</w:t>
             </w:r>
             <w:r>
               <w:rPr>
@@ -1803,16 +1841,16 @@
         <w:pStyle w:val="Heading1"/>
         <w:jc w:val="center"/>
       </w:pPr>
-      <w:bookmarkStart w:id="3" w:name="_Toc370366517"/>
-      <w:bookmarkStart w:id="4" w:name="_Toc384889890"/>
+      <w:bookmarkStart w:id="2" w:name="_Toc370366517"/>
+      <w:bookmarkStart w:id="3" w:name="_Toc384909910"/>
       <w:r>
         <w:t xml:space="preserve">KeyStone II Workshop </w:t>
       </w:r>
       <w:r>
         <w:t>Ubuntu Server</w:t>
       </w:r>
+      <w:bookmarkEnd w:id="2"/>
       <w:bookmarkEnd w:id="3"/>
-      <w:bookmarkEnd w:id="4"/>
     </w:p>
     <w:p/>
     <w:p/>
@@ -1820,13 +1858,13 @@
       <w:pPr>
         <w:pStyle w:val="Heading2"/>
       </w:pPr>
-      <w:bookmarkStart w:id="5" w:name="_Toc370366518"/>
-      <w:bookmarkStart w:id="6" w:name="_Toc384889891"/>
+      <w:bookmarkStart w:id="4" w:name="_Toc370366518"/>
+      <w:bookmarkStart w:id="5" w:name="_Toc384909911"/>
       <w:r>
         <w:t>Introduction</w:t>
       </w:r>
+      <w:bookmarkEnd w:id="4"/>
       <w:bookmarkEnd w:id="5"/>
-      <w:bookmarkEnd w:id="6"/>
     </w:p>
     <w:p/>
     <w:p>
@@ -1882,19 +1920,14 @@
         <w:br w:type="page"/>
       </w:r>
     </w:p>
-    <w:bookmarkStart w:id="7" w:name="_Toc384889892"/>
-    <w:bookmarkStart w:id="8" w:name="_Toc370366519"/>
-    <w:bookmarkEnd w:id="7"/>
-    <w:p>
-      <w:pPr>
-        <w:pStyle w:val="Heading2"/>
-      </w:pPr>
+    <w:bookmarkStart w:id="6" w:name="_Toc370366519"/>
+    <w:p>
       <w:r>
         <w:object w:dxaOrig="10734" w:dyaOrig="14979">
           <v:shape id="_x0000_i1025" type="#_x0000_t75" style="width:471.75pt;height:658.5pt" o:ole="">
             <v:imagedata r:id="rId10" o:title=""/>
           </v:shape>
-          <o:OLEObject Type="Embed" ProgID="Visio.Drawing.11" ShapeID="_x0000_i1025" DrawAspect="Content" ObjectID="_1458651386" r:id="rId11"/>
+          <o:OLEObject Type="Embed" ProgID="Visio.Drawing.11" ShapeID="_x0000_i1025" DrawAspect="Content" ObjectID="_1458651798" r:id="rId11"/>
         </w:object>
       </w:r>
     </w:p>
@@ -1906,11 +1939,11 @@
           <w:numId w:val="21"/>
         </w:numPr>
       </w:pPr>
-      <w:bookmarkStart w:id="9" w:name="_Toc384889893"/>
+      <w:bookmarkStart w:id="7" w:name="_Toc384909912"/>
       <w:r>
         <w:t>Installing Ubuntu</w:t>
       </w:r>
-      <w:bookmarkEnd w:id="9"/>
+      <w:bookmarkEnd w:id="7"/>
     </w:p>
     <w:p>
       <w:r>
@@ -1934,35 +1967,35 @@
       <w:pPr>
         <w:pStyle w:val="Heading3"/>
       </w:pPr>
-      <w:bookmarkStart w:id="10" w:name="_Toc370366521"/>
-      <w:bookmarkStart w:id="11" w:name="_Toc384889894"/>
+      <w:bookmarkStart w:id="8" w:name="_Toc370366521"/>
+      <w:bookmarkStart w:id="9" w:name="_Toc384909913"/>
       <w:r>
         <w:t>Operating system</w:t>
+      </w:r>
+      <w:bookmarkEnd w:id="8"/>
+      <w:bookmarkEnd w:id="9"/>
+    </w:p>
+    <w:p>
+      <w:r>
+        <w:t xml:space="preserve">TI version of Ubuntu 12.04 with enabled local user is the server operating system. This version is used by TI team to develop the KeyStone Linux code.  It is very important to enable super user authority to the local user. </w:t>
+      </w:r>
+    </w:p>
+    <w:p>
+      <w:r>
+        <w:t>The latest install of Ubuntu on my server is 13.10.  The instructions will cover both operating systems</w:t>
+      </w:r>
+    </w:p>
+    <w:p>
+      <w:pPr>
+        <w:pStyle w:val="Heading3"/>
+      </w:pPr>
+      <w:bookmarkStart w:id="10" w:name="_Toc370366522"/>
+      <w:bookmarkStart w:id="11" w:name="_Toc384909914"/>
+      <w:r>
+        <w:t>64 BIT Server</w:t>
       </w:r>
       <w:bookmarkEnd w:id="10"/>
       <w:bookmarkEnd w:id="11"/>
-    </w:p>
-    <w:p>
-      <w:r>
-        <w:t xml:space="preserve">TI version of Ubuntu 12.04 with enabled local user is the server operating system. This version is used by TI team to develop the KeyStone Linux code.  It is very important to enable super user authority to the local user. </w:t>
-      </w:r>
-    </w:p>
-    <w:p>
-      <w:r>
-        <w:t>The latest install of Ubuntu on my server is 13.10.  The instructions will cover both operating systems</w:t>
-      </w:r>
-    </w:p>
-    <w:p>
-      <w:pPr>
-        <w:pStyle w:val="Heading3"/>
-      </w:pPr>
-      <w:bookmarkStart w:id="12" w:name="_Toc370366522"/>
-      <w:bookmarkStart w:id="13" w:name="_Toc384889895"/>
-      <w:r>
-        <w:t>64 BIT Server</w:t>
-      </w:r>
-      <w:bookmarkEnd w:id="12"/>
-      <w:bookmarkEnd w:id="13"/>
     </w:p>
     <w:p>
       <w:r>
@@ -2049,11 +2082,11 @@
           <w:numId w:val="21"/>
         </w:numPr>
       </w:pPr>
-      <w:bookmarkStart w:id="14" w:name="_Toc384889896"/>
+      <w:bookmarkStart w:id="12" w:name="_Toc384909915"/>
       <w:r>
         <w:t>Software Download</w:t>
       </w:r>
-      <w:bookmarkEnd w:id="14"/>
+      <w:bookmarkEnd w:id="12"/>
     </w:p>
     <w:p>
       <w:pPr>
@@ -2334,11 +2367,11 @@
           <w:numId w:val="21"/>
         </w:numPr>
       </w:pPr>
-      <w:bookmarkStart w:id="15" w:name="_Toc384889897"/>
+      <w:bookmarkStart w:id="13" w:name="_Toc384909916"/>
       <w:r>
         <w:t>Git Directories</w:t>
       </w:r>
-      <w:bookmarkEnd w:id="15"/>
+      <w:bookmarkEnd w:id="13"/>
     </w:p>
     <w:p>
       <w:pPr>
@@ -2516,10 +2549,12 @@
       <w:pPr>
         <w:pStyle w:val="Heading2"/>
       </w:pPr>
+      <w:bookmarkStart w:id="14" w:name="_Toc384909917"/>
       <w:r>
         <w:lastRenderedPageBreak/>
         <w:t>Utilities</w:t>
       </w:r>
+      <w:bookmarkEnd w:id="14"/>
     </w:p>
     <w:p>
       <w:pPr>
@@ -2529,11 +2564,11 @@
           <w:numId w:val="26"/>
         </w:numPr>
       </w:pPr>
-      <w:bookmarkStart w:id="16" w:name="_Toc384889899"/>
+      <w:bookmarkStart w:id="15" w:name="_Toc384909918"/>
       <w:r>
         <w:t>TFTP</w:t>
       </w:r>
-      <w:bookmarkEnd w:id="16"/>
+      <w:bookmarkEnd w:id="15"/>
     </w:p>
     <w:p>
       <w:pPr>
@@ -2551,19 +2586,7 @@
           <w:rPr>
             <w:rStyle w:val="Hyperlink"/>
           </w:rPr>
-          <w:t>http://icesquare.com/w</w:t>
-        </w:r>
-        <w:r>
-          <w:rPr>
-            <w:rStyle w:val="Hyperlink"/>
-          </w:rPr>
-          <w:t>o</w:t>
-        </w:r>
-        <w:r>
-          <w:rPr>
-            <w:rStyle w:val="Hyperlink"/>
-          </w:rPr>
-          <w:t>rdpress/how-to-setup-tftp-on-ubuntu/</w:t>
+          <w:t>http://icesquare.com/wordpress/how-to-setup-tftp-on-ubuntu/</w:t>
         </w:r>
       </w:hyperlink>
       <w:r>
@@ -3172,11 +3195,11 @@
           <w:numId w:val="26"/>
         </w:numPr>
       </w:pPr>
-      <w:bookmarkStart w:id="17" w:name="_Toc384889900"/>
+      <w:bookmarkStart w:id="16" w:name="_Toc384909919"/>
       <w:r>
         <w:t>FTP</w:t>
       </w:r>
-      <w:bookmarkEnd w:id="17"/>
+      <w:bookmarkEnd w:id="16"/>
     </w:p>
     <w:p>
       <w:pPr>
@@ -3363,7 +3386,7 @@
         <w:t>”</w:t>
       </w:r>
     </w:p>
-    <w:bookmarkEnd w:id="8"/>
+    <w:bookmarkEnd w:id="6"/>
     <w:p/>
     <w:p>
       <w:pPr>
@@ -3439,11 +3462,11 @@
           <w:numId w:val="26"/>
         </w:numPr>
       </w:pPr>
-      <w:bookmarkStart w:id="18" w:name="_Toc384889901"/>
+      <w:bookmarkStart w:id="17" w:name="_Toc384909920"/>
       <w:r>
         <w:t>NFS Server</w:t>
       </w:r>
-      <w:bookmarkEnd w:id="18"/>
+      <w:bookmarkEnd w:id="17"/>
     </w:p>
     <w:p>
       <w:pPr>
@@ -3973,9 +3996,11 @@
           <w:numId w:val="26"/>
         </w:numPr>
       </w:pPr>
+      <w:bookmarkStart w:id="18" w:name="_Toc384909921"/>
       <w:r>
         <w:t>Create Student Accounts</w:t>
       </w:r>
+      <w:bookmarkEnd w:id="18"/>
     </w:p>
     <w:p>
       <w:pPr>
@@ -4325,7 +4350,7 @@
           <w:numId w:val="26"/>
         </w:numPr>
       </w:pPr>
-      <w:bookmarkStart w:id="19" w:name="_Toc384889902"/>
+      <w:bookmarkStart w:id="19" w:name="_Toc384909922"/>
       <w:r>
         <w:lastRenderedPageBreak/>
         <w:t>VNC Server</w:t>
@@ -4549,9 +4574,11 @@
           <w:numId w:val="26"/>
         </w:numPr>
       </w:pPr>
+      <w:bookmarkStart w:id="20" w:name="_Toc384909923"/>
       <w:r>
         <w:t>DHCP  Server</w:t>
       </w:r>
+      <w:bookmarkEnd w:id="20"/>
     </w:p>
     <w:p>
       <w:pPr>
@@ -5154,9 +5181,11 @@
       <w:pPr>
         <w:pStyle w:val="Heading1"/>
       </w:pPr>
+      <w:bookmarkStart w:id="21" w:name="_Toc384909924"/>
       <w:r>
         <w:t>Connect to the Networks</w:t>
       </w:r>
+      <w:bookmarkEnd w:id="21"/>
     </w:p>
     <w:p>
       <w:r>
@@ -5199,9 +5228,11 @@
       <w:pPr>
         <w:pStyle w:val="Heading2"/>
       </w:pPr>
+      <w:bookmarkStart w:id="22" w:name="_Toc384909925"/>
       <w:r>
         <w:t>Step 1 – Connect the wireless Network</w:t>
       </w:r>
+      <w:bookmarkEnd w:id="22"/>
     </w:p>
     <w:p>
       <w:pPr>
@@ -5591,9 +5622,11 @@
       <w:pPr>
         <w:pStyle w:val="Heading2"/>
       </w:pPr>
+      <w:bookmarkStart w:id="23" w:name="_Toc384909926"/>
       <w:r>
         <w:t>Step 2 – Adding the local wired Network</w:t>
       </w:r>
+      <w:bookmarkEnd w:id="23"/>
     </w:p>
     <w:p>
       <w:pPr>
@@ -5875,9 +5908,11 @@
       <w:pPr>
         <w:pStyle w:val="Heading1"/>
       </w:pPr>
+      <w:bookmarkStart w:id="24" w:name="_Toc384909927"/>
       <w:r>
         <w:t>Appendix</w:t>
       </w:r>
+      <w:bookmarkEnd w:id="24"/>
     </w:p>
     <w:p>
       <w:pPr>
@@ -5888,16 +5923,16 @@
       <w:pPr>
         <w:pStyle w:val="Heading2"/>
       </w:pPr>
-      <w:bookmarkStart w:id="20" w:name="_Toc370366531"/>
-      <w:bookmarkStart w:id="21" w:name="_Toc384889906"/>
+      <w:bookmarkStart w:id="25" w:name="_Toc370366531"/>
+      <w:bookmarkStart w:id="26" w:name="_Toc384909928"/>
       <w:r>
         <w:t xml:space="preserve">Appendix A:  </w:t>
       </w:r>
       <w:r>
         <w:t>Student laptop</w:t>
       </w:r>
-      <w:bookmarkEnd w:id="20"/>
-      <w:bookmarkEnd w:id="21"/>
+      <w:bookmarkEnd w:id="25"/>
+      <w:bookmarkEnd w:id="26"/>
       <w:r>
         <w:t xml:space="preserve"> </w:t>
       </w:r>
@@ -5938,8 +5973,13 @@
       <w:pPr>
         <w:pStyle w:val="Heading2"/>
       </w:pPr>
-      <w:r>
-        <w:t xml:space="preserve">Appendix B:  Student Script inside TI network </w:t>
+      <w:bookmarkStart w:id="27" w:name="_Toc384909929"/>
+      <w:r>
+        <w:t>Appendix B:  Student Script inside TI network</w:t>
+      </w:r>
+      <w:bookmarkEnd w:id="27"/>
+      <w:r>
+        <w:t xml:space="preserve"> </w:t>
       </w:r>
     </w:p>
     <w:p/>
@@ -5993,8 +6033,13 @@
       <w:pPr>
         <w:pStyle w:val="Heading2"/>
       </w:pPr>
-      <w:r>
-        <w:t xml:space="preserve">Appendix C:  git script inside TI network </w:t>
+      <w:bookmarkStart w:id="28" w:name="_Toc384909930"/>
+      <w:r>
+        <w:t>Appendix C:  git script inside TI network</w:t>
+      </w:r>
+      <w:bookmarkEnd w:id="28"/>
+      <w:r>
+        <w:t xml:space="preserve"> </w:t>
       </w:r>
     </w:p>
     <w:p/>
@@ -6023,9 +6068,11 @@
       <w:pPr>
         <w:pStyle w:val="Heading2"/>
       </w:pPr>
+      <w:bookmarkStart w:id="29" w:name="_Toc384909931"/>
       <w:r>
         <w:t>Appendix D:  Student  script  for Ti Guest network</w:t>
       </w:r>
+      <w:bookmarkEnd w:id="29"/>
     </w:p>
     <w:p/>
     <w:p>
@@ -6083,9 +6130,11 @@
       <w:pPr>
         <w:pStyle w:val="Heading2"/>
       </w:pPr>
+      <w:bookmarkStart w:id="30" w:name="_Toc384909932"/>
       <w:r>
         <w:t>Appendix E:  Cheat Sheet (thanks to DZ)</w:t>
       </w:r>
+      <w:bookmarkEnd w:id="30"/>
     </w:p>
     <w:p>
       <w:r>
@@ -11415,7 +11464,7 @@
 </file>
 
 <file path=customXml/itemProps1.xml><?xml version="1.0" encoding="utf-8"?>
-<ds:datastoreItem xmlns:ds="http://schemas.openxmlformats.org/officeDocument/2006/customXml" ds:itemID="{45D8B963-FC93-4F7B-A624-27654AE4B747}">
+<ds:datastoreItem xmlns:ds="http://schemas.openxmlformats.org/officeDocument/2006/customXml" ds:itemID="{0B4E0C00-91B3-48BE-9EA5-00FC7A274A09}">
   <ds:schemaRefs>
     <ds:schemaRef ds:uri="http://schemas.openxmlformats.org/officeDocument/2006/bibliography"/>
   </ds:schemaRefs>

</xml_diff>

<commit_message>
The correct screen shot for NFS
</commit_message>
<xml_diff>
--- a/labs/K2_Ubuntu_Server_InstallAndConfig.docx
+++ b/labs/K2_Ubuntu_Server_InstallAndConfig.docx
@@ -28,10 +28,10 @@
             <v:path o:extrusionok="f" gradientshapeok="t" o:connecttype="rect"/>
             <o:lock v:ext="edit" aspectratio="t"/>
           </v:shapetype>
-          <v:shape id="_x0000_i1026" type="#_x0000_t75" style="width:480pt;height:696pt" o:ole="">
+          <v:shape id="_x0000_i1025" type="#_x0000_t75" style="width:480pt;height:696pt" o:ole="">
             <v:imagedata r:id="rId8" o:title=""/>
           </v:shape>
-          <o:OLEObject Type="Embed" ProgID="Word.Document.12" ShapeID="_x0000_i1026" DrawAspect="Content" ObjectID="_1458651797" r:id="rId9">
+          <o:OLEObject Type="Embed" ProgID="Word.Document.12" ShapeID="_x0000_i1025" DrawAspect="Content" ObjectID="_1458652944" r:id="rId9">
             <o:FieldCodes>\s</o:FieldCodes>
           </o:OLEObject>
         </w:object>
@@ -1924,10 +1924,10 @@
     <w:p>
       <w:r>
         <w:object w:dxaOrig="10734" w:dyaOrig="14979">
-          <v:shape id="_x0000_i1025" type="#_x0000_t75" style="width:471.75pt;height:658.5pt" o:ole="">
+          <v:shape id="_x0000_i1026" type="#_x0000_t75" style="width:471.75pt;height:658.5pt" o:ole="">
             <v:imagedata r:id="rId10" o:title=""/>
           </v:shape>
-          <o:OLEObject Type="Embed" ProgID="Visio.Drawing.11" ShapeID="_x0000_i1025" DrawAspect="Content" ObjectID="_1458651798" r:id="rId11"/>
+          <o:OLEObject Type="Embed" ProgID="Visio.Drawing.11" ShapeID="_x0000_i1026" DrawAspect="Content" ObjectID="_1458652945" r:id="rId11"/>
         </w:object>
       </w:r>
     </w:p>
@@ -3849,15 +3849,25 @@
           <w:noProof/>
         </w:rPr>
       </w:pPr>
+    </w:p>
+    <w:p>
+      <w:pPr>
+        <w:ind w:left="1080"/>
+        <w:rPr>
+          <w:noProof/>
+        </w:rPr>
+      </w:pPr>
+    </w:p>
+    <w:p>
       <w:r>
         <w:rPr>
           <w:noProof/>
         </w:rPr>
         <w:drawing>
           <wp:inline distT="0" distB="0" distL="0" distR="0">
-            <wp:extent cx="5934075" cy="4200525"/>
-            <wp:effectExtent l="19050" t="0" r="9525" b="0"/>
-            <wp:docPr id="10" name="Picture 9"/>
+            <wp:extent cx="6574578" cy="3324225"/>
+            <wp:effectExtent l="19050" t="0" r="0" b="0"/>
+            <wp:docPr id="3" name="Picture 3"/>
             <wp:cNvGraphicFramePr>
               <a:graphicFrameLocks xmlns:a="http://schemas.openxmlformats.org/drawingml/2006/main" noChangeAspect="1"/>
             </wp:cNvGraphicFramePr>
@@ -3865,7 +3875,7 @@
               <a:graphicData uri="http://schemas.openxmlformats.org/drawingml/2006/picture">
                 <pic:pic xmlns:pic="http://schemas.openxmlformats.org/drawingml/2006/picture">
                   <pic:nvPicPr>
-                    <pic:cNvPr id="0" name="Picture 9"/>
+                    <pic:cNvPr id="0" name="Picture 3"/>
                     <pic:cNvPicPr>
                       <a:picLocks noChangeAspect="1" noChangeArrowheads="1"/>
                     </pic:cNvPicPr>
@@ -3880,7 +3890,7 @@
                   <pic:spPr bwMode="auto">
                     <a:xfrm>
                       <a:off x="0" y="0"/>
-                      <a:ext cx="5934075" cy="4200525"/>
+                      <a:ext cx="6574578" cy="3324225"/>
                     </a:xfrm>
                     <a:prstGeom prst="rect">
                       <a:avLst/>
@@ -3900,15 +3910,6 @@
         </w:drawing>
       </w:r>
     </w:p>
-    <w:p>
-      <w:pPr>
-        <w:ind w:left="1080"/>
-        <w:rPr>
-          <w:noProof/>
-        </w:rPr>
-      </w:pPr>
-    </w:p>
-    <w:p/>
     <w:p>
       <w:r>
         <w:t xml:space="preserve">Screen Shot of the file /etc/ </w:t>
@@ -11464,7 +11465,7 @@
 </file>
 
 <file path=customXml/itemProps1.xml><?xml version="1.0" encoding="utf-8"?>
-<ds:datastoreItem xmlns:ds="http://schemas.openxmlformats.org/officeDocument/2006/customXml" ds:itemID="{0B4E0C00-91B3-48BE-9EA5-00FC7A274A09}">
+<ds:datastoreItem xmlns:ds="http://schemas.openxmlformats.org/officeDocument/2006/customXml" ds:itemID="{35C0D258-11E2-47F0-9AF1-6A8B8198BDDD}">
   <ds:schemaRefs>
     <ds:schemaRef ds:uri="http://schemas.openxmlformats.org/officeDocument/2006/bibliography"/>
   </ds:schemaRefs>

</xml_diff>

<commit_message>
Adding vnc gnome-classic instructions
</commit_message>
<xml_diff>
--- a/labs/K2_Ubuntu_Server_InstallAndConfig.docx
+++ b/labs/K2_Ubuntu_Server_InstallAndConfig.docx
@@ -31,7 +31,7 @@
           <v:shape id="_x0000_i1025" type="#_x0000_t75" style="width:480pt;height:696pt" o:ole="">
             <v:imagedata r:id="rId8" o:title=""/>
           </v:shape>
-          <o:OLEObject Type="Embed" ProgID="Word.Document.12" ShapeID="_x0000_i1025" DrawAspect="Content" ObjectID="_1458968150" r:id="rId9">
+          <o:OLEObject Type="Embed" ProgID="Word.Document.12" ShapeID="_x0000_i1025" DrawAspect="Content" ObjectID="_1458970864" r:id="rId9">
             <o:FieldCodes>\s</o:FieldCodes>
           </o:OLEObject>
         </w:object>
@@ -1927,7 +1927,7 @@
           <v:shape id="_x0000_i1026" type="#_x0000_t75" style="width:471.75pt;height:658.5pt" o:ole="">
             <v:imagedata r:id="rId10" o:title=""/>
           </v:shape>
-          <o:OLEObject Type="Embed" ProgID="Visio.Drawing.11" ShapeID="_x0000_i1026" DrawAspect="Content" ObjectID="_1458968151" r:id="rId11"/>
+          <o:OLEObject Type="Embed" ProgID="Visio.Drawing.11" ShapeID="_x0000_i1026" DrawAspect="Content" ObjectID="_1458970865" r:id="rId11"/>
         </w:object>
       </w:r>
     </w:p>
@@ -4443,6 +4443,27 @@
         </w:numPr>
       </w:pPr>
       <w:r>
+        <w:t xml:space="preserve">Files that are built </w:t>
+      </w:r>
+      <w:r>
+        <w:t>for each user</w:t>
+      </w:r>
+      <w:r>
+        <w:rPr>
+          <w:b/>
+        </w:rPr>
+        <w:t>-  .vnc/xstartup</w:t>
+      </w:r>
+    </w:p>
+    <w:p>
+      <w:pPr>
+        <w:pStyle w:val="ListParagraph"/>
+        <w:numPr>
+          <w:ilvl w:val="0"/>
+          <w:numId w:val="37"/>
+        </w:numPr>
+      </w:pPr>
+      <w:r>
         <w:t xml:space="preserve">Instructions </w:t>
       </w:r>
       <w:r>
@@ -4554,6 +4575,63 @@
         </w:numPr>
       </w:pPr>
       <w:r>
+        <w:t>After vnc start, do the following for each student</w:t>
+      </w:r>
+    </w:p>
+    <w:p>
+      <w:pPr>
+        <w:pStyle w:val="ListParagraph"/>
+        <w:numPr>
+          <w:ilvl w:val="1"/>
+          <w:numId w:val="38"/>
+        </w:numPr>
+      </w:pPr>
+      <w:r>
+        <w:t>Vncserver –kill  :N where N is the vnc number (the student number)</w:t>
+      </w:r>
+    </w:p>
+    <w:p>
+      <w:pPr>
+        <w:pStyle w:val="ListParagraph"/>
+        <w:numPr>
+          <w:ilvl w:val="1"/>
+          <w:numId w:val="38"/>
+        </w:numPr>
+      </w:pPr>
+      <w:r>
+        <w:t xml:space="preserve">Add the line </w:t>
+      </w:r>
+      <w:r>
+        <w:rPr>
+          <w:b/>
+        </w:rPr>
+        <w:t>gnome-session –session=gnome-classic &amp;</w:t>
+      </w:r>
+      <w:r>
+        <w:t xml:space="preserve">  to  .vnc/xstartup file for each student</w:t>
+      </w:r>
+    </w:p>
+    <w:p>
+      <w:pPr>
+        <w:pStyle w:val="ListParagraph"/>
+        <w:numPr>
+          <w:ilvl w:val="1"/>
+          <w:numId w:val="38"/>
+        </w:numPr>
+      </w:pPr>
+      <w:r>
+        <w:t xml:space="preserve">A screen shot of the file is given below  </w:t>
+      </w:r>
+    </w:p>
+    <w:p>
+      <w:pPr>
+        <w:pStyle w:val="ListParagraph"/>
+        <w:numPr>
+          <w:ilvl w:val="0"/>
+          <w:numId w:val="38"/>
+        </w:numPr>
+      </w:pPr>
+      <w:r>
         <w:t>Instructions how to connect a remote terminal will be part of the Lab book</w:t>
       </w:r>
     </w:p>
@@ -4561,6 +4639,57 @@
       <w:pPr>
         <w:ind w:left="360"/>
       </w:pPr>
+      <w:r>
+        <w:rPr>
+          <w:noProof/>
+        </w:rPr>
+        <w:lastRenderedPageBreak/>
+        <w:drawing>
+          <wp:inline distT="0" distB="0" distL="0" distR="0">
+            <wp:extent cx="5943600" cy="4333875"/>
+            <wp:effectExtent l="19050" t="0" r="0" b="0"/>
+            <wp:docPr id="1" name="Picture 3"/>
+            <wp:cNvGraphicFramePr>
+              <a:graphicFrameLocks xmlns:a="http://schemas.openxmlformats.org/drawingml/2006/main" noChangeAspect="1"/>
+            </wp:cNvGraphicFramePr>
+            <a:graphic xmlns:a="http://schemas.openxmlformats.org/drawingml/2006/main">
+              <a:graphicData uri="http://schemas.openxmlformats.org/drawingml/2006/picture">
+                <pic:pic xmlns:pic="http://schemas.openxmlformats.org/drawingml/2006/picture">
+                  <pic:nvPicPr>
+                    <pic:cNvPr id="0" name="Picture 3"/>
+                    <pic:cNvPicPr>
+                      <a:picLocks noChangeAspect="1" noChangeArrowheads="1"/>
+                    </pic:cNvPicPr>
+                  </pic:nvPicPr>
+                  <pic:blipFill>
+                    <a:blip r:embed="rId24" cstate="print"/>
+                    <a:srcRect/>
+                    <a:stretch>
+                      <a:fillRect/>
+                    </a:stretch>
+                  </pic:blipFill>
+                  <pic:spPr bwMode="auto">
+                    <a:xfrm>
+                      <a:off x="0" y="0"/>
+                      <a:ext cx="5943600" cy="4333875"/>
+                    </a:xfrm>
+                    <a:prstGeom prst="rect">
+                      <a:avLst/>
+                    </a:prstGeom>
+                    <a:noFill/>
+                    <a:ln w="9525">
+                      <a:noFill/>
+                      <a:miter lim="800000"/>
+                      <a:headEnd/>
+                      <a:tailEnd/>
+                    </a:ln>
+                  </pic:spPr>
+                </pic:pic>
+              </a:graphicData>
+            </a:graphic>
+          </wp:inline>
+        </w:drawing>
+      </w:r>
     </w:p>
     <w:p>
       <w:pPr>
@@ -4588,7 +4717,7 @@
       <w:r>
         <w:t xml:space="preserve">For more information look at in  </w:t>
       </w:r>
-      <w:hyperlink r:id="rId24" w:history="1">
+      <w:hyperlink r:id="rId25" w:history="1">
         <w:r>
           <w:rPr>
             <w:rStyle w:val="Hyperlink"/>
@@ -4898,6 +5027,7 @@
         <w:rPr>
           <w:b/>
         </w:rPr>
+        <w:lastRenderedPageBreak/>
         <w:t>Range 192.168.0.10 192.168.0.90</w:t>
       </w:r>
     </w:p>
@@ -4977,7 +5107,6 @@
         <w:rPr>
           <w:b/>
         </w:rPr>
-        <w:lastRenderedPageBreak/>
         <w:t>Note – Start the DHCP server ONLY AFTER the wire interface was configured for the local network (see later)</w:t>
       </w:r>
       <w:r>
@@ -5064,7 +5193,7 @@
                     </pic:cNvPicPr>
                   </pic:nvPicPr>
                   <pic:blipFill>
-                    <a:blip r:embed="rId25" cstate="print"/>
+                    <a:blip r:embed="rId26" cstate="print"/>
                     <a:srcRect/>
                     <a:stretch>
                       <a:fillRect/>
@@ -5144,7 +5273,7 @@
                     </pic:cNvPicPr>
                   </pic:nvPicPr>
                   <pic:blipFill>
-                    <a:blip r:embed="rId26" cstate="print"/>
+                    <a:blip r:embed="rId27" cstate="print"/>
                     <a:srcRect/>
                     <a:stretch>
                       <a:fillRect/>
@@ -5210,7 +5339,7 @@
       <w:r>
         <w:t xml:space="preserve"> </w:t>
       </w:r>
-      <w:hyperlink r:id="rId27" w:history="1">
+      <w:hyperlink r:id="rId28" w:history="1">
         <w:r>
           <w:rPr>
             <w:rStyle w:val="Hyperlink"/>
@@ -11751,7 +11880,7 @@
 </file>
 
 <file path=customXml/itemProps1.xml><?xml version="1.0" encoding="utf-8"?>
-<ds:datastoreItem xmlns:ds="http://schemas.openxmlformats.org/officeDocument/2006/customXml" ds:itemID="{778204C9-8D07-4ED4-84B3-387F57A04FC5}">
+<ds:datastoreItem xmlns:ds="http://schemas.openxmlformats.org/officeDocument/2006/customXml" ds:itemID="{5E5E9D3F-4939-4985-B136-6C779D8143AC}">
   <ds:schemaRefs>
     <ds:schemaRef ds:uri="http://schemas.openxmlformats.org/officeDocument/2006/bibliography"/>
   </ds:schemaRefs>

</xml_diff>

<commit_message>
Change the directory structure to make it easy to build and run Labs
</commit_message>
<xml_diff>
--- a/labs/K2_Ubuntu_Server_InstallAndConfig.docx
+++ b/labs/K2_Ubuntu_Server_InstallAndConfig.docx
@@ -28,10 +28,10 @@
             <v:path o:extrusionok="f" gradientshapeok="t" o:connecttype="rect"/>
             <o:lock v:ext="edit" aspectratio="t"/>
           </v:shapetype>
-          <v:shape id="_x0000_i1025" type="#_x0000_t75" style="width:480pt;height:696pt" o:ole="">
+          <v:shape id="_x0000_i1026" type="#_x0000_t75" style="width:480pt;height:696pt" o:ole="">
             <v:imagedata r:id="rId8" o:title=""/>
           </v:shape>
-          <o:OLEObject Type="Embed" ProgID="Word.Document.12" ShapeID="_x0000_i1025" DrawAspect="Content" ObjectID="_1458970864" r:id="rId9">
+          <o:OLEObject Type="Embed" ProgID="Word.Document.12" ShapeID="_x0000_i1026" DrawAspect="Content" ObjectID="_1460290604" r:id="rId9">
             <o:FieldCodes>\s</o:FieldCodes>
           </o:OLEObject>
         </w:object>
@@ -1161,7 +1161,7 @@
                 <w:noProof/>
                 <w:webHidden/>
               </w:rPr>
-              <w:t>12</w:t>
+              <w:t>13</w:t>
             </w:r>
             <w:r>
               <w:rPr>
@@ -1230,7 +1230,7 @@
                 <w:noProof/>
                 <w:webHidden/>
               </w:rPr>
-              <w:t>14</w:t>
+              <w:t>15</w:t>
             </w:r>
             <w:r>
               <w:rPr>
@@ -1299,7 +1299,7 @@
                 <w:noProof/>
                 <w:webHidden/>
               </w:rPr>
-              <w:t>15</w:t>
+              <w:t>16</w:t>
             </w:r>
             <w:r>
               <w:rPr>
@@ -1368,7 +1368,7 @@
                 <w:noProof/>
                 <w:webHidden/>
               </w:rPr>
-              <w:t>16</w:t>
+              <w:t>17</w:t>
             </w:r>
             <w:r>
               <w:rPr>
@@ -1437,7 +1437,7 @@
                 <w:noProof/>
                 <w:webHidden/>
               </w:rPr>
-              <w:t>17</w:t>
+              <w:t>18</w:t>
             </w:r>
             <w:r>
               <w:rPr>
@@ -1506,7 +1506,7 @@
                 <w:noProof/>
                 <w:webHidden/>
               </w:rPr>
-              <w:t>17</w:t>
+              <w:t>18</w:t>
             </w:r>
             <w:r>
               <w:rPr>
@@ -1575,7 +1575,7 @@
                 <w:noProof/>
                 <w:webHidden/>
               </w:rPr>
-              <w:t>17</w:t>
+              <w:t>19</w:t>
             </w:r>
             <w:r>
               <w:rPr>
@@ -1644,7 +1644,7 @@
                 <w:noProof/>
                 <w:webHidden/>
               </w:rPr>
-              <w:t>18</w:t>
+              <w:t>19</w:t>
             </w:r>
             <w:r>
               <w:rPr>
@@ -1713,7 +1713,7 @@
                 <w:noProof/>
                 <w:webHidden/>
               </w:rPr>
-              <w:t>18</w:t>
+              <w:t>19</w:t>
             </w:r>
             <w:r>
               <w:rPr>
@@ -1782,7 +1782,7 @@
                 <w:noProof/>
                 <w:webHidden/>
               </w:rPr>
-              <w:t>19</w:t>
+              <w:t>21</w:t>
             </w:r>
             <w:r>
               <w:rPr>
@@ -1924,10 +1924,10 @@
     <w:p>
       <w:r>
         <w:object w:dxaOrig="10734" w:dyaOrig="14979">
-          <v:shape id="_x0000_i1026" type="#_x0000_t75" style="width:471.75pt;height:658.5pt" o:ole="">
+          <v:shape id="_x0000_i1025" type="#_x0000_t75" style="width:471.75pt;height:658.5pt" o:ole="">
             <v:imagedata r:id="rId10" o:title=""/>
           </v:shape>
-          <o:OLEObject Type="Embed" ProgID="Visio.Drawing.11" ShapeID="_x0000_i1026" DrawAspect="Content" ObjectID="_1458970865" r:id="rId11"/>
+          <o:OLEObject Type="Embed" ProgID="Visio.Drawing.11" ShapeID="_x0000_i1025" DrawAspect="Content" ObjectID="_1460290605" r:id="rId11"/>
         </w:object>
       </w:r>
     </w:p>
@@ -2082,12 +2082,556 @@
           <w:numId w:val="21"/>
         </w:numPr>
       </w:pPr>
-      <w:bookmarkStart w:id="12" w:name="_Toc384909915"/>
+      <w:r>
+        <w:t>Server Directory Structure</w:t>
+      </w:r>
+    </w:p>
+    <w:p>
+      <w:pPr>
+        <w:pStyle w:val="Heading1"/>
+      </w:pPr>
+      <w:r>
+        <w:t>Server Directory Structure</w:t>
+      </w:r>
+    </w:p>
+    <w:p>
+      <w:r>
+        <w:t>The following directories and sub-directories were added to facilitate the workshop (Complete path):</w:t>
+      </w:r>
+    </w:p>
+    <w:tbl>
+      <w:tblPr>
+        <w:tblStyle w:val="TableGrid"/>
+        <w:tblW w:w="0" w:type="auto"/>
+        <w:tblLook w:val="04A0"/>
+      </w:tblPr>
+      <w:tblGrid>
+        <w:gridCol w:w="3192"/>
+        <w:gridCol w:w="3192"/>
+        <w:gridCol w:w="3192"/>
+      </w:tblGrid>
+      <w:tr>
+        <w:tc>
+          <w:tcPr>
+            <w:tcW w:w="3192" w:type="dxa"/>
+          </w:tcPr>
+          <w:p>
+            <w:pPr>
+              <w:rPr>
+                <w:b/>
+              </w:rPr>
+            </w:pPr>
+            <w:r>
+              <w:rPr>
+                <w:b/>
+              </w:rPr>
+              <w:t>Directory</w:t>
+            </w:r>
+          </w:p>
+        </w:tc>
+        <w:tc>
+          <w:tcPr>
+            <w:tcW w:w="3192" w:type="dxa"/>
+          </w:tcPr>
+          <w:p>
+            <w:pPr>
+              <w:rPr>
+                <w:b/>
+              </w:rPr>
+            </w:pPr>
+            <w:r>
+              <w:rPr>
+                <w:b/>
+              </w:rPr>
+              <w:t>Purpose</w:t>
+            </w:r>
+          </w:p>
+        </w:tc>
+        <w:tc>
+          <w:tcPr>
+            <w:tcW w:w="3192" w:type="dxa"/>
+          </w:tcPr>
+          <w:p>
+            <w:pPr>
+              <w:rPr>
+                <w:b/>
+              </w:rPr>
+            </w:pPr>
+            <w:r>
+              <w:rPr>
+                <w:b/>
+              </w:rPr>
+              <w:t>Comments</w:t>
+            </w:r>
+          </w:p>
+        </w:tc>
+      </w:tr>
+      <w:tr>
+        <w:tc>
+          <w:tcPr>
+            <w:tcW w:w="3192" w:type="dxa"/>
+          </w:tcPr>
+          <w:p>
+            <w:r>
+              <w:t>/tiTools</w:t>
+            </w:r>
+          </w:p>
+        </w:tc>
+        <w:tc>
+          <w:tcPr>
+            <w:tcW w:w="3192" w:type="dxa"/>
+          </w:tcPr>
+          <w:p>
+            <w:r>
+              <w:t xml:space="preserve">Contains TI tools that are to be used by all students: Linaro cross </w:t>
+            </w:r>
+            <w:r>
+              <w:lastRenderedPageBreak/>
+              <w:t xml:space="preserve">compiler tool chain, CCS, and MCSDK </w:t>
+            </w:r>
+          </w:p>
+        </w:tc>
+        <w:tc>
+          <w:tcPr>
+            <w:tcW w:w="3192" w:type="dxa"/>
+          </w:tcPr>
+          <w:p>
+            <w:r>
+              <w:lastRenderedPageBreak/>
+              <w:t xml:space="preserve">Sub-directories are MCSDK, CCS and Linaro tools chain (cross </w:t>
+            </w:r>
+            <w:r>
+              <w:lastRenderedPageBreak/>
+              <w:t>compiler)</w:t>
+            </w:r>
+          </w:p>
+        </w:tc>
+      </w:tr>
+      <w:tr>
+        <w:tc>
+          <w:tcPr>
+            <w:tcW w:w="3192" w:type="dxa"/>
+          </w:tcPr>
+          <w:p>
+            <w:r>
+              <w:lastRenderedPageBreak/>
+              <w:t>/tiTools/CCS</w:t>
+            </w:r>
+          </w:p>
+        </w:tc>
+        <w:tc>
+          <w:tcPr>
+            <w:tcW w:w="3192" w:type="dxa"/>
+          </w:tcPr>
+          <w:p>
+            <w:r>
+              <w:t>CCS installation location</w:t>
+            </w:r>
+          </w:p>
+        </w:tc>
+        <w:tc>
+          <w:tcPr>
+            <w:tcW w:w="3192" w:type="dxa"/>
+          </w:tcPr>
+          <w:p/>
+        </w:tc>
+      </w:tr>
+      <w:tr>
+        <w:tc>
+          <w:tcPr>
+            <w:tcW w:w="3192" w:type="dxa"/>
+          </w:tcPr>
+          <w:p>
+            <w:r>
+              <w:t>/ti/TOOLS/MCSDK_X_YY</w:t>
+            </w:r>
+          </w:p>
+        </w:tc>
+        <w:tc>
+          <w:tcPr>
+            <w:tcW w:w="3192" w:type="dxa"/>
+          </w:tcPr>
+          <w:p>
+            <w:r>
+              <w:t>MCSDK installation directory, version number is X_YY</w:t>
+            </w:r>
+          </w:p>
+        </w:tc>
+        <w:tc>
+          <w:tcPr>
+            <w:tcW w:w="3192" w:type="dxa"/>
+          </w:tcPr>
+          <w:p/>
+        </w:tc>
+      </w:tr>
+      <w:tr>
+        <w:tc>
+          <w:tcPr>
+            <w:tcW w:w="3192" w:type="dxa"/>
+          </w:tcPr>
+          <w:p>
+            <w:r>
+              <w:t xml:space="preserve">/tiTools/ </w:t>
+            </w:r>
+            <w:r>
+              <w:t>gcc-linaro-arm-linux-gnueabihf-4.7-2013.03-20130313_linux</w:t>
+            </w:r>
+          </w:p>
+        </w:tc>
+        <w:tc>
+          <w:tcPr>
+            <w:tcW w:w="3192" w:type="dxa"/>
+          </w:tcPr>
+          <w:p>
+            <w:r>
+              <w:t>Linaro tools chain – cross compiler</w:t>
+            </w:r>
+          </w:p>
+        </w:tc>
+        <w:tc>
+          <w:tcPr>
+            <w:tcW w:w="3192" w:type="dxa"/>
+          </w:tcPr>
+          <w:p/>
+        </w:tc>
+      </w:tr>
+      <w:tr>
+        <w:tc>
+          <w:tcPr>
+            <w:tcW w:w="3192" w:type="dxa"/>
+          </w:tcPr>
+          <w:p>
+            <w:r>
+              <w:t>/tiTFTP</w:t>
+            </w:r>
+          </w:p>
+        </w:tc>
+        <w:tc>
+          <w:tcPr>
+            <w:tcW w:w="3192" w:type="dxa"/>
+          </w:tcPr>
+          <w:p>
+            <w:r>
+              <w:t xml:space="preserve">Root directory for the TFTP server. </w:t>
+            </w:r>
+          </w:p>
+        </w:tc>
+        <w:tc>
+          <w:tcPr>
+            <w:tcW w:w="3192" w:type="dxa"/>
+          </w:tcPr>
+          <w:p>
+            <w:r>
+              <w:t xml:space="preserve">Each student has a sub-directory </w:t>
+            </w:r>
+          </w:p>
+        </w:tc>
+      </w:tr>
+      <w:tr>
+        <w:tc>
+          <w:tcPr>
+            <w:tcW w:w="3192" w:type="dxa"/>
+          </w:tcPr>
+          <w:p>
+            <w:r>
+              <w:t>/tiTFTP/studentN</w:t>
+            </w:r>
+          </w:p>
+        </w:tc>
+        <w:tc>
+          <w:tcPr>
+            <w:tcW w:w="3192" w:type="dxa"/>
+          </w:tcPr>
+          <w:p>
+            <w:r>
+              <w:t>TFTP directory for student N, where N is 1 .., 10</w:t>
+            </w:r>
+          </w:p>
+        </w:tc>
+        <w:tc>
+          <w:tcPr>
+            <w:tcW w:w="3192" w:type="dxa"/>
+          </w:tcPr>
+          <w:p>
+            <w:r>
+              <w:t>Student has to copy  images from the MCSDK to this directory for ramfs boot</w:t>
+            </w:r>
+          </w:p>
+        </w:tc>
+      </w:tr>
+      <w:tr>
+        <w:tc>
+          <w:tcPr>
+            <w:tcW w:w="3192" w:type="dxa"/>
+          </w:tcPr>
+          <w:p>
+            <w:r>
+              <w:t>/tiNFS</w:t>
+            </w:r>
+          </w:p>
+        </w:tc>
+        <w:tc>
+          <w:tcPr>
+            <w:tcW w:w="3192" w:type="dxa"/>
+          </w:tcPr>
+          <w:p>
+            <w:r>
+              <w:t>Root directory for the NFS server that enables mounting of the server file system into the EVM</w:t>
+            </w:r>
+          </w:p>
+        </w:tc>
+        <w:tc>
+          <w:tcPr>
+            <w:tcW w:w="3192" w:type="dxa"/>
+          </w:tcPr>
+          <w:p>
+            <w:r>
+              <w:t>Each student has a sub-directory</w:t>
+            </w:r>
+          </w:p>
+        </w:tc>
+      </w:tr>
+      <w:tr>
+        <w:tc>
+          <w:tcPr>
+            <w:tcW w:w="3192" w:type="dxa"/>
+          </w:tcPr>
+          <w:p>
+            <w:r>
+              <w:t>/tiNFS/studentN</w:t>
+            </w:r>
+          </w:p>
+        </w:tc>
+        <w:tc>
+          <w:tcPr>
+            <w:tcW w:w="3192" w:type="dxa"/>
+          </w:tcPr>
+          <w:p>
+            <w:r>
+              <w:t>NFS directory for student N, where N is 1..,10</w:t>
+            </w:r>
+          </w:p>
+        </w:tc>
+        <w:tc>
+          <w:tcPr>
+            <w:tcW w:w="3192" w:type="dxa"/>
+          </w:tcPr>
+          <w:p>
+            <w:r>
+              <w:t>Each student should build private file system into this directory</w:t>
+            </w:r>
+          </w:p>
+        </w:tc>
+      </w:tr>
+      <w:tr>
+        <w:tc>
+          <w:tcPr>
+            <w:tcW w:w="3192" w:type="dxa"/>
+          </w:tcPr>
+          <w:p>
+            <w:r>
+              <w:t>/tiScript</w:t>
+            </w:r>
+          </w:p>
+        </w:tc>
+        <w:tc>
+          <w:tcPr>
+            <w:tcW w:w="3192" w:type="dxa"/>
+          </w:tcPr>
+          <w:p>
+            <w:r>
+              <w:t>This directory has scripts that initialize environment variables. scriptInsideTI.sh  is used when the server is inside TI network, and scriptOutside.sh is used when the server is outside TI firewall. Other scripts may be developed for other locations</w:t>
+            </w:r>
+          </w:p>
+        </w:tc>
+        <w:tc>
+          <w:tcPr>
+            <w:tcW w:w="3192" w:type="dxa"/>
+          </w:tcPr>
+          <w:p>
+            <w:r>
+              <w:t xml:space="preserve">The student must run the script for every terminal by doing </w:t>
+            </w:r>
+          </w:p>
+          <w:p>
+            <w:r>
+              <w:t>Source   /tiScript/scriptXXX.sh</w:t>
+            </w:r>
+          </w:p>
+        </w:tc>
+      </w:tr>
+      <w:tr>
+        <w:tc>
+          <w:tcPr>
+            <w:tcW w:w="3192" w:type="dxa"/>
+          </w:tcPr>
+          <w:p>
+            <w:r>
+              <w:t>/tiProjects</w:t>
+            </w:r>
+          </w:p>
+        </w:tc>
+        <w:tc>
+          <w:tcPr>
+            <w:tcW w:w="3192" w:type="dxa"/>
+          </w:tcPr>
+          <w:p>
+            <w:r>
+              <w:t xml:space="preserve">Contains the source code for projects that are used during the Lab. </w:t>
+            </w:r>
+          </w:p>
+        </w:tc>
+        <w:tc>
+          <w:tcPr>
+            <w:tcW w:w="3192" w:type="dxa"/>
+          </w:tcPr>
+          <w:p>
+            <w:r>
+              <w:t>It has two sub-directories, DSP and ARM.  Students will copy the source code files from this directory to their private directories</w:t>
+            </w:r>
+          </w:p>
+        </w:tc>
+      </w:tr>
+      <w:tr>
+        <w:tc>
+          <w:tcPr>
+            <w:tcW w:w="3192" w:type="dxa"/>
+          </w:tcPr>
+          <w:p>
+            <w:r>
+              <w:t>/tiProjects/ARM</w:t>
+            </w:r>
+          </w:p>
+        </w:tc>
+        <w:tc>
+          <w:tcPr>
+            <w:tcW w:w="3192" w:type="dxa"/>
+          </w:tcPr>
+          <w:p>
+            <w:r>
+              <w:t>Source code for ARM projects</w:t>
+            </w:r>
+          </w:p>
+        </w:tc>
+        <w:tc>
+          <w:tcPr>
+            <w:tcW w:w="3192" w:type="dxa"/>
+          </w:tcPr>
+          <w:p/>
+        </w:tc>
+      </w:tr>
+      <w:tr>
+        <w:tc>
+          <w:tcPr>
+            <w:tcW w:w="3192" w:type="dxa"/>
+          </w:tcPr>
+          <w:p>
+            <w:r>
+              <w:t>/tiProjects/DSP</w:t>
+            </w:r>
+          </w:p>
+        </w:tc>
+        <w:tc>
+          <w:tcPr>
+            <w:tcW w:w="3192" w:type="dxa"/>
+          </w:tcPr>
+          <w:p>
+            <w:r>
+              <w:t>Source code for DSP projects</w:t>
+            </w:r>
+          </w:p>
+        </w:tc>
+        <w:tc>
+          <w:tcPr>
+            <w:tcW w:w="3192" w:type="dxa"/>
+          </w:tcPr>
+          <w:p/>
+        </w:tc>
+      </w:tr>
+      <w:tr>
+        <w:tc>
+          <w:tcPr>
+            <w:tcW w:w="3192" w:type="dxa"/>
+          </w:tcPr>
+          <w:p>
+            <w:r>
+              <w:t>/home/studentN</w:t>
+            </w:r>
+          </w:p>
+        </w:tc>
+        <w:tc>
+          <w:tcPr>
+            <w:tcW w:w="3192" w:type="dxa"/>
+          </w:tcPr>
+          <w:p>
+            <w:r>
+              <w:t>Home private  directory of student N N=1 ..,10</w:t>
+            </w:r>
+          </w:p>
+        </w:tc>
+        <w:tc>
+          <w:tcPr>
+            <w:tcW w:w="3192" w:type="dxa"/>
+          </w:tcPr>
+          <w:p>
+            <w:r>
+              <w:t>All changes to files are done in the student private directory</w:t>
+            </w:r>
+          </w:p>
+        </w:tc>
+      </w:tr>
+      <w:tr>
+        <w:tc>
+          <w:tcPr>
+            <w:tcW w:w="3192" w:type="dxa"/>
+          </w:tcPr>
+          <w:p>
+            <w:r>
+              <w:t>/tiArago</w:t>
+            </w:r>
+          </w:p>
+        </w:tc>
+        <w:tc>
+          <w:tcPr>
+            <w:tcW w:w="3192" w:type="dxa"/>
+          </w:tcPr>
+          <w:p>
+            <w:r>
+              <w:t>All sources for TI Arago distribution</w:t>
+            </w:r>
+          </w:p>
+        </w:tc>
+        <w:tc>
+          <w:tcPr>
+            <w:tcW w:w="3192" w:type="dxa"/>
+          </w:tcPr>
+          <w:p/>
+        </w:tc>
+      </w:tr>
+    </w:tbl>
+    <w:p/>
+    <w:p>
+      <w:r>
+        <w:t xml:space="preserve">Use the command  “sudo mkdir /XXX” to create the /XXX directory </w:t>
+      </w:r>
+      <w:r>
+        <w:br w:type="page"/>
+      </w:r>
+    </w:p>
+    <w:p/>
+    <w:p>
+      <w:pPr>
+        <w:pStyle w:val="Heading2"/>
+        <w:numPr>
+          <w:ilvl w:val="0"/>
+          <w:numId w:val="21"/>
+        </w:numPr>
+      </w:pPr>
       <w:r>
         <w:t>Software Download</w:t>
       </w:r>
-      <w:bookmarkEnd w:id="12"/>
-    </w:p>
+    </w:p>
+    <w:p/>
     <w:p>
       <w:pPr>
         <w:rPr>
@@ -2144,8 +2688,7 @@
         </w:numPr>
       </w:pPr>
       <w:r>
-        <w:lastRenderedPageBreak/>
-        <w:t xml:space="preserve">Create a training directory in /usr  (sudo mkdir /usr/training) </w:t>
+        <w:t>Create the directories that are defined in  the table above</w:t>
       </w:r>
     </w:p>
     <w:p>
@@ -2157,16 +2700,37 @@
         </w:numPr>
       </w:pPr>
       <w:r>
-        <w:t xml:space="preserve">Get </w:t>
-      </w:r>
-      <w:r>
-        <w:t>a script studenScript</w:t>
-      </w:r>
-      <w:r>
-        <w:t>.sh from repository or from a server. The scrip</w:t>
-      </w:r>
-      <w:r>
-        <w:t>t defines environment variables. See appendix A for the scripts</w:t>
+        <w:t>Get</w:t>
+      </w:r>
+      <w:r>
+        <w:t xml:space="preserve"> a set of scripts (either from the business unit trainers or copy them from the appendix) and store them in directory /tiScript</w:t>
+      </w:r>
+      <w:r>
+        <w:t>.</w:t>
+      </w:r>
+      <w:r>
+        <w:t xml:space="preserve"> The following three scripts are needed: </w:t>
+      </w:r>
+      <w:r>
+        <w:t xml:space="preserve"> git-proxy_ubuntu.sh  scriptInsideTI.sh  scriptOutside.sh</w:t>
+      </w:r>
+      <w:r>
+        <w:t xml:space="preserve">. </w:t>
+      </w:r>
+      <w:r>
+        <w:t xml:space="preserve"> The scrip</w:t>
+      </w:r>
+      <w:r>
+        <w:t>t</w:t>
+      </w:r>
+      <w:r>
+        <w:t>s define</w:t>
+      </w:r>
+      <w:r>
+        <w:t xml:space="preserve"> environment variables</w:t>
+      </w:r>
+      <w:r>
+        <w:t xml:space="preserve">. </w:t>
       </w:r>
     </w:p>
     <w:p>
@@ -2240,7 +2804,34 @@
         </w:numPr>
       </w:pPr>
       <w:r>
-        <w:t>Install MCSDK in the directory /opt/ti/MCSDK_X_Y where X and Y are the release version, currently 3_15. If /opt/ti/MCSDK_X_Y does not exist, build it</w:t>
+        <w:t>Instal</w:t>
+      </w:r>
+      <w:r>
+        <w:t>l MCSDK in the directory /tiTools</w:t>
+      </w:r>
+      <w:r>
+        <w:t>/MCSDK_X_Y where X and Y are the</w:t>
+      </w:r>
+      <w:r>
+        <w:t xml:space="preserve"> release version, currently 3_18. </w:t>
+      </w:r>
+      <w:r>
+        <w:t xml:space="preserve"> </w:t>
+      </w:r>
+      <w:r>
+        <w:t>The directory   /</w:t>
+      </w:r>
+      <w:r>
+        <w:t>ti</w:t>
+      </w:r>
+      <w:r>
+        <w:t>Tools</w:t>
+      </w:r>
+      <w:r>
+        <w:t>/MC</w:t>
+      </w:r>
+      <w:r>
+        <w:t>SDK_X_Y  is built per the table above.</w:t>
       </w:r>
     </w:p>
     <w:p>
@@ -2252,7 +2843,10 @@
         </w:numPr>
       </w:pPr>
       <w:r>
-        <w:t>Install CCS in directory /opt/ti/CCS, if the directory does not exist, build it</w:t>
+        <w:t xml:space="preserve">Install CCS in directory </w:t>
+      </w:r>
+      <w:r>
+        <w:t>/tiTools/CCS,.</w:t>
       </w:r>
     </w:p>
     <w:p>
@@ -2296,7 +2890,13 @@
         </w:numPr>
       </w:pPr>
       <w:r>
-        <w:t xml:space="preserve">Copy the compress file into directory /usr/training and decompress it using the following  - </w:t>
+        <w:t>Copy the compress file into directory /</w:t>
+      </w:r>
+      <w:r>
+        <w:t>/tiTools</w:t>
+      </w:r>
+      <w:r>
+        <w:t xml:space="preserve"> and decompress it using the following  - </w:t>
       </w:r>
     </w:p>
     <w:p>
@@ -2319,7 +2919,13 @@
         </w:numPr>
       </w:pPr>
       <w:r>
-        <w:t>Add the following lines to the studentStart.sh script (if it is not already)</w:t>
+        <w:t>Add the following lines to the script</w:t>
+      </w:r>
+      <w:r>
+        <w:t xml:space="preserve">s scriptInsideTI.sh and scriptOutside.sh </w:t>
+      </w:r>
+      <w:r>
+        <w:t xml:space="preserve"> (if it is not already)</w:t>
       </w:r>
     </w:p>
     <w:p>
@@ -2343,7 +2949,10 @@
         <w:ind w:left="360"/>
       </w:pPr>
       <w:r>
-        <w:t xml:space="preserve">    PATH=$HOME/gcc-linaro-arm-linux-gnueabihf-4.7-2013.03-20130313_linux/bin:$PATH</w:t>
+        <w:t xml:space="preserve">    PATH=/tiTools</w:t>
+      </w:r>
+      <w:r>
+        <w:t>/gcc-linaro-arm-linux-gnueabihf-4.7-2013.03-20130313_linux/bin:$PATH</w:t>
       </w:r>
     </w:p>
     <w:p>
@@ -2367,11 +2976,12 @@
           <w:numId w:val="21"/>
         </w:numPr>
       </w:pPr>
-      <w:bookmarkStart w:id="13" w:name="_Toc384909916"/>
-      <w:r>
+      <w:bookmarkStart w:id="12" w:name="_Toc384909916"/>
+      <w:r>
+        <w:lastRenderedPageBreak/>
         <w:t>Git Directories</w:t>
       </w:r>
-      <w:bookmarkEnd w:id="13"/>
+      <w:bookmarkEnd w:id="12"/>
     </w:p>
     <w:p>
       <w:pPr>
@@ -2382,7 +2992,10 @@
         </w:numPr>
       </w:pPr>
       <w:r>
-        <w:t>Update the studentScript.sh if it was not done before by adding:</w:t>
+        <w:t>Update the script scriptInsideTI</w:t>
+      </w:r>
+      <w:r>
+        <w:t>.sh if it was not done before by adding:</w:t>
       </w:r>
     </w:p>
     <w:p>
@@ -2415,7 +3028,10 @@
         </w:numPr>
       </w:pPr>
       <w:r>
-        <w:t>Run the script again (source /usr/training/studentScript.sh)</w:t>
+        <w:t>Run the script again (source /</w:t>
+      </w:r>
+      <w:r>
+        <w:t>tiScript/scriptInsideTI.sh)</w:t>
       </w:r>
     </w:p>
     <w:p>
@@ -2427,7 +3043,6 @@
         </w:numPr>
       </w:pPr>
       <w:r>
-        <w:lastRenderedPageBreak/>
         <w:t>Configure git and install packages needed at build time</w:t>
       </w:r>
       <w:r>
@@ -2466,27 +3081,21 @@
         <w:t xml:space="preserve">The purpose of installing the git repository in this point is to provide source code in a case where the external network is not available during the training. </w:t>
       </w:r>
       <w:r>
-        <w:t>To this aim we generate a new directory gitDirectories in /usr/training and give full permission to write in this directory (sudo chmod 777 gitDiretories). The following process copies the source code to each of the directories and reset the version to the head version as it is specifies in the release notes.  The following uses the labels from release 3.0.15:</w:t>
-      </w:r>
-    </w:p>
-    <w:p>
-      <w:r>
-        <w:t>sudo  mkdir /usr/training/gitDirectories</w:t>
-      </w:r>
-    </w:p>
-    <w:p>
-      <w:r>
-        <w:t>cd /usr/training</w:t>
-      </w:r>
-    </w:p>
-    <w:p>
-      <w:r>
-        <w:t>sudo chmod 777 gitDirectories</w:t>
-      </w:r>
-    </w:p>
-    <w:p>
-      <w:r>
-        <w:t>cd gitDirectories</w:t>
+        <w:t>The directory /tiArago is used to pre-load source code. Switch user to root (sudo –s ) or give full permission to manipulate the /tiArago directory (sudo chmod 777 –R /tiArago ) .</w:t>
+      </w:r>
+      <w:r>
+        <w:t>The following process copies the source code to each of the directories and reset the version to the head version as it is specifies in the release notes.  The following use</w:t>
+      </w:r>
+      <w:r>
+        <w:t>s the labels from release 3.0.18</w:t>
+      </w:r>
+      <w:r>
+        <w:t>:</w:t>
+      </w:r>
+    </w:p>
+    <w:p>
+      <w:r>
+        <w:t xml:space="preserve">   cd /tiArago</w:t>
       </w:r>
     </w:p>
     <w:p>
@@ -2501,7 +3110,10 @@
     </w:p>
     <w:p>
       <w:r>
-        <w:t xml:space="preserve">    git reset --hard K2_UBOOT_2013-01_13.11</w:t>
+        <w:t xml:space="preserve">    git </w:t>
+      </w:r>
+      <w:r>
+        <w:t>reset --hard K2_UBOOT_2013-01_14.03_02</w:t>
       </w:r>
     </w:p>
     <w:p>
@@ -2526,6 +3138,7 @@
     </w:p>
     <w:p>
       <w:r>
+        <w:lastRenderedPageBreak/>
         <w:t xml:space="preserve">    cd ..</w:t>
       </w:r>
     </w:p>
@@ -2542,19 +3155,21 @@
     </w:p>
     <w:p>
       <w:r>
-        <w:t xml:space="preserve">    git reset --hard K2_LINUX_03.10.10_13.11_01</w:t>
+        <w:t xml:space="preserve">    git r</w:t>
+      </w:r>
+      <w:r>
+        <w:t>eset --hard K2_LINUX_03.10.10_14.03_03</w:t>
       </w:r>
     </w:p>
     <w:p>
       <w:pPr>
         <w:pStyle w:val="Heading2"/>
       </w:pPr>
-      <w:bookmarkStart w:id="14" w:name="_Toc384909917"/>
-      <w:r>
-        <w:lastRenderedPageBreak/>
+      <w:bookmarkStart w:id="13" w:name="_Toc384909917"/>
+      <w:r>
         <w:t>Utilities</w:t>
       </w:r>
-      <w:bookmarkEnd w:id="14"/>
+      <w:bookmarkEnd w:id="13"/>
     </w:p>
     <w:p>
       <w:pPr>
@@ -2564,11 +3179,11 @@
           <w:numId w:val="26"/>
         </w:numPr>
       </w:pPr>
-      <w:bookmarkStart w:id="15" w:name="_Toc384909918"/>
+      <w:bookmarkStart w:id="14" w:name="_Toc384909918"/>
       <w:r>
         <w:t>TFTP</w:t>
       </w:r>
-      <w:bookmarkEnd w:id="15"/>
+      <w:bookmarkEnd w:id="14"/>
     </w:p>
     <w:p>
       <w:pPr>
@@ -3022,7 +3637,15 @@
           <w:b/>
           <w:sz w:val="20"/>
         </w:rPr>
-        <w:t>server_args     = var/lib/tftpboot</w:t>
+        <w:t>se</w:t>
+      </w:r>
+      <w:r>
+        <w:rPr>
+          <w:rFonts w:ascii="Courier New" w:eastAsia="Times New Roman" w:hAnsi="Courier New" w:cs="Courier New"/>
+          <w:b/>
+          <w:sz w:val="20"/>
+        </w:rPr>
+        <w:t>rver_args     = tiTFTP</w:t>
       </w:r>
     </w:p>
     <w:p>
@@ -3117,10 +3740,19 @@
         <w:rPr>
           <w:b/>
         </w:rPr>
-        <w:t>/var/lib/tftpboot</w:t>
+        <w:t>/</w:t>
+      </w:r>
+      <w:r>
+        <w:rPr>
+          <w:b/>
+        </w:rPr>
+        <w:t>tiTFTP</w:t>
       </w:r>
       <w:r>
         <w:t xml:space="preserve"> is the root directory for tftp. Each student must have a dedicated sub-directory</w:t>
+      </w:r>
+      <w:r>
+        <w:t xml:space="preserve"> /tiTFTP/studentN where N goes from 1 to 10</w:t>
       </w:r>
     </w:p>
     <w:p>
@@ -3132,36 +3764,6 @@
         </w:numPr>
       </w:pPr>
       <w:r>
-        <w:t xml:space="preserve">Do the following for each student  </w:t>
-      </w:r>
-      <w:r>
-        <w:t>“</w:t>
-      </w:r>
-      <w:r>
-        <w:rPr>
-          <w:b/>
-        </w:rPr>
-        <w:t>sudo mkdir /var/lib/tftpboot/studentN</w:t>
-      </w:r>
-      <w:r>
-        <w:rPr>
-          <w:b/>
-        </w:rPr>
-        <w:t>”</w:t>
-      </w:r>
-      <w:r>
-        <w:t xml:space="preserve">  where N goes from 1 to 10 (or to number of students)</w:t>
-      </w:r>
-    </w:p>
-    <w:p>
-      <w:pPr>
-        <w:pStyle w:val="ListParagraph"/>
-        <w:numPr>
-          <w:ilvl w:val="0"/>
-          <w:numId w:val="27"/>
-        </w:numPr>
-      </w:pPr>
-      <w:r>
         <w:t xml:space="preserve">To start the tftp server do   </w:t>
       </w:r>
       <w:r>
@@ -3195,11 +3797,11 @@
           <w:numId w:val="26"/>
         </w:numPr>
       </w:pPr>
-      <w:bookmarkStart w:id="16" w:name="_Toc384909919"/>
+      <w:bookmarkStart w:id="15" w:name="_Toc384909919"/>
       <w:r>
         <w:t>FTP</w:t>
       </w:r>
-      <w:bookmarkEnd w:id="16"/>
+      <w:bookmarkEnd w:id="15"/>
     </w:p>
     <w:p>
       <w:pPr>
@@ -3335,6 +3937,7 @@
         </w:numPr>
       </w:pPr>
       <w:r>
+        <w:lastRenderedPageBreak/>
         <w:t>Uncomment out local_enable and write_enable</w:t>
       </w:r>
     </w:p>
@@ -3396,7 +3999,6 @@
         <w:rPr>
           <w:noProof/>
         </w:rPr>
-        <w:lastRenderedPageBreak/>
         <w:drawing>
           <wp:inline distT="0" distB="0" distL="0" distR="0">
             <wp:extent cx="5934075" cy="4229100"/>
@@ -3462,11 +4064,11 @@
           <w:numId w:val="26"/>
         </w:numPr>
       </w:pPr>
-      <w:bookmarkStart w:id="17" w:name="_Toc384909920"/>
+      <w:bookmarkStart w:id="16" w:name="_Toc384909920"/>
       <w:r>
         <w:t>NFS Server</w:t>
       </w:r>
-      <w:bookmarkEnd w:id="17"/>
+      <w:bookmarkEnd w:id="16"/>
     </w:p>
     <w:p>
       <w:pPr>
@@ -3649,6 +4251,7 @@
         </w:numPr>
       </w:pPr>
       <w:r>
+        <w:lastRenderedPageBreak/>
         <w:t>A screenshot of the file is given below</w:t>
       </w:r>
     </w:p>
@@ -3738,7 +4341,6 @@
         </w:numPr>
       </w:pPr>
       <w:r>
-        <w:lastRenderedPageBreak/>
         <w:t xml:space="preserve">A screenshot of </w:t>
       </w:r>
       <w:r>
@@ -3762,6 +4364,9 @@
       <w:r>
         <w:t>Build the nfs directories for each student</w:t>
       </w:r>
+      <w:r>
+        <w:t xml:space="preserve"> (if students’ sub-directories are not built already)</w:t>
+      </w:r>
     </w:p>
     <w:p>
       <w:pPr>
@@ -3772,13 +4377,10 @@
         </w:numPr>
       </w:pPr>
       <w:r>
-        <w:t xml:space="preserve">The main directory is /opt/filesys  </w:t>
-      </w:r>
-      <w:r>
-        <w:rPr>
-          <w:b/>
-        </w:rPr>
-        <w:t>“sudo mkdir /opt/filesys”</w:t>
+        <w:t>The main directory is /</w:t>
+      </w:r>
+      <w:r>
+        <w:t>tiNFS</w:t>
       </w:r>
     </w:p>
     <w:p>
@@ -3793,7 +4395,13 @@
         <w:rPr>
           <w:b/>
         </w:rPr>
-        <w:t xml:space="preserve">“sudo mkdir /opt/filesys/studentN”  </w:t>
+        <w:t>“sudo mkdir /tiNFS</w:t>
+      </w:r>
+      <w:r>
+        <w:rPr>
+          <w:b/>
+        </w:rPr>
+        <w:t xml:space="preserve">/studentN”  </w:t>
       </w:r>
       <w:r>
         <w:t>where N is student number, 1 to 10</w:t>
@@ -3997,11 +4605,11 @@
           <w:numId w:val="26"/>
         </w:numPr>
       </w:pPr>
-      <w:bookmarkStart w:id="18" w:name="_Toc384909921"/>
+      <w:bookmarkStart w:id="17" w:name="_Toc384909921"/>
       <w:r>
         <w:t>Create Student Accounts</w:t>
       </w:r>
-      <w:bookmarkEnd w:id="18"/>
+      <w:bookmarkEnd w:id="17"/>
     </w:p>
     <w:p>
       <w:pPr>
@@ -4287,7 +4895,19 @@
         <w:rPr>
           <w:b/>
         </w:rPr>
-        <w:t>/var/lib/tftpboot/studentN</w:t>
+        <w:t>/</w:t>
+      </w:r>
+      <w:r>
+        <w:rPr>
+          <w:b/>
+        </w:rPr>
+        <w:t>tiTFTP</w:t>
+      </w:r>
+      <w:r>
+        <w:rPr>
+          <w:b/>
+        </w:rPr>
+        <w:t>/studentN</w:t>
       </w:r>
       <w:r>
         <w:rPr>
@@ -4302,7 +4922,19 @@
         <w:rPr>
           <w:b/>
         </w:rPr>
-        <w:t xml:space="preserve"> /opt/filesys/studentN. </w:t>
+        <w:t xml:space="preserve"> /</w:t>
+      </w:r>
+      <w:r>
+        <w:rPr>
+          <w:b/>
+        </w:rPr>
+        <w:t>tiNFS</w:t>
+      </w:r>
+      <w:r>
+        <w:rPr>
+          <w:b/>
+        </w:rPr>
+        <w:t xml:space="preserve">/studentN. </w:t>
       </w:r>
       <w:r>
         <w:t>Verify that these directories exist and create them if not</w:t>
@@ -4319,7 +4951,13 @@
         <w:rPr>
           <w:b/>
         </w:rPr>
-        <w:t xml:space="preserve"> (“ sudo mkdir /var/lib/tftpboot/studentN”</w:t>
+        <w:t xml:space="preserve"> (“ sudo mkdir /tiTFTP</w:t>
+      </w:r>
+      <w:r>
+        <w:rPr>
+          <w:b/>
+        </w:rPr>
+        <w:t>/studentN”</w:t>
       </w:r>
     </w:p>
     <w:p>
@@ -4330,7 +4968,13 @@
         <w:rPr>
           <w:b/>
         </w:rPr>
-        <w:t xml:space="preserve"> “sudo mkdir /opt/filesys/studentN”) </w:t>
+        <w:t xml:space="preserve"> “sudo mkdir /tiNFS</w:t>
+      </w:r>
+      <w:r>
+        <w:rPr>
+          <w:b/>
+        </w:rPr>
+        <w:t xml:space="preserve">/studentN”) </w:t>
       </w:r>
     </w:p>
     <w:p>
@@ -4351,12 +4995,12 @@
           <w:numId w:val="26"/>
         </w:numPr>
       </w:pPr>
-      <w:bookmarkStart w:id="19" w:name="_Toc384909922"/>
+      <w:bookmarkStart w:id="18" w:name="_Toc384909922"/>
       <w:r>
         <w:lastRenderedPageBreak/>
         <w:t>VNC Server</w:t>
       </w:r>
-      <w:bookmarkEnd w:id="19"/>
+      <w:bookmarkEnd w:id="18"/>
     </w:p>
     <w:p>
       <w:pPr>
@@ -4704,11 +5348,11 @@
           <w:numId w:val="26"/>
         </w:numPr>
       </w:pPr>
-      <w:bookmarkStart w:id="20" w:name="_Toc384909923"/>
+      <w:bookmarkStart w:id="19" w:name="_Toc384909923"/>
       <w:r>
         <w:t>DHCP  Server</w:t>
       </w:r>
-      <w:bookmarkEnd w:id="20"/>
+      <w:bookmarkEnd w:id="19"/>
     </w:p>
     <w:p>
       <w:pPr>
@@ -5311,11 +5955,11 @@
       <w:pPr>
         <w:pStyle w:val="Heading1"/>
       </w:pPr>
-      <w:bookmarkStart w:id="21" w:name="_Toc384909924"/>
+      <w:bookmarkStart w:id="20" w:name="_Toc384909924"/>
       <w:r>
         <w:t>Connect to the Networks</w:t>
       </w:r>
-      <w:bookmarkEnd w:id="21"/>
+      <w:bookmarkEnd w:id="20"/>
     </w:p>
     <w:p>
       <w:r>
@@ -5358,11 +6002,11 @@
       <w:pPr>
         <w:pStyle w:val="Heading2"/>
       </w:pPr>
-      <w:bookmarkStart w:id="22" w:name="_Toc384909925"/>
+      <w:bookmarkStart w:id="21" w:name="_Toc384909925"/>
       <w:r>
         <w:t>Step 1 – Connect the wireless Network</w:t>
       </w:r>
-      <w:bookmarkEnd w:id="22"/>
+      <w:bookmarkEnd w:id="21"/>
     </w:p>
     <w:p>
       <w:pPr>
@@ -5752,11 +6396,11 @@
       <w:pPr>
         <w:pStyle w:val="Heading2"/>
       </w:pPr>
-      <w:bookmarkStart w:id="23" w:name="_Toc384909926"/>
+      <w:bookmarkStart w:id="22" w:name="_Toc384909926"/>
       <w:r>
         <w:t>Step 2 – Adding the local wired Network</w:t>
       </w:r>
-      <w:bookmarkEnd w:id="23"/>
+      <w:bookmarkEnd w:id="22"/>
     </w:p>
     <w:p>
       <w:pPr>
@@ -6038,31 +6682,31 @@
       <w:pPr>
         <w:pStyle w:val="Heading1"/>
       </w:pPr>
-      <w:bookmarkStart w:id="24" w:name="_Toc384909927"/>
+      <w:bookmarkStart w:id="23" w:name="_Toc384909927"/>
       <w:r>
         <w:t>Appendix</w:t>
       </w:r>
+      <w:bookmarkEnd w:id="23"/>
+    </w:p>
+    <w:p>
+      <w:pPr>
+        <w:ind w:left="360"/>
+      </w:pPr>
+    </w:p>
+    <w:p>
+      <w:pPr>
+        <w:pStyle w:val="Heading2"/>
+      </w:pPr>
+      <w:bookmarkStart w:id="24" w:name="_Toc370366531"/>
+      <w:bookmarkStart w:id="25" w:name="_Toc384909928"/>
+      <w:r>
+        <w:t xml:space="preserve">Appendix A:  </w:t>
+      </w:r>
+      <w:r>
+        <w:t>Student laptop</w:t>
+      </w:r>
       <w:bookmarkEnd w:id="24"/>
-    </w:p>
-    <w:p>
-      <w:pPr>
-        <w:ind w:left="360"/>
-      </w:pPr>
-    </w:p>
-    <w:p>
-      <w:pPr>
-        <w:pStyle w:val="Heading2"/>
-      </w:pPr>
-      <w:bookmarkStart w:id="25" w:name="_Toc370366531"/>
-      <w:bookmarkStart w:id="26" w:name="_Toc384909928"/>
-      <w:r>
-        <w:t xml:space="preserve">Appendix A:  </w:t>
-      </w:r>
-      <w:r>
-        <w:t>Student laptop</w:t>
-      </w:r>
       <w:bookmarkEnd w:id="25"/>
-      <w:bookmarkEnd w:id="26"/>
       <w:r>
         <w:t xml:space="preserve"> </w:t>
       </w:r>
@@ -6391,11 +7035,76 @@
       <w:pPr>
         <w:pStyle w:val="Heading2"/>
       </w:pPr>
-      <w:bookmarkStart w:id="27" w:name="_Toc384909929"/>
+      <w:bookmarkStart w:id="26" w:name="_Toc384909929"/>
       <w:r>
         <w:lastRenderedPageBreak/>
         <w:t>Appendix B:  Student Script inside TI network</w:t>
       </w:r>
+      <w:bookmarkEnd w:id="26"/>
+      <w:r>
+        <w:t xml:space="preserve"> </w:t>
+      </w:r>
+    </w:p>
+    <w:p/>
+    <w:p>
+      <w:r>
+        <w:t>PATH=/tiTools</w:t>
+      </w:r>
+      <w:r>
+        <w:t>/gcc-linaro-arm-linux-gnueabihf-4.7-2013.03-20130313_linux/bin:/usr/sbin:/usr/bin:$PATH</w:t>
+      </w:r>
+    </w:p>
+    <w:p>
+      <w:r>
+        <w:t>export CROSS_COMPILE=arm-linux-gnueabihf-</w:t>
+      </w:r>
+    </w:p>
+    <w:p>
+      <w:r>
+        <w:t>export ARCH=arm</w:t>
+      </w:r>
+    </w:p>
+    <w:p>
+      <w:r>
+        <w:t>export http_proxy="http://webproxy.ext.ti.com:80"</w:t>
+      </w:r>
+    </w:p>
+    <w:p>
+      <w:r>
+        <w:t>export https_proxy="http://webproxy.ext.ti.com:80"</w:t>
+      </w:r>
+    </w:p>
+    <w:p>
+      <w:r>
+        <w:t>export ftp_proxy="http://webproxy.ext.ti.com:80"</w:t>
+      </w:r>
+    </w:p>
+    <w:p>
+      <w:r>
+        <w:t>export no_proxy=".ti.com"</w:t>
+      </w:r>
+    </w:p>
+    <w:p>
+      <w:r>
+        <w:t>GIT_PROXY_COMMAND=/tiScript</w:t>
+      </w:r>
+      <w:r>
+        <w:t>/git-proxy_ubuntu.sh</w:t>
+      </w:r>
+    </w:p>
+    <w:p>
+      <w:r>
+        <w:t>PATH=/sbin:$PATH</w:t>
+      </w:r>
+    </w:p>
+    <w:p>
+      <w:pPr>
+        <w:pStyle w:val="Heading2"/>
+      </w:pPr>
+      <w:bookmarkStart w:id="27" w:name="_Toc384909930"/>
+      <w:r>
+        <w:t>Appendix C:  git script inside TI network</w:t>
+      </w:r>
       <w:bookmarkEnd w:id="27"/>
       <w:r>
         <w:t xml:space="preserve"> </w:t>
@@ -6404,98 +7113,48 @@
     <w:p/>
     <w:p>
       <w:r>
-        <w:t>PATH=/usr/training/gcc-linaro-arm-linux-gnueabihf-4.7-2013.03-20130313_linux/bin:/usr/sbin:/usr/bin:$PATH</w:t>
-      </w:r>
-    </w:p>
-    <w:p>
-      <w:r>
-        <w:t>export CROSS_COMPILE=arm-linux-gnueabihf-</w:t>
-      </w:r>
-    </w:p>
-    <w:p>
-      <w:r>
-        <w:t>export ARCH=arm</w:t>
-      </w:r>
-    </w:p>
-    <w:p>
-      <w:r>
-        <w:t>export http_proxy="http://webproxy.ext.ti.com:80"</w:t>
-      </w:r>
-    </w:p>
-    <w:p>
-      <w:r>
-        <w:t>export https_proxy="http://webproxy.ext.ti.com:80"</w:t>
-      </w:r>
-    </w:p>
-    <w:p>
-      <w:r>
-        <w:t>export ftp_proxy="http://webproxy.ext.ti.com:80"</w:t>
-      </w:r>
-    </w:p>
-    <w:p>
-      <w:r>
-        <w:t>export no_proxy=".ti.com"</w:t>
-      </w:r>
-    </w:p>
-    <w:p>
-      <w:r>
-        <w:t>GIT_PROXY_COMMAND=/usr/training/git-proxy_ubuntu.sh</w:t>
-      </w:r>
-    </w:p>
-    <w:p>
-      <w:r>
-        <w:t>PATH=/sbin:$PATH</w:t>
-      </w:r>
-    </w:p>
+        <w:t>#!/bin/bash</w:t>
+      </w:r>
+    </w:p>
+    <w:p>
+      <w:r>
+        <w:t>exec /usr/bin/corkscrew webproxy.ext.ti.com 80 $*</w:t>
+      </w:r>
+    </w:p>
+    <w:p>
+      <w:r>
+        <w:t>chmod +x git-proxy-ubuntu.sh</w:t>
+      </w:r>
+    </w:p>
+    <w:p>
+      <w:r>
+        <w:t>export GIT_P</w:t>
+      </w:r>
+      <w:r>
+        <w:t>ROXY_COMMAND=/tiScript</w:t>
+      </w:r>
+      <w:r>
+        <w:t>/git-proxy-ubuntu.sh</w:t>
+      </w:r>
+    </w:p>
+    <w:p/>
     <w:p>
       <w:pPr>
         <w:pStyle w:val="Heading2"/>
       </w:pPr>
-      <w:bookmarkStart w:id="28" w:name="_Toc384909930"/>
-      <w:r>
-        <w:t>Appendix C:  git script inside TI network</w:t>
+      <w:bookmarkStart w:id="28" w:name="_Toc384909931"/>
+      <w:r>
+        <w:t>Appendix D:  Student  script  for Ti Guest network</w:t>
       </w:r>
       <w:bookmarkEnd w:id="28"/>
-      <w:r>
-        <w:t xml:space="preserve"> </w:t>
-      </w:r>
     </w:p>
     <w:p/>
     <w:p>
       <w:r>
-        <w:t>#!/bin/bash</w:t>
-      </w:r>
-    </w:p>
-    <w:p>
-      <w:r>
-        <w:t>exec /usr/bin/corkscrew webproxy.ext.ti.com 80 $*</w:t>
-      </w:r>
-    </w:p>
-    <w:p>
-      <w:r>
-        <w:t>chmod +x git-proxy-ubuntu.sh</w:t>
-      </w:r>
-    </w:p>
-    <w:p>
-      <w:r>
-        <w:t>export GIT_PROXY_COMMAND=/usr/local/training/git-proxy-ubuntu.sh</w:t>
-      </w:r>
-    </w:p>
-    <w:p/>
-    <w:p>
-      <w:pPr>
-        <w:pStyle w:val="Heading2"/>
-      </w:pPr>
-      <w:bookmarkStart w:id="29" w:name="_Toc384909931"/>
-      <w:r>
-        <w:t>Appendix D:  Student  script  for Ti Guest network</w:t>
-      </w:r>
-      <w:bookmarkEnd w:id="29"/>
-    </w:p>
-    <w:p/>
-    <w:p>
-      <w:r>
-        <w:t>PATH=/usr/training/gcc-linaro-arm-linux-gnueabihf-4.7-2013.03-20130313_linux/bin:/usr/sbin:/usr/bin:$PATH</w:t>
+        <w:t>PATH=/tiTools</w:t>
+      </w:r>
+      <w:r>
+        <w:t>/gcc-linaro-arm-linux-gnueabihf-4.7-2013.03-20130313_linux/bin:/usr/sbin:/usr/bin:$PATH</w:t>
       </w:r>
     </w:p>
     <w:p>
@@ -6531,7 +7190,10 @@
     </w:p>
     <w:p>
       <w:r>
-        <w:t>GIT_PROXY_COMMAND=/usr/training/git-proxy_ubuntu.sh</w:t>
+        <w:t>GIT_PROXY_COMMAND=/tiScript</w:t>
+      </w:r>
+      <w:r>
+        <w:t>/git-proxy_ubuntu.sh</w:t>
       </w:r>
     </w:p>
     <w:p>
@@ -6549,11 +7211,11 @@
       <w:pPr>
         <w:pStyle w:val="Heading2"/>
       </w:pPr>
-      <w:bookmarkStart w:id="30" w:name="_Toc384909932"/>
+      <w:bookmarkStart w:id="29" w:name="_Toc384909932"/>
       <w:r>
         <w:t>Appendix E:  Cheat Sheet (thanks to DZ)</w:t>
       </w:r>
-      <w:bookmarkEnd w:id="30"/>
+      <w:bookmarkEnd w:id="29"/>
     </w:p>
     <w:p>
       <w:r>
@@ -6700,15 +7362,7 @@
     </w:p>
     <w:p>
       <w:r>
-        <w:t xml:space="preserve">    to ~/&lt;user&gt;/ti/</w:t>
-      </w:r>
-      <w:proofErr w:type="spellStart"/>
-      <w:r>
-        <w:t>CCSTargetConfiguration</w:t>
-      </w:r>
-      <w:proofErr w:type="spellEnd"/>
-      <w:r>
-        <w:t xml:space="preserve"> folder where the CCS saves the user specific configuration file. </w:t>
+        <w:t xml:space="preserve">    to ~/&lt;user&gt;/ti/CCSTargetConfiguration folder where the CCS saves the user specific configuration file. </w:t>
       </w:r>
     </w:p>
     <w:p>
@@ -6978,15 +7632,7 @@
     </w:p>
     <w:p>
       <w:r>
-        <w:t xml:space="preserve">option a: if using CCS to load </w:t>
-      </w:r>
-      <w:proofErr w:type="spellStart"/>
-      <w:r>
-        <w:t>uboot</w:t>
-      </w:r>
-      <w:proofErr w:type="spellEnd"/>
-      <w:r>
-        <w:t xml:space="preserve"> into SRAM (u-boot.bin)</w:t>
+        <w:t>option a: if using CCS to load uboot into SRAM (u-boot.bin)</w:t>
       </w:r>
     </w:p>
     <w:p>
@@ -7001,14 +7647,9 @@
     </w:p>
     <w:p/>
     <w:p>
-      <w:proofErr w:type="gramStart"/>
       <w:r>
         <w:lastRenderedPageBreak/>
-        <w:t>option</w:t>
-      </w:r>
-      <w:proofErr w:type="gramEnd"/>
-      <w:r>
-        <w:t xml:space="preserve"> b: if using the two stage SPI NOR boot</w:t>
+        <w:t>option b: if using the two stage SPI NOR boot</w:t>
       </w:r>
     </w:p>
     <w:p>
@@ -7056,15 +7697,7 @@
     <w:p>
       <w:r>
         <w:tab/>
-        <w:t xml:space="preserve">make </w:t>
-      </w:r>
-      <w:proofErr w:type="spellStart"/>
-      <w:r>
-        <w:t>distclean</w:t>
-      </w:r>
-      <w:proofErr w:type="spellEnd"/>
-      <w:r>
-        <w:t xml:space="preserve">        if you copied the whole folder from someone else</w:t>
+        <w:t>make distclean        if you copied the whole folder from someone else</w:t>
       </w:r>
     </w:p>
     <w:p>
@@ -11880,7 +12513,7 @@
 </file>
 
 <file path=customXml/itemProps1.xml><?xml version="1.0" encoding="utf-8"?>
-<ds:datastoreItem xmlns:ds="http://schemas.openxmlformats.org/officeDocument/2006/customXml" ds:itemID="{5E5E9D3F-4939-4985-B136-6C779D8143AC}">
+<ds:datastoreItem xmlns:ds="http://schemas.openxmlformats.org/officeDocument/2006/customXml" ds:itemID="{5DCF0780-EC50-4E33-8CAA-17E8445B2194}">
   <ds:schemaRefs>
     <ds:schemaRef ds:uri="http://schemas.openxmlformats.org/officeDocument/2006/bibliography"/>
   </ds:schemaRefs>

</xml_diff>

<commit_message>
Update samba installation and some minor typos
</commit_message>
<xml_diff>
--- a/labs/K2_Ubuntu_Server_InstallAndConfig.docx
+++ b/labs/K2_Ubuntu_Server_InstallAndConfig.docx
@@ -1,6 +1,6 @@
 
 <file path=word/document.xml><?xml version="1.0" encoding="utf-8"?>
-<w:document xmlns:ve="http://schemas.openxmlformats.org/markup-compatibility/2006" xmlns:o="urn:schemas-microsoft-com:office:office" xmlns:r="http://schemas.openxmlformats.org/officeDocument/2006/relationships" xmlns:m="http://schemas.openxmlformats.org/officeDocument/2006/math" xmlns:v="urn:schemas-microsoft-com:vml" xmlns:wp="http://schemas.openxmlformats.org/drawingml/2006/wordprocessingDrawing" xmlns:w10="urn:schemas-microsoft-com:office:word" xmlns:w="http://schemas.openxmlformats.org/wordprocessingml/2006/main" xmlns:wne="http://schemas.microsoft.com/office/word/2006/wordml">
+<w:document xmlns:wpc="http://schemas.microsoft.com/office/word/2010/wordprocessingCanvas" xmlns:mc="http://schemas.openxmlformats.org/markup-compatibility/2006" xmlns:o="urn:schemas-microsoft-com:office:office" xmlns:r="http://schemas.openxmlformats.org/officeDocument/2006/relationships" xmlns:m="http://schemas.openxmlformats.org/officeDocument/2006/math" xmlns:v="urn:schemas-microsoft-com:vml" xmlns:wp14="http://schemas.microsoft.com/office/word/2010/wordprocessingDrawing" xmlns:wp="http://schemas.openxmlformats.org/drawingml/2006/wordprocessingDrawing" xmlns:w10="urn:schemas-microsoft-com:office:word" xmlns:w="http://schemas.openxmlformats.org/wordprocessingml/2006/main" xmlns:w14="http://schemas.microsoft.com/office/word/2010/wordml" xmlns:wpg="http://schemas.microsoft.com/office/word/2010/wordprocessingGroup" xmlns:wpi="http://schemas.microsoft.com/office/word/2010/wordprocessingInk" xmlns:wne="http://schemas.microsoft.com/office/word/2006/wordml" xmlns:wps="http://schemas.microsoft.com/office/word/2010/wordprocessingShape" mc:Ignorable="w14 wp14">
   <w:body>
     <w:bookmarkStart w:id="0" w:name="_Toc370366516"/>
     <w:bookmarkEnd w:id="0"/>
@@ -29,9 +29,9 @@
             <o:lock v:ext="edit" aspectratio="t"/>
           </v:shapetype>
           <v:shape id="_x0000_i1025" type="#_x0000_t75" style="width:479.45pt;height:697.15pt" o:ole="">
-            <v:imagedata r:id="rId8" o:title=""/>
+            <v:imagedata r:id="rId9" o:title=""/>
           </v:shape>
-          <o:OLEObject Type="Embed" ProgID="Word.Document.12" ShapeID="_x0000_i1025" DrawAspect="Content" ObjectID="_1461148621" r:id="rId9">
+          <o:OLEObject Type="Embed" ProgID="Word.Document.12" ShapeID="_x0000_i1025" DrawAspect="Content" ObjectID="_1461671147" r:id="rId10">
             <o:FieldCodes>\s</o:FieldCodes>
           </o:OLEObject>
         </w:object>
@@ -86,7 +86,7 @@
           <w:r>
             <w:fldChar w:fldCharType="separate"/>
           </w:r>
-          <w:hyperlink w:anchor="_Toc387406788" w:history="1">
+          <w:hyperlink w:anchor="_Toc387929310" w:history="1">
             <w:r>
               <w:rPr>
                 <w:rStyle w:val="Hyperlink"/>
@@ -113,7 +113,7 @@
                 <w:noProof/>
                 <w:webHidden/>
               </w:rPr>
-              <w:instrText xml:space="preserve"> PAGEREF _Toc387406788 \h </w:instrText>
+              <w:instrText xml:space="preserve"> PAGEREF _Toc387929310 \h </w:instrText>
             </w:r>
             <w:r>
               <w:rPr>
@@ -154,7 +154,7 @@
               <w:noProof/>
             </w:rPr>
           </w:pPr>
-          <w:hyperlink w:anchor="_Toc387406789" w:history="1">
+          <w:hyperlink w:anchor="_Toc387929311" w:history="1">
             <w:r>
               <w:rPr>
                 <w:rStyle w:val="Hyperlink"/>
@@ -181,7 +181,7 @@
                 <w:noProof/>
                 <w:webHidden/>
               </w:rPr>
-              <w:instrText xml:space="preserve"> PAGEREF _Toc387406789 \h </w:instrText>
+              <w:instrText xml:space="preserve"> PAGEREF _Toc387929311 \h </w:instrText>
             </w:r>
             <w:r>
               <w:rPr>
@@ -223,7 +223,7 @@
               <w:noProof/>
             </w:rPr>
           </w:pPr>
-          <w:hyperlink w:anchor="_Toc387406790" w:history="1">
+          <w:hyperlink w:anchor="_Toc387929312" w:history="1">
             <w:r>
               <w:rPr>
                 <w:rStyle w:val="Hyperlink"/>
@@ -263,7 +263,7 @@
                 <w:noProof/>
                 <w:webHidden/>
               </w:rPr>
-              <w:instrText xml:space="preserve"> PAGEREF _Toc387406790 \h </w:instrText>
+              <w:instrText xml:space="preserve"> PAGEREF _Toc387929312 \h </w:instrText>
             </w:r>
             <w:r>
               <w:rPr>
@@ -304,7 +304,7 @@
               <w:noProof/>
             </w:rPr>
           </w:pPr>
-          <w:hyperlink w:anchor="_Toc387406791" w:history="1">
+          <w:hyperlink w:anchor="_Toc387929313" w:history="1">
             <w:r>
               <w:rPr>
                 <w:rStyle w:val="Hyperlink"/>
@@ -331,7 +331,7 @@
                 <w:noProof/>
                 <w:webHidden/>
               </w:rPr>
-              <w:instrText xml:space="preserve"> PAGEREF _Toc387406791 \h </w:instrText>
+              <w:instrText xml:space="preserve"> PAGEREF _Toc387929313 \h </w:instrText>
             </w:r>
             <w:r>
               <w:rPr>
@@ -372,7 +372,7 @@
               <w:noProof/>
             </w:rPr>
           </w:pPr>
-          <w:hyperlink w:anchor="_Toc387406792" w:history="1">
+          <w:hyperlink w:anchor="_Toc387929314" w:history="1">
             <w:r>
               <w:rPr>
                 <w:rStyle w:val="Hyperlink"/>
@@ -399,7 +399,7 @@
                 <w:noProof/>
                 <w:webHidden/>
               </w:rPr>
-              <w:instrText xml:space="preserve"> PAGEREF _Toc387406792 \h </w:instrText>
+              <w:instrText xml:space="preserve"> PAGEREF _Toc387929314 \h </w:instrText>
             </w:r>
             <w:r>
               <w:rPr>
@@ -440,7 +440,7 @@
               <w:noProof/>
             </w:rPr>
           </w:pPr>
-          <w:hyperlink w:anchor="_Toc387406793" w:history="1">
+          <w:hyperlink w:anchor="_Toc387929315" w:history="1">
             <w:r>
               <w:rPr>
                 <w:rStyle w:val="Hyperlink"/>
@@ -467,7 +467,7 @@
                 <w:noProof/>
                 <w:webHidden/>
               </w:rPr>
-              <w:instrText xml:space="preserve"> PAGEREF _Toc387406793 \h </w:instrText>
+              <w:instrText xml:space="preserve"> PAGEREF _Toc387929315 \h </w:instrText>
             </w:r>
             <w:r>
               <w:rPr>
@@ -509,7 +509,7 @@
               <w:noProof/>
             </w:rPr>
           </w:pPr>
-          <w:hyperlink w:anchor="_Toc387406794" w:history="1">
+          <w:hyperlink w:anchor="_Toc387929316" w:history="1">
             <w:r>
               <w:rPr>
                 <w:rStyle w:val="Hyperlink"/>
@@ -549,7 +549,7 @@
                 <w:noProof/>
                 <w:webHidden/>
               </w:rPr>
-              <w:instrText xml:space="preserve"> PAGEREF _Toc387406794 \h </w:instrText>
+              <w:instrText xml:space="preserve"> PAGEREF _Toc387929316 \h </w:instrText>
             </w:r>
             <w:r>
               <w:rPr>
@@ -590,7 +590,7 @@
               <w:noProof/>
             </w:rPr>
           </w:pPr>
-          <w:hyperlink w:anchor="_Toc387406795" w:history="1">
+          <w:hyperlink w:anchor="_Toc387929317" w:history="1">
             <w:r>
               <w:rPr>
                 <w:rStyle w:val="Hyperlink"/>
@@ -617,7 +617,7 @@
                 <w:noProof/>
                 <w:webHidden/>
               </w:rPr>
-              <w:instrText xml:space="preserve"> PAGEREF _Toc387406795 \h </w:instrText>
+              <w:instrText xml:space="preserve"> PAGEREF _Toc387929317 \h </w:instrText>
             </w:r>
             <w:r>
               <w:rPr>
@@ -659,7 +659,7 @@
               <w:noProof/>
             </w:rPr>
           </w:pPr>
-          <w:hyperlink w:anchor="_Toc387406796" w:history="1">
+          <w:hyperlink w:anchor="_Toc387929318" w:history="1">
             <w:r>
               <w:rPr>
                 <w:rStyle w:val="Hyperlink"/>
@@ -699,7 +699,7 @@
                 <w:noProof/>
                 <w:webHidden/>
               </w:rPr>
-              <w:instrText xml:space="preserve"> PAGEREF _Toc387406796 \h </w:instrText>
+              <w:instrText xml:space="preserve"> PAGEREF _Toc387929318 \h </w:instrText>
             </w:r>
             <w:r>
               <w:rPr>
@@ -741,7 +741,7 @@
               <w:noProof/>
             </w:rPr>
           </w:pPr>
-          <w:hyperlink w:anchor="_Toc387406797" w:history="1">
+          <w:hyperlink w:anchor="_Toc387929319" w:history="1">
             <w:r>
               <w:rPr>
                 <w:rStyle w:val="Hyperlink"/>
@@ -781,7 +781,7 @@
                 <w:noProof/>
                 <w:webHidden/>
               </w:rPr>
-              <w:instrText xml:space="preserve"> PAGEREF _Toc387406797 \h </w:instrText>
+              <w:instrText xml:space="preserve"> PAGEREF _Toc387929319 \h </w:instrText>
             </w:r>
             <w:r>
               <w:rPr>
@@ -823,7 +823,7 @@
               <w:noProof/>
             </w:rPr>
           </w:pPr>
-          <w:hyperlink w:anchor="_Toc387406798" w:history="1">
+          <w:hyperlink w:anchor="_Toc387929320" w:history="1">
             <w:r>
               <w:rPr>
                 <w:rStyle w:val="Hyperlink"/>
@@ -863,7 +863,7 @@
                 <w:noProof/>
                 <w:webHidden/>
               </w:rPr>
-              <w:instrText xml:space="preserve"> PAGEREF _Toc387406798 \h </w:instrText>
+              <w:instrText xml:space="preserve"> PAGEREF _Toc387929320 \h </w:instrText>
             </w:r>
             <w:r>
               <w:rPr>
@@ -904,7 +904,7 @@
               <w:noProof/>
             </w:rPr>
           </w:pPr>
-          <w:hyperlink w:anchor="_Toc387406799" w:history="1">
+          <w:hyperlink w:anchor="_Toc387929321" w:history="1">
             <w:r>
               <w:rPr>
                 <w:rStyle w:val="Hyperlink"/>
@@ -931,7 +931,7 @@
                 <w:noProof/>
                 <w:webHidden/>
               </w:rPr>
-              <w:instrText xml:space="preserve"> PAGEREF _Toc387406799 \h </w:instrText>
+              <w:instrText xml:space="preserve"> PAGEREF _Toc387929321 \h </w:instrText>
             </w:r>
             <w:r>
               <w:rPr>
@@ -973,7 +973,7 @@
               <w:noProof/>
             </w:rPr>
           </w:pPr>
-          <w:hyperlink w:anchor="_Toc387406800" w:history="1">
+          <w:hyperlink w:anchor="_Toc387929322" w:history="1">
             <w:r>
               <w:rPr>
                 <w:rStyle w:val="Hyperlink"/>
@@ -1013,7 +1013,7 @@
                 <w:noProof/>
                 <w:webHidden/>
               </w:rPr>
-              <w:instrText xml:space="preserve"> PAGEREF _Toc387406800 \h </w:instrText>
+              <w:instrText xml:space="preserve"> PAGEREF _Toc387929322 \h </w:instrText>
             </w:r>
             <w:r>
               <w:rPr>
@@ -1055,7 +1055,7 @@
               <w:noProof/>
             </w:rPr>
           </w:pPr>
-          <w:hyperlink w:anchor="_Toc387406801" w:history="1">
+          <w:hyperlink w:anchor="_Toc387929323" w:history="1">
             <w:r>
               <w:rPr>
                 <w:rStyle w:val="Hyperlink"/>
@@ -1095,7 +1095,7 @@
                 <w:noProof/>
                 <w:webHidden/>
               </w:rPr>
-              <w:instrText xml:space="preserve"> PAGEREF _Toc387406801 \h </w:instrText>
+              <w:instrText xml:space="preserve"> PAGEREF _Toc387929323 \h </w:instrText>
             </w:r>
             <w:r>
               <w:rPr>
@@ -1137,7 +1137,7 @@
               <w:noProof/>
             </w:rPr>
           </w:pPr>
-          <w:hyperlink w:anchor="_Toc387406802" w:history="1">
+          <w:hyperlink w:anchor="_Toc387929324" w:history="1">
             <w:r>
               <w:rPr>
                 <w:rStyle w:val="Hyperlink"/>
@@ -1177,7 +1177,7 @@
                 <w:noProof/>
                 <w:webHidden/>
               </w:rPr>
-              <w:instrText xml:space="preserve"> PAGEREF _Toc387406802 \h </w:instrText>
+              <w:instrText xml:space="preserve"> PAGEREF _Toc387929324 \h </w:instrText>
             </w:r>
             <w:r>
               <w:rPr>
@@ -1197,7 +1197,7 @@
                 <w:noProof/>
                 <w:webHidden/>
               </w:rPr>
-              <w:t>12</w:t>
+              <w:t>13</w:t>
             </w:r>
             <w:r>
               <w:rPr>
@@ -1219,7 +1219,7 @@
               <w:noProof/>
             </w:rPr>
           </w:pPr>
-          <w:hyperlink w:anchor="_Toc387406803" w:history="1">
+          <w:hyperlink w:anchor="_Toc387929325" w:history="1">
             <w:r>
               <w:rPr>
                 <w:rStyle w:val="Hyperlink"/>
@@ -1259,7 +1259,7 @@
                 <w:noProof/>
                 <w:webHidden/>
               </w:rPr>
-              <w:instrText xml:space="preserve"> PAGEREF _Toc387406803 \h </w:instrText>
+              <w:instrText xml:space="preserve"> PAGEREF _Toc387929325 \h </w:instrText>
             </w:r>
             <w:r>
               <w:rPr>
@@ -1279,7 +1279,7 @@
                 <w:noProof/>
                 <w:webHidden/>
               </w:rPr>
-              <w:t>14</w:t>
+              <w:t>15</w:t>
             </w:r>
             <w:r>
               <w:rPr>
@@ -1301,7 +1301,7 @@
               <w:noProof/>
             </w:rPr>
           </w:pPr>
-          <w:hyperlink w:anchor="_Toc387406804" w:history="1">
+          <w:hyperlink w:anchor="_Toc387929326" w:history="1">
             <w:r>
               <w:rPr>
                 <w:rStyle w:val="Hyperlink"/>
@@ -1341,7 +1341,7 @@
                 <w:noProof/>
                 <w:webHidden/>
               </w:rPr>
-              <w:instrText xml:space="preserve"> PAGEREF _Toc387406804 \h </w:instrText>
+              <w:instrText xml:space="preserve"> PAGEREF _Toc387929326 \h </w:instrText>
             </w:r>
             <w:r>
               <w:rPr>
@@ -1361,7 +1361,7 @@
                 <w:noProof/>
                 <w:webHidden/>
               </w:rPr>
-              <w:t>15</w:t>
+              <w:t>16</w:t>
             </w:r>
             <w:r>
               <w:rPr>
@@ -1383,7 +1383,7 @@
               <w:noProof/>
             </w:rPr>
           </w:pPr>
-          <w:hyperlink w:anchor="_Toc387406805" w:history="1">
+          <w:hyperlink w:anchor="_Toc387929327" w:history="1">
             <w:r>
               <w:rPr>
                 <w:rStyle w:val="Hyperlink"/>
@@ -1423,7 +1423,7 @@
                 <w:noProof/>
                 <w:webHidden/>
               </w:rPr>
-              <w:instrText xml:space="preserve"> PAGEREF _Toc387406805 \h </w:instrText>
+              <w:instrText xml:space="preserve"> PAGEREF _Toc387929327 \h </w:instrText>
             </w:r>
             <w:r>
               <w:rPr>
@@ -1443,7 +1443,7 @@
                 <w:noProof/>
                 <w:webHidden/>
               </w:rPr>
-              <w:t>16</w:t>
+              <w:t>17</w:t>
             </w:r>
             <w:r>
               <w:rPr>
@@ -1464,7 +1464,7 @@
               <w:noProof/>
             </w:rPr>
           </w:pPr>
-          <w:hyperlink w:anchor="_Toc387406806" w:history="1">
+          <w:hyperlink w:anchor="_Toc387929328" w:history="1">
             <w:r>
               <w:rPr>
                 <w:rStyle w:val="Hyperlink"/>
@@ -1491,7 +1491,7 @@
                 <w:noProof/>
                 <w:webHidden/>
               </w:rPr>
-              <w:instrText xml:space="preserve"> PAGEREF _Toc387406806 \h </w:instrText>
+              <w:instrText xml:space="preserve"> PAGEREF _Toc387929328 \h </w:instrText>
             </w:r>
             <w:r>
               <w:rPr>
@@ -1511,7 +1511,7 @@
                 <w:noProof/>
                 <w:webHidden/>
               </w:rPr>
-              <w:t>19</w:t>
+              <w:t>20</w:t>
             </w:r>
             <w:r>
               <w:rPr>
@@ -1532,7 +1532,7 @@
               <w:noProof/>
             </w:rPr>
           </w:pPr>
-          <w:hyperlink w:anchor="_Toc387406807" w:history="1">
+          <w:hyperlink w:anchor="_Toc387929329" w:history="1">
             <w:r>
               <w:rPr>
                 <w:rStyle w:val="Hyperlink"/>
@@ -1559,7 +1559,7 @@
                 <w:noProof/>
                 <w:webHidden/>
               </w:rPr>
-              <w:instrText xml:space="preserve"> PAGEREF _Toc387406807 \h </w:instrText>
+              <w:instrText xml:space="preserve"> PAGEREF _Toc387929329 \h </w:instrText>
             </w:r>
             <w:r>
               <w:rPr>
@@ -1579,7 +1579,7 @@
                 <w:noProof/>
                 <w:webHidden/>
               </w:rPr>
-              <w:t>19</w:t>
+              <w:t>20</w:t>
             </w:r>
             <w:r>
               <w:rPr>
@@ -1600,7 +1600,7 @@
               <w:noProof/>
             </w:rPr>
           </w:pPr>
-          <w:hyperlink w:anchor="_Toc387406808" w:history="1">
+          <w:hyperlink w:anchor="_Toc387929330" w:history="1">
             <w:r>
               <w:rPr>
                 <w:rStyle w:val="Hyperlink"/>
@@ -1627,7 +1627,7 @@
                 <w:noProof/>
                 <w:webHidden/>
               </w:rPr>
-              <w:instrText xml:space="preserve"> PAGEREF _Toc387406808 \h </w:instrText>
+              <w:instrText xml:space="preserve"> PAGEREF _Toc387929330 \h </w:instrText>
             </w:r>
             <w:r>
               <w:rPr>
@@ -1647,7 +1647,7 @@
                 <w:noProof/>
                 <w:webHidden/>
               </w:rPr>
-              <w:t>19</w:t>
+              <w:t>20</w:t>
             </w:r>
             <w:r>
               <w:rPr>
@@ -1668,7 +1668,7 @@
               <w:noProof/>
             </w:rPr>
           </w:pPr>
-          <w:hyperlink w:anchor="_Toc387406809" w:history="1">
+          <w:hyperlink w:anchor="_Toc387929331" w:history="1">
             <w:r>
               <w:rPr>
                 <w:rStyle w:val="Hyperlink"/>
@@ -1695,7 +1695,7 @@
                 <w:noProof/>
                 <w:webHidden/>
               </w:rPr>
-              <w:instrText xml:space="preserve"> PAGEREF _Toc387406809 \h </w:instrText>
+              <w:instrText xml:space="preserve"> PAGEREF _Toc387929331 \h </w:instrText>
             </w:r>
             <w:r>
               <w:rPr>
@@ -1715,7 +1715,7 @@
                 <w:noProof/>
                 <w:webHidden/>
               </w:rPr>
-              <w:t>21</w:t>
+              <w:t>22</w:t>
             </w:r>
             <w:r>
               <w:rPr>
@@ -1736,7 +1736,7 @@
               <w:noProof/>
             </w:rPr>
           </w:pPr>
-          <w:hyperlink w:anchor="_Toc387406810" w:history="1">
+          <w:hyperlink w:anchor="_Toc387929332" w:history="1">
             <w:r>
               <w:rPr>
                 <w:rStyle w:val="Hyperlink"/>
@@ -1763,7 +1763,7 @@
                 <w:noProof/>
                 <w:webHidden/>
               </w:rPr>
-              <w:instrText xml:space="preserve"> PAGEREF _Toc387406810 \h </w:instrText>
+              <w:instrText xml:space="preserve"> PAGEREF _Toc387929332 \h </w:instrText>
             </w:r>
             <w:r>
               <w:rPr>
@@ -1783,7 +1783,7 @@
                 <w:noProof/>
                 <w:webHidden/>
               </w:rPr>
-              <w:t>21</w:t>
+              <w:t>22</w:t>
             </w:r>
             <w:r>
               <w:rPr>
@@ -1804,7 +1804,7 @@
               <w:noProof/>
             </w:rPr>
           </w:pPr>
-          <w:hyperlink w:anchor="_Toc387406811" w:history="1">
+          <w:hyperlink w:anchor="_Toc387929333" w:history="1">
             <w:r>
               <w:rPr>
                 <w:rStyle w:val="Hyperlink"/>
@@ -1831,7 +1831,7 @@
                 <w:noProof/>
                 <w:webHidden/>
               </w:rPr>
-              <w:instrText xml:space="preserve"> PAGEREF _Toc387406811 \h </w:instrText>
+              <w:instrText xml:space="preserve"> PAGEREF _Toc387929333 \h </w:instrText>
             </w:r>
             <w:r>
               <w:rPr>
@@ -1851,7 +1851,7 @@
                 <w:noProof/>
                 <w:webHidden/>
               </w:rPr>
-              <w:t>22</w:t>
+              <w:t>23</w:t>
             </w:r>
             <w:r>
               <w:rPr>
@@ -1872,7 +1872,7 @@
               <w:noProof/>
             </w:rPr>
           </w:pPr>
-          <w:hyperlink w:anchor="_Toc387406812" w:history="1">
+          <w:hyperlink w:anchor="_Toc387929334" w:history="1">
             <w:r>
               <w:rPr>
                 <w:rStyle w:val="Hyperlink"/>
@@ -1899,7 +1899,7 @@
                 <w:noProof/>
                 <w:webHidden/>
               </w:rPr>
-              <w:instrText xml:space="preserve"> PAGEREF _Toc387406812 \h </w:instrText>
+              <w:instrText xml:space="preserve"> PAGEREF _Toc387929334 \h </w:instrText>
             </w:r>
             <w:r>
               <w:rPr>
@@ -1919,7 +1919,7 @@
                 <w:noProof/>
                 <w:webHidden/>
               </w:rPr>
-              <w:t>23</w:t>
+              <w:t>24</w:t>
             </w:r>
             <w:r>
               <w:rPr>
@@ -1940,13 +1940,27 @@
               <w:noProof/>
             </w:rPr>
           </w:pPr>
-          <w:hyperlink w:anchor="_Toc387406813" w:history="1">
+          <w:hyperlink w:anchor="_Toc387929335" w:history="1">
             <w:r>
               <w:rPr>
                 <w:rStyle w:val="Hyperlink"/>
                 <w:noProof/>
               </w:rPr>
-              <w:t>Appendix A:  Student laptop and startup summary</w:t>
+              <w:t>Appendix A:  Stud</w:t>
+            </w:r>
+            <w:r>
+              <w:rPr>
+                <w:rStyle w:val="Hyperlink"/>
+                <w:noProof/>
+              </w:rPr>
+              <w:t>e</w:t>
+            </w:r>
+            <w:r>
+              <w:rPr>
+                <w:rStyle w:val="Hyperlink"/>
+                <w:noProof/>
+              </w:rPr>
+              <w:t>nt laptop and startup summary</w:t>
             </w:r>
             <w:r>
               <w:rPr>
@@ -1967,7 +1981,7 @@
                 <w:noProof/>
                 <w:webHidden/>
               </w:rPr>
-              <w:instrText xml:space="preserve"> PAGEREF _Toc387406813 \h </w:instrText>
+              <w:instrText xml:space="preserve"> PAGEREF _Toc387929335 \h </w:instrText>
             </w:r>
             <w:r>
               <w:rPr>
@@ -1987,7 +2001,7 @@
                 <w:noProof/>
                 <w:webHidden/>
               </w:rPr>
-              <w:t>23</w:t>
+              <w:t>24</w:t>
             </w:r>
             <w:r>
               <w:rPr>
@@ -2008,7 +2022,7 @@
               <w:noProof/>
             </w:rPr>
           </w:pPr>
-          <w:hyperlink w:anchor="_Toc387406814" w:history="1">
+          <w:hyperlink w:anchor="_Toc387929336" w:history="1">
             <w:r>
               <w:rPr>
                 <w:rStyle w:val="Hyperlink"/>
@@ -2035,7 +2049,7 @@
                 <w:noProof/>
                 <w:webHidden/>
               </w:rPr>
-              <w:instrText xml:space="preserve"> PAGEREF _Toc387406814 \h </w:instrText>
+              <w:instrText xml:space="preserve"> PAGEREF _Toc387929336 \h </w:instrText>
             </w:r>
             <w:r>
               <w:rPr>
@@ -2055,7 +2069,7 @@
                 <w:noProof/>
                 <w:webHidden/>
               </w:rPr>
-              <w:t>24</w:t>
+              <w:t>25</w:t>
             </w:r>
             <w:r>
               <w:rPr>
@@ -2076,7 +2090,7 @@
               <w:noProof/>
             </w:rPr>
           </w:pPr>
-          <w:hyperlink w:anchor="_Toc387406815" w:history="1">
+          <w:hyperlink w:anchor="_Toc387929337" w:history="1">
             <w:r>
               <w:rPr>
                 <w:rStyle w:val="Hyperlink"/>
@@ -2103,7 +2117,7 @@
                 <w:noProof/>
                 <w:webHidden/>
               </w:rPr>
-              <w:instrText xml:space="preserve"> PAGEREF _Toc387406815 \h </w:instrText>
+              <w:instrText xml:space="preserve"> PAGEREF _Toc387929337 \h </w:instrText>
             </w:r>
             <w:r>
               <w:rPr>
@@ -2123,7 +2137,7 @@
                 <w:noProof/>
                 <w:webHidden/>
               </w:rPr>
-              <w:t>24</w:t>
+              <w:t>25</w:t>
             </w:r>
             <w:r>
               <w:rPr>
@@ -2144,7 +2158,7 @@
               <w:noProof/>
             </w:rPr>
           </w:pPr>
-          <w:hyperlink w:anchor="_Toc387406816" w:history="1">
+          <w:hyperlink w:anchor="_Toc387929338" w:history="1">
             <w:r>
               <w:rPr>
                 <w:rStyle w:val="Hyperlink"/>
@@ -2171,7 +2185,7 @@
                 <w:noProof/>
                 <w:webHidden/>
               </w:rPr>
-              <w:instrText xml:space="preserve"> PAGEREF _Toc387406816 \h </w:instrText>
+              <w:instrText xml:space="preserve"> PAGEREF _Toc387929338 \h </w:instrText>
             </w:r>
             <w:r>
               <w:rPr>
@@ -2191,7 +2205,7 @@
                 <w:noProof/>
                 <w:webHidden/>
               </w:rPr>
-              <w:t>25</w:t>
+              <w:t>26</w:t>
             </w:r>
             <w:r>
               <w:rPr>
@@ -2212,7 +2226,7 @@
               <w:noProof/>
             </w:rPr>
           </w:pPr>
-          <w:hyperlink w:anchor="_Toc387406817" w:history="1">
+          <w:hyperlink w:anchor="_Toc387929339" w:history="1">
             <w:r>
               <w:rPr>
                 <w:rStyle w:val="Hyperlink"/>
@@ -2239,7 +2253,7 @@
                 <w:noProof/>
                 <w:webHidden/>
               </w:rPr>
-              <w:instrText xml:space="preserve"> PAGEREF _Toc387406817 \h </w:instrText>
+              <w:instrText xml:space="preserve"> PAGEREF _Toc387929339 \h </w:instrText>
             </w:r>
             <w:r>
               <w:rPr>
@@ -2259,7 +2273,7 @@
                 <w:noProof/>
                 <w:webHidden/>
               </w:rPr>
-              <w:t>26</w:t>
+              <w:t>27</w:t>
             </w:r>
             <w:r>
               <w:rPr>
@@ -2319,7 +2333,7 @@
         <w:jc w:val="center"/>
       </w:pPr>
       <w:bookmarkStart w:id="2" w:name="_Toc370366517"/>
-      <w:bookmarkStart w:id="3" w:name="_Toc387406788"/>
+      <w:bookmarkStart w:id="3" w:name="_Toc387929310"/>
       <w:r>
         <w:t xml:space="preserve">KeyStone II Workshop </w:t>
       </w:r>
@@ -2336,7 +2350,7 @@
         <w:pStyle w:val="Heading2"/>
       </w:pPr>
       <w:bookmarkStart w:id="4" w:name="_Toc370366518"/>
-      <w:bookmarkStart w:id="5" w:name="_Toc387406789"/>
+      <w:bookmarkStart w:id="5" w:name="_Toc387929311"/>
       <w:r>
         <w:t>Introduction</w:t>
       </w:r>
@@ -2402,9 +2416,9 @@
       <w:r>
         <w:object w:dxaOrig="10734" w:dyaOrig="14979">
           <v:shape id="_x0000_i1026" type="#_x0000_t75" style="width:472.65pt;height:658.15pt" o:ole="">
-            <v:imagedata r:id="rId10" o:title=""/>
+            <v:imagedata r:id="rId11" o:title=""/>
           </v:shape>
-          <o:OLEObject Type="Embed" ProgID="Visio.Drawing.11" ShapeID="_x0000_i1026" DrawAspect="Content" ObjectID="_1461148622" r:id="rId11"/>
+          <o:OLEObject Type="Embed" ProgID="Visio.Drawing.11" ShapeID="_x0000_i1026" DrawAspect="Content" ObjectID="_1461671148" r:id="rId12"/>
         </w:object>
       </w:r>
     </w:p>
@@ -2416,7 +2430,7 @@
           <w:numId w:val="21"/>
         </w:numPr>
       </w:pPr>
-      <w:bookmarkStart w:id="7" w:name="_Toc387406790"/>
+      <w:bookmarkStart w:id="7" w:name="_Toc387929312"/>
       <w:r>
         <w:t>Installing Ubuntu</w:t>
       </w:r>
@@ -2426,7 +2440,7 @@
       <w:r>
         <w:t xml:space="preserve">Follow the instructions on  </w:t>
       </w:r>
-      <w:hyperlink r:id="rId12" w:history="1">
+      <w:hyperlink r:id="rId13" w:history="1">
         <w:r>
           <w:rPr>
             <w:rStyle w:val="Hyperlink"/>
@@ -2456,7 +2470,7 @@
       <w:pPr>
         <w:pStyle w:val="Heading3"/>
       </w:pPr>
-      <w:bookmarkStart w:id="8" w:name="_Toc387406791"/>
+      <w:bookmarkStart w:id="8" w:name="_Toc387929313"/>
       <w:r>
         <w:t>Prereqs.pl</w:t>
       </w:r>
@@ -2481,7 +2495,7 @@
       <w:r>
         <w:t xml:space="preserve">First update the proxy setting in the network configurations to </w:t>
       </w:r>
-      <w:hyperlink r:id="rId13" w:history="1">
+      <w:hyperlink r:id="rId14" w:history="1">
         <w:r>
           <w:rPr>
             <w:rStyle w:val="Hyperlink"/>
@@ -2502,7 +2516,7 @@
       <w:r>
         <w:t xml:space="preserve">Access  the URL </w:t>
       </w:r>
-      <w:hyperlink r:id="rId14" w:history="1">
+      <w:hyperlink r:id="rId15" w:history="1">
         <w:r>
           <w:rPr>
             <w:rStyle w:val="Hyperlink"/>
@@ -2570,7 +2584,7 @@
         <w:pStyle w:val="Heading3"/>
       </w:pPr>
       <w:bookmarkStart w:id="9" w:name="_Toc370366521"/>
-      <w:bookmarkStart w:id="10" w:name="_Toc387406792"/>
+      <w:bookmarkStart w:id="10" w:name="_Toc387929314"/>
       <w:r>
         <w:t>Operating system</w:t>
       </w:r>
@@ -2592,7 +2606,7 @@
         <w:pStyle w:val="Heading3"/>
       </w:pPr>
       <w:bookmarkStart w:id="11" w:name="_Toc370366522"/>
-      <w:bookmarkStart w:id="12" w:name="_Toc387406793"/>
+      <w:bookmarkStart w:id="12" w:name="_Toc387929315"/>
       <w:r>
         <w:t>64 BIT Server</w:t>
       </w:r>
@@ -2617,7 +2631,7 @@
       <w:r>
         <w:t xml:space="preserve">Information on installing ia32-libs is available for example in </w:t>
       </w:r>
-      <w:hyperlink r:id="rId15" w:history="1">
+      <w:hyperlink r:id="rId16" w:history="1">
         <w:r>
           <w:rPr>
             <w:rStyle w:val="Hyperlink"/>
@@ -2684,7 +2698,7 @@
           <w:numId w:val="21"/>
         </w:numPr>
       </w:pPr>
-      <w:bookmarkStart w:id="13" w:name="_Toc387406794"/>
+      <w:bookmarkStart w:id="13" w:name="_Toc387929316"/>
       <w:r>
         <w:t>Server Directory Structure</w:t>
       </w:r>
@@ -2694,7 +2708,7 @@
       <w:pPr>
         <w:pStyle w:val="Heading1"/>
       </w:pPr>
-      <w:bookmarkStart w:id="14" w:name="_Toc387406795"/>
+      <w:bookmarkStart w:id="14" w:name="_Toc387929317"/>
       <w:r>
         <w:t>Server Directory Structure</w:t>
       </w:r>
@@ -2709,7 +2723,7 @@
       <w:tblPr>
         <w:tblStyle w:val="TableGrid"/>
         <w:tblW w:w="0" w:type="auto"/>
-        <w:tblLook w:val="04A0"/>
+        <w:tblLook w:val="04A0" w:firstRow="1" w:lastRow="0" w:firstColumn="1" w:lastColumn="0" w:noHBand="0" w:noVBand="1"/>
       </w:tblPr>
       <w:tblGrid>
         <w:gridCol w:w="3192"/>
@@ -3262,7 +3276,7 @@
           <w:numId w:val="21"/>
         </w:numPr>
       </w:pPr>
-      <w:bookmarkStart w:id="15" w:name="_Toc387406796"/>
+      <w:bookmarkStart w:id="15" w:name="_Toc387929318"/>
       <w:r>
         <w:t>Software Download</w:t>
       </w:r>
@@ -3384,7 +3398,7 @@
       <w:r>
         <w:t xml:space="preserve">   </w:t>
       </w:r>
-      <w:hyperlink r:id="rId16" w:history="1">
+      <w:hyperlink r:id="rId17" w:history="1">
         <w:r>
           <w:rPr>
             <w:rStyle w:val="Hyperlink"/>
@@ -3509,7 +3523,7 @@
       <w:r>
         <w:t xml:space="preserve">Install the Linaro toolchain. Download the tool chain from the following link:   </w:t>
       </w:r>
-      <w:hyperlink r:id="rId17" w:history="1">
+      <w:hyperlink r:id="rId18" w:history="1">
         <w:r>
           <w:rPr>
             <w:rStyle w:val="Hyperlink"/>
@@ -3543,8 +3557,13 @@
       <w:r>
         <w:t xml:space="preserve">    </w:t>
       </w:r>
-      <w:r>
-        <w:t>tar xjf gcc-linaro-arm-linux-gnueabihf-4.7-2013.03-20130313_linux.tar.bz2</w:t>
+      <w:proofErr w:type="gramStart"/>
+      <w:r>
+        <w:t>tar</w:t>
+      </w:r>
+      <w:proofErr w:type="gramEnd"/>
+      <w:r>
+        <w:t xml:space="preserve"> xjf gcc-linaro-arm-linux-gnueabihf-4.7-2013.03-20130313_linux.tar.bz2</w:t>
       </w:r>
     </w:p>
     <w:p>
@@ -3556,40 +3575,13 @@
         </w:numPr>
       </w:pPr>
       <w:r>
-        <w:t>Add the following lines to the script</w:t>
-      </w:r>
-      <w:r>
-        <w:t xml:space="preserve">s scriptInsideTI.sh and scriptOutside.sh </w:t>
-      </w:r>
-      <w:r>
-        <w:t xml:space="preserve"> (if it is not already)</w:t>
-      </w:r>
-    </w:p>
-    <w:p>
-      <w:pPr>
-        <w:ind w:left="360"/>
-      </w:pPr>
-      <w:r>
-        <w:t xml:space="preserve">    export CROSS_COMPILE=arm-linux-gnueabihf- </w:t>
-      </w:r>
-    </w:p>
-    <w:p>
-      <w:pPr>
-        <w:ind w:left="360"/>
-      </w:pPr>
-      <w:r>
-        <w:t xml:space="preserve">    export ARCH=arm </w:t>
-      </w:r>
-    </w:p>
-    <w:p>
-      <w:pPr>
-        <w:ind w:left="360"/>
-      </w:pPr>
-      <w:r>
-        <w:t xml:space="preserve">    PATH=/tiTools</w:t>
-      </w:r>
-      <w:r>
-        <w:t>/gcc-linaro-arm-linux-gnueabihf-4.7-2013.03-20130313_linux/bin:$PATH</w:t>
+        <w:t xml:space="preserve">Change the new directory name </w:t>
+      </w:r>
+      <w:r>
+        <w:t>gcc-linaro-arm-linux-gnueabihf-4.7-2013.03-20130313_linux.</w:t>
+      </w:r>
+      <w:r>
+        <w:t xml:space="preserve"> To gcc</w:t>
       </w:r>
     </w:p>
     <w:p>
@@ -3601,6 +3593,62 @@
         </w:numPr>
       </w:pPr>
       <w:r>
+        <w:t>Add the following lines to the script</w:t>
+      </w:r>
+      <w:r>
+        <w:t xml:space="preserve">s scriptInsideTI.sh and scriptOutside.sh </w:t>
+      </w:r>
+      <w:r>
+        <w:t xml:space="preserve"> (if it is not already)</w:t>
+      </w:r>
+    </w:p>
+    <w:p>
+      <w:pPr>
+        <w:ind w:left="360"/>
+      </w:pPr>
+      <w:r>
+        <w:t xml:space="preserve">    export CROSS_COMPILE=arm-linux-gnueabihf- </w:t>
+      </w:r>
+    </w:p>
+    <w:p>
+      <w:pPr>
+        <w:ind w:left="360"/>
+      </w:pPr>
+      <w:r>
+        <w:t xml:space="preserve">    export ARCH=arm </w:t>
+      </w:r>
+    </w:p>
+    <w:p>
+      <w:pPr>
+        <w:ind w:left="360"/>
+      </w:pPr>
+      <w:r>
+        <w:t xml:space="preserve">    PATH=/tiTools</w:t>
+      </w:r>
+      <w:r>
+        <w:t>/gcc</w:t>
+      </w:r>
+      <w:r>
+        <w:t>/bin</w:t>
+      </w:r>
+      <w:proofErr w:type="gramStart"/>
+      <w:r>
+        <w:t>:$</w:t>
+      </w:r>
+      <w:proofErr w:type="gramEnd"/>
+      <w:r>
+        <w:t>PATH</w:t>
+      </w:r>
+    </w:p>
+    <w:p>
+      <w:pPr>
+        <w:pStyle w:val="ListParagraph"/>
+        <w:numPr>
+          <w:ilvl w:val="0"/>
+          <w:numId w:val="23"/>
+        </w:numPr>
+      </w:pPr>
+      <w:r>
         <w:t>Update apt-get.  Do “sudo apt-get update”.  Make sure that the update process has no errors. If there are errors, check the setting of the proxies.</w:t>
       </w:r>
     </w:p>
@@ -3613,9 +3661,8 @@
           <w:numId w:val="21"/>
         </w:numPr>
       </w:pPr>
-      <w:bookmarkStart w:id="16" w:name="_Toc387406797"/>
-      <w:r>
-        <w:lastRenderedPageBreak/>
+      <w:bookmarkStart w:id="16" w:name="_Toc387929319"/>
+      <w:r>
         <w:t>Projects Sources</w:t>
       </w:r>
       <w:bookmarkEnd w:id="16"/>
@@ -3629,7 +3676,7 @@
       <w:r>
         <w:t xml:space="preserve">The source code for all Lab projects can be downloaded from </w:t>
       </w:r>
-      <w:hyperlink r:id="rId18" w:history="1">
+      <w:hyperlink r:id="rId19" w:history="1">
         <w:r>
           <w:rPr>
             <w:rStyle w:val="Hyperlink"/>
@@ -3649,7 +3696,7 @@
           <w:numId w:val="21"/>
         </w:numPr>
       </w:pPr>
-      <w:bookmarkStart w:id="17" w:name="_Toc387406798"/>
+      <w:bookmarkStart w:id="17" w:name="_Toc387929320"/>
       <w:r>
         <w:t>Git Directories</w:t>
       </w:r>
@@ -3793,22 +3840,128 @@
     </w:p>
     <w:p>
       <w:r>
+        <w:lastRenderedPageBreak/>
         <w:t xml:space="preserve">    cd u-boot-keystone </w:t>
       </w:r>
     </w:p>
     <w:p>
       <w:r>
-        <w:lastRenderedPageBreak/>
-        <w:t xml:space="preserve">    git </w:t>
-      </w:r>
-      <w:r>
-        <w:t>reset --hard K2_UBOOT_2013-01_14.03_02</w:t>
-      </w:r>
-    </w:p>
-    <w:p>
-      <w:r>
-        <w:t xml:space="preserve">    cd ..</w:t>
-      </w:r>
+        <w:t xml:space="preserve">    </w:t>
+      </w:r>
+      <w:proofErr w:type="gramStart"/>
+      <w:r>
+        <w:t>git</w:t>
+      </w:r>
+      <w:proofErr w:type="gramEnd"/>
+      <w:r>
+        <w:t xml:space="preserve"> </w:t>
+      </w:r>
+      <w:r>
+        <w:t xml:space="preserve">reset --hard </w:t>
+      </w:r>
+      <w:r>
+        <w:t>&lt;&lt; the TAG name from the release notes&gt;&gt;</w:t>
+      </w:r>
+    </w:p>
+    <w:p>
+      <w:r>
+        <w:t xml:space="preserve">Note – If the system does not recognize the tag, do git tag and it will give you all the tags that are available. Choose one that is very similar to the “release notes” tag. The same is true to all git reset commands </w:t>
+      </w:r>
+    </w:p>
+    <w:p>
+      <w:pPr>
+        <w:spacing w:after="0" w:line="240" w:lineRule="auto"/>
+        <w:ind w:left="720"/>
+        <w:rPr>
+          <w:rFonts w:ascii="Times New Roman" w:eastAsia="Times New Roman" w:hAnsi="Times New Roman" w:cs="Times New Roman"/>
+          <w:sz w:val="24"/>
+          <w:szCs w:val="24"/>
+          <w:lang w:val="en"/>
+        </w:rPr>
+      </w:pPr>
+      <w:proofErr w:type="gramStart"/>
+      <w:r>
+        <w:rPr>
+          <w:rFonts w:ascii="Times New Roman" w:eastAsia="Times New Roman" w:hAnsi="Times New Roman" w:cs="Times New Roman"/>
+          <w:sz w:val="24"/>
+          <w:szCs w:val="24"/>
+          <w:lang w:val="en"/>
+        </w:rPr>
+        <w:t>make</w:t>
+      </w:r>
+      <w:proofErr w:type="gramEnd"/>
+      <w:r>
+        <w:rPr>
+          <w:rFonts w:ascii="Times New Roman" w:eastAsia="Times New Roman" w:hAnsi="Times New Roman" w:cs="Times New Roman"/>
+          <w:sz w:val="24"/>
+          <w:szCs w:val="24"/>
+          <w:lang w:val="en"/>
+        </w:rPr>
+        <w:t xml:space="preserve"> tci6638_evm_config </w:t>
+      </w:r>
+    </w:p>
+    <w:p>
+      <w:pPr>
+        <w:spacing w:after="0" w:line="240" w:lineRule="auto"/>
+        <w:ind w:left="720"/>
+        <w:rPr>
+          <w:rFonts w:ascii="Times New Roman" w:eastAsia="Times New Roman" w:hAnsi="Times New Roman" w:cs="Times New Roman"/>
+          <w:sz w:val="24"/>
+          <w:szCs w:val="24"/>
+          <w:lang w:val="en"/>
+        </w:rPr>
+      </w:pPr>
+      <w:proofErr w:type="gramStart"/>
+      <w:r>
+        <w:rPr>
+          <w:rFonts w:ascii="Times New Roman" w:eastAsia="Times New Roman" w:hAnsi="Times New Roman" w:cs="Times New Roman"/>
+          <w:sz w:val="24"/>
+          <w:szCs w:val="24"/>
+          <w:lang w:val="en"/>
+        </w:rPr>
+        <w:t>make</w:t>
+      </w:r>
+      <w:proofErr w:type="gramEnd"/>
+      <w:r>
+        <w:rPr>
+          <w:rFonts w:ascii="Times New Roman" w:eastAsia="Times New Roman" w:hAnsi="Times New Roman" w:cs="Times New Roman"/>
+          <w:sz w:val="24"/>
+          <w:szCs w:val="24"/>
+          <w:lang w:val="en"/>
+        </w:rPr>
+        <w:t xml:space="preserve"> u-boot-</w:t>
+      </w:r>
+      <w:proofErr w:type="spellStart"/>
+      <w:r>
+        <w:rPr>
+          <w:rFonts w:ascii="Times New Roman" w:eastAsia="Times New Roman" w:hAnsi="Times New Roman" w:cs="Times New Roman"/>
+          <w:sz w:val="24"/>
+          <w:szCs w:val="24"/>
+          <w:lang w:val="en"/>
+        </w:rPr>
+        <w:t>spi.gph</w:t>
+      </w:r>
+      <w:proofErr w:type="spellEnd"/>
+      <w:r>
+        <w:rPr>
+          <w:rFonts w:ascii="Times New Roman" w:eastAsia="Times New Roman" w:hAnsi="Times New Roman" w:cs="Times New Roman"/>
+          <w:sz w:val="24"/>
+          <w:szCs w:val="24"/>
+          <w:lang w:val="en"/>
+        </w:rPr>
+        <w:t xml:space="preserve"> </w:t>
+      </w:r>
+    </w:p>
+    <w:p/>
+    <w:p>
+      <w:r>
+        <w:t xml:space="preserve">    </w:t>
+      </w:r>
+      <w:proofErr w:type="gramStart"/>
+      <w:r>
+        <w:t>cd ..</w:t>
+      </w:r>
+      <w:proofErr w:type="gramEnd"/>
     </w:p>
     <w:p>
       <w:r>
@@ -3822,16 +3975,98 @@
     </w:p>
     <w:p>
       <w:r>
-        <w:t xml:space="preserve">    git reset --hard K2_BM_13.11</w:t>
-      </w:r>
-    </w:p>
-    <w:p>
-      <w:r>
-        <w:t xml:space="preserve">    cd ..</w:t>
+        <w:t xml:space="preserve">    </w:t>
+      </w:r>
+      <w:proofErr w:type="gramStart"/>
+      <w:r>
+        <w:t>git</w:t>
+      </w:r>
+      <w:proofErr w:type="gramEnd"/>
+      <w:r>
+        <w:t xml:space="preserve"> reset --hard K2_BM_13.11</w:t>
+      </w:r>
+      <w:r>
+        <w:t xml:space="preserve"> &lt;&lt;or similar&gt;&gt;</w:t>
       </w:r>
     </w:p>
     <w:p/>
     <w:p>
+      <w:pPr>
+        <w:spacing w:after="0" w:line="240" w:lineRule="auto"/>
+        <w:ind w:left="720"/>
+        <w:rPr>
+          <w:rFonts w:ascii="Times New Roman" w:eastAsia="Times New Roman" w:hAnsi="Times New Roman" w:cs="Times New Roman"/>
+          <w:sz w:val="24"/>
+          <w:szCs w:val="24"/>
+          <w:lang w:val="en"/>
+        </w:rPr>
+      </w:pPr>
+      <w:proofErr w:type="gramStart"/>
+      <w:r>
+        <w:rPr>
+          <w:rFonts w:ascii="Times New Roman" w:eastAsia="Times New Roman" w:hAnsi="Times New Roman" w:cs="Times New Roman"/>
+          <w:sz w:val="24"/>
+          <w:szCs w:val="24"/>
+          <w:lang w:val="en"/>
+        </w:rPr>
+        <w:t>make</w:t>
+      </w:r>
+      <w:proofErr w:type="gramEnd"/>
+      <w:r>
+        <w:rPr>
+          <w:rFonts w:ascii="Times New Roman" w:eastAsia="Times New Roman" w:hAnsi="Times New Roman" w:cs="Times New Roman"/>
+          <w:sz w:val="24"/>
+          <w:szCs w:val="24"/>
+          <w:lang w:val="en"/>
+        </w:rPr>
+        <w:t xml:space="preserve"> clean </w:t>
+      </w:r>
+    </w:p>
+    <w:p>
+      <w:pPr>
+        <w:spacing w:after="0" w:line="240" w:lineRule="auto"/>
+        <w:ind w:left="720"/>
+        <w:rPr>
+          <w:rFonts w:ascii="Times New Roman" w:eastAsia="Times New Roman" w:hAnsi="Times New Roman" w:cs="Times New Roman"/>
+          <w:sz w:val="24"/>
+          <w:szCs w:val="24"/>
+          <w:lang w:val="en"/>
+        </w:rPr>
+      </w:pPr>
+      <w:proofErr w:type="gramStart"/>
+      <w:r>
+        <w:rPr>
+          <w:rFonts w:ascii="Times New Roman" w:eastAsia="Times New Roman" w:hAnsi="Times New Roman" w:cs="Times New Roman"/>
+          <w:sz w:val="24"/>
+          <w:szCs w:val="24"/>
+          <w:lang w:val="en"/>
+        </w:rPr>
+        <w:t>make</w:t>
+      </w:r>
+      <w:proofErr w:type="gramEnd"/>
+      <w:r>
+        <w:rPr>
+          <w:rFonts w:ascii="Times New Roman" w:eastAsia="Times New Roman" w:hAnsi="Times New Roman" w:cs="Times New Roman"/>
+          <w:sz w:val="24"/>
+          <w:szCs w:val="24"/>
+          <w:lang w:val="en"/>
+        </w:rPr>
+        <w:t xml:space="preserve"> </w:t>
+      </w:r>
+    </w:p>
+    <w:p/>
+    <w:p>
+      <w:r>
+        <w:t xml:space="preserve">    </w:t>
+      </w:r>
+      <w:proofErr w:type="gramStart"/>
+      <w:r>
+        <w:t>cd ..</w:t>
+      </w:r>
+      <w:proofErr w:type="gramEnd"/>
+    </w:p>
+    <w:p/>
+    <w:p>
       <w:r>
         <w:t xml:space="preserve">    git clone git://git.ti.com/keystone-linux/linux.git linux-keystone </w:t>
       </w:r>
@@ -3843,17 +4078,108 @@
     </w:p>
     <w:p>
       <w:r>
-        <w:t xml:space="preserve">    git r</w:t>
+        <w:t xml:space="preserve">    </w:t>
+      </w:r>
+      <w:proofErr w:type="gramStart"/>
+      <w:r>
+        <w:t>git</w:t>
+      </w:r>
+      <w:proofErr w:type="gramEnd"/>
+      <w:r>
+        <w:t xml:space="preserve"> r</w:t>
       </w:r>
       <w:r>
         <w:t>eset --hard K2_LINUX_03.10.10_14.03_03</w:t>
       </w:r>
-    </w:p>
+      <w:r>
+        <w:t xml:space="preserve">  &lt;&lt;or similar&gt;&gt;</w:t>
+      </w:r>
+    </w:p>
+    <w:p/>
+    <w:p>
+      <w:pPr>
+        <w:spacing w:after="0" w:line="240" w:lineRule="auto"/>
+        <w:ind w:left="720"/>
+        <w:rPr>
+          <w:rFonts w:eastAsia="Times New Roman" w:cstheme="minorHAnsi"/>
+          <w:lang w:val="en"/>
+        </w:rPr>
+      </w:pPr>
+      <w:proofErr w:type="gramStart"/>
+      <w:r>
+        <w:rPr>
+          <w:rFonts w:eastAsia="Times New Roman" w:cstheme="minorHAnsi"/>
+          <w:lang w:val="en"/>
+        </w:rPr>
+        <w:t>make</w:t>
+      </w:r>
+      <w:proofErr w:type="gramEnd"/>
+      <w:r>
+        <w:rPr>
+          <w:rFonts w:eastAsia="Times New Roman" w:cstheme="minorHAnsi"/>
+          <w:lang w:val="en"/>
+        </w:rPr>
+        <w:t xml:space="preserve"> keystone2_defconfig </w:t>
+      </w:r>
+    </w:p>
+    <w:p>
+      <w:pPr>
+        <w:spacing w:after="0" w:line="240" w:lineRule="auto"/>
+        <w:ind w:left="720"/>
+        <w:rPr>
+          <w:rFonts w:eastAsia="Times New Roman" w:cstheme="minorHAnsi"/>
+          <w:lang w:val="en"/>
+        </w:rPr>
+      </w:pPr>
+      <w:proofErr w:type="gramStart"/>
+      <w:r>
+        <w:rPr>
+          <w:rFonts w:eastAsia="Times New Roman" w:cstheme="minorHAnsi"/>
+          <w:lang w:val="en"/>
+        </w:rPr>
+        <w:t>make</w:t>
+      </w:r>
+      <w:proofErr w:type="gramEnd"/>
+      <w:r>
+        <w:rPr>
+          <w:rFonts w:eastAsia="Times New Roman" w:cstheme="minorHAnsi"/>
+          <w:lang w:val="en"/>
+        </w:rPr>
+        <w:t xml:space="preserve"> uImage </w:t>
+      </w:r>
+    </w:p>
+    <w:p>
+      <w:pPr>
+        <w:spacing w:after="0" w:line="240" w:lineRule="auto"/>
+        <w:ind w:left="720"/>
+        <w:rPr>
+          <w:rFonts w:eastAsia="Times New Roman" w:cstheme="minorHAnsi"/>
+          <w:lang w:val="en"/>
+        </w:rPr>
+      </w:pPr>
+      <w:proofErr w:type="gramStart"/>
+      <w:r>
+        <w:rPr>
+          <w:rFonts w:cstheme="minorHAnsi"/>
+          <w:lang w:val="en"/>
+        </w:rPr>
+        <w:t>make</w:t>
+      </w:r>
+      <w:proofErr w:type="gramEnd"/>
+      <w:r>
+        <w:rPr>
+          <w:rFonts w:cstheme="minorHAnsi"/>
+          <w:lang w:val="en"/>
+        </w:rPr>
+        <w:t xml:space="preserve"> k2hk-evm.dtb</w:t>
+      </w:r>
+    </w:p>
+    <w:p/>
     <w:p>
       <w:pPr>
         <w:pStyle w:val="Heading2"/>
       </w:pPr>
-      <w:bookmarkStart w:id="18" w:name="_Toc387406799"/>
+      <w:bookmarkStart w:id="18" w:name="_Toc387929321"/>
       <w:r>
         <w:t>Utilities</w:t>
       </w:r>
@@ -3867,7 +4193,7 @@
           <w:numId w:val="26"/>
         </w:numPr>
       </w:pPr>
-      <w:bookmarkStart w:id="19" w:name="_Toc387406800"/>
+      <w:bookmarkStart w:id="19" w:name="_Toc387929322"/>
       <w:r>
         <w:t>TFTP</w:t>
       </w:r>
@@ -3884,7 +4210,7 @@
       <w:r>
         <w:t xml:space="preserve">For more information look at -  </w:t>
       </w:r>
-      <w:hyperlink r:id="rId19" w:history="1">
+      <w:hyperlink r:id="rId20" w:history="1">
         <w:r>
           <w:rPr>
             <w:rStyle w:val="Hyperlink"/>
@@ -3953,6 +4279,7 @@
         </w:numPr>
       </w:pPr>
       <w:r>
+        <w:lastRenderedPageBreak/>
         <w:t>Instructions to build/modify the file /etc/xinetd.d tftp:</w:t>
       </w:r>
     </w:p>
@@ -4503,9 +4830,8 @@
           <w:numId w:val="26"/>
         </w:numPr>
       </w:pPr>
-      <w:bookmarkStart w:id="20" w:name="_Toc387406801"/>
-      <w:r>
-        <w:lastRenderedPageBreak/>
+      <w:bookmarkStart w:id="20" w:name="_Toc387929323"/>
+      <w:r>
         <w:t>FTP</w:t>
       </w:r>
       <w:bookmarkEnd w:id="20"/>
@@ -4521,7 +4847,7 @@
       <w:r>
         <w:t xml:space="preserve">For more information look at in </w:t>
       </w:r>
-      <w:hyperlink r:id="rId20" w:history="1">
+      <w:hyperlink r:id="rId21" w:history="1">
         <w:r>
           <w:rPr>
             <w:rStyle w:val="Hyperlink"/>
@@ -4704,9 +5030,11 @@
       <w:r>
         <w:rPr>
           <w:noProof/>
-        </w:rPr>
+          <w:highlight w:val="green"/>
+        </w:rPr>
+        <w:lastRenderedPageBreak/>
         <w:drawing>
-          <wp:inline distT="0" distB="0" distL="0" distR="0">
+          <wp:inline distT="0" distB="0" distL="0" distR="0" wp14:anchorId="1391072C" wp14:editId="3DCCD9E8">
             <wp:extent cx="5934075" cy="4229100"/>
             <wp:effectExtent l="19050" t="0" r="9525" b="0"/>
             <wp:docPr id="8" name="Picture 8"/>
@@ -4723,7 +5051,7 @@
                     </pic:cNvPicPr>
                   </pic:nvPicPr>
                   <pic:blipFill>
-                    <a:blip r:embed="rId21" cstate="print"/>
+                    <a:blip r:embed="rId22" cstate="print"/>
                     <a:srcRect/>
                     <a:stretch>
                       <a:fillRect/>
@@ -4770,7 +5098,7 @@
           <w:numId w:val="26"/>
         </w:numPr>
       </w:pPr>
-      <w:bookmarkStart w:id="21" w:name="_Toc387406802"/>
+      <w:bookmarkStart w:id="21" w:name="_Toc387929324"/>
       <w:r>
         <w:t>NFS Server</w:t>
       </w:r>
@@ -4783,7 +5111,7 @@
       <w:r>
         <w:t xml:space="preserve">For more information look at in </w:t>
       </w:r>
-      <w:hyperlink r:id="rId22" w:history="1">
+      <w:hyperlink r:id="rId23" w:history="1">
         <w:r>
           <w:rPr>
             <w:rStyle w:val="Hyperlink"/>
@@ -4801,7 +5129,6 @@
         </w:numPr>
       </w:pPr>
       <w:r>
-        <w:lastRenderedPageBreak/>
         <w:t xml:space="preserve">Instruction command - “  </w:t>
       </w:r>
       <w:r>
@@ -5047,6 +5374,7 @@
         </w:numPr>
       </w:pPr>
       <w:r>
+        <w:lastRenderedPageBreak/>
         <w:t xml:space="preserve">A screenshot of </w:t>
       </w:r>
       <w:r>
@@ -5152,13 +5480,42 @@
         <w:rPr>
           <w:b/>
         </w:rPr>
-        <w:t>/etc/init.d/nfs-kernel-server restart</w:t>
+        <w:t>/</w:t>
+      </w:r>
+      <w:proofErr w:type="spellStart"/>
+      <w:r>
+        <w:rPr>
+          <w:b/>
+        </w:rPr>
+        <w:t>etc</w:t>
+      </w:r>
+      <w:proofErr w:type="spellEnd"/>
+      <w:r>
+        <w:rPr>
+          <w:b/>
+        </w:rPr>
+        <w:t>/init.d/nfs-kernel-server restart</w:t>
       </w:r>
       <w:r>
         <w:rPr>
           <w:b/>
         </w:rPr>
         <w:t>”</w:t>
+      </w:r>
+    </w:p>
+    <w:p>
+      <w:pPr>
+        <w:pStyle w:val="ListParagraph"/>
+        <w:numPr>
+          <w:ilvl w:val="0"/>
+          <w:numId w:val="28"/>
+        </w:numPr>
+      </w:pPr>
+      <w:r>
+        <w:rPr>
+          <w:b/>
+        </w:rPr>
+        <w:t>Make sure that they are not additional blanks between the items in the configuration files</w:t>
       </w:r>
     </w:p>
     <w:p/>
@@ -5189,7 +5546,6 @@
         <w:rPr>
           <w:noProof/>
         </w:rPr>
-        <w:lastRenderedPageBreak/>
         <w:drawing>
           <wp:inline distT="0" distB="0" distL="0" distR="0">
             <wp:extent cx="6574578" cy="3324225"/>
@@ -5208,7 +5564,7 @@
                     </pic:cNvPicPr>
                   </pic:nvPicPr>
                   <pic:blipFill>
-                    <a:blip r:embed="rId23" cstate="print"/>
+                    <a:blip r:embed="rId24" cstate="print"/>
                     <a:srcRect/>
                     <a:stretch>
                       <a:fillRect/>
@@ -5260,6 +5616,7 @@
         <w:rPr>
           <w:noProof/>
         </w:rPr>
+        <w:lastRenderedPageBreak/>
         <w:drawing>
           <wp:inline distT="0" distB="0" distL="0" distR="0">
             <wp:extent cx="5943600" cy="1876425"/>
@@ -5278,7 +5635,7 @@
                     </pic:cNvPicPr>
                   </pic:nvPicPr>
                   <pic:blipFill>
-                    <a:blip r:embed="rId24" cstate="print"/>
+                    <a:blip r:embed="rId25" cstate="print"/>
                     <a:srcRect/>
                     <a:stretch>
                       <a:fillRect/>
@@ -5323,7 +5680,7 @@
           <w:numId w:val="26"/>
         </w:numPr>
       </w:pPr>
-      <w:bookmarkStart w:id="22" w:name="_Toc387406803"/>
+      <w:bookmarkStart w:id="22" w:name="_Toc387929325"/>
       <w:r>
         <w:t>Create Student Accounts</w:t>
       </w:r>
@@ -5336,7 +5693,7 @@
       <w:r>
         <w:t xml:space="preserve">For more information how to add a user look at </w:t>
       </w:r>
-      <w:hyperlink r:id="rId25" w:history="1">
+      <w:hyperlink r:id="rId26" w:history="1">
         <w:r>
           <w:rPr>
             <w:rStyle w:val="Hyperlink"/>
@@ -5483,7 +5840,6 @@
         </w:numPr>
       </w:pPr>
       <w:r>
-        <w:lastRenderedPageBreak/>
         <w:t xml:space="preserve">Full Name  </w:t>
       </w:r>
       <w:r>
@@ -5553,7 +5909,13 @@
         <w:rPr>
           <w:b/>
         </w:rPr>
-        <w:t xml:space="preserve"> .usr/sbin/visudo</w:t>
+        <w:t xml:space="preserve"> /</w:t>
+      </w:r>
+      <w:r>
+        <w:rPr>
+          <w:b/>
+        </w:rPr>
+        <w:t>usr/sbin/visudo</w:t>
       </w:r>
       <w:r>
         <w:rPr>
@@ -5729,8 +6091,9 @@
           <w:numId w:val="26"/>
         </w:numPr>
       </w:pPr>
-      <w:bookmarkStart w:id="23" w:name="_Toc387406804"/>
-      <w:r>
+      <w:bookmarkStart w:id="23" w:name="_Toc387929326"/>
+      <w:r>
+        <w:lastRenderedPageBreak/>
         <w:t>VNC Server</w:t>
       </w:r>
       <w:bookmarkEnd w:id="23"/>
@@ -5742,7 +6105,7 @@
       <w:r>
         <w:t xml:space="preserve">For more information look at in </w:t>
       </w:r>
-      <w:hyperlink r:id="rId26" w:history="1">
+      <w:hyperlink r:id="rId27" w:history="1">
         <w:r>
           <w:rPr>
             <w:rStyle w:val="Hyperlink"/>
@@ -6063,7 +6426,7 @@
                     </pic:cNvPicPr>
                   </pic:nvPicPr>
                   <pic:blipFill>
-                    <a:blip r:embed="rId27" cstate="print"/>
+                    <a:blip r:embed="rId28" cstate="print"/>
                     <a:srcRect/>
                     <a:stretch>
                       <a:fillRect/>
@@ -6105,7 +6468,7 @@
           <w:numId w:val="26"/>
         </w:numPr>
       </w:pPr>
-      <w:bookmarkStart w:id="24" w:name="_Toc387406805"/>
+      <w:bookmarkStart w:id="24" w:name="_Toc387929327"/>
       <w:r>
         <w:t>DHCP  Server</w:t>
       </w:r>
@@ -6118,7 +6481,7 @@
       <w:r>
         <w:t xml:space="preserve">For more information look at in  </w:t>
       </w:r>
-      <w:hyperlink r:id="rId28" w:history="1">
+      <w:hyperlink r:id="rId29" w:history="1">
         <w:r>
           <w:rPr>
             <w:rStyle w:val="Hyperlink"/>
@@ -6594,7 +6957,7 @@
                     </pic:cNvPicPr>
                   </pic:nvPicPr>
                   <pic:blipFill>
-                    <a:blip r:embed="rId29" cstate="print"/>
+                    <a:blip r:embed="rId30" cstate="print"/>
                     <a:srcRect/>
                     <a:stretch>
                       <a:fillRect/>
@@ -6674,7 +7037,7 @@
                     </pic:cNvPicPr>
                   </pic:nvPicPr>
                   <pic:blipFill>
-                    <a:blip r:embed="rId30" cstate="print"/>
+                    <a:blip r:embed="rId31" cstate="print"/>
                     <a:srcRect/>
                     <a:stretch>
                       <a:fillRect/>
@@ -6717,7 +7080,7 @@
       <w:pPr>
         <w:pStyle w:val="Heading1"/>
       </w:pPr>
-      <w:bookmarkStart w:id="25" w:name="_Toc387406806"/>
+      <w:bookmarkStart w:id="25" w:name="_Toc387929328"/>
       <w:r>
         <w:lastRenderedPageBreak/>
         <w:t>Other Utilities that nice to have</w:t>
@@ -6728,7 +7091,7 @@
       <w:pPr>
         <w:pStyle w:val="Heading2"/>
       </w:pPr>
-      <w:bookmarkStart w:id="26" w:name="_Toc387406807"/>
+      <w:bookmarkStart w:id="26" w:name="_Toc387929329"/>
       <w:r>
         <w:t>Picocom</w:t>
       </w:r>
@@ -6738,7 +7101,7 @@
       <w:r>
         <w:t xml:space="preserve">The utility picocom is a simple Ubuntu terminal emulator that can be used to look at the EVM terminal windows.  Instructions how to install picocom can be found in </w:t>
       </w:r>
-      <w:hyperlink r:id="rId31" w:history="1">
+      <w:hyperlink r:id="rId32" w:history="1">
         <w:r>
           <w:rPr>
             <w:rStyle w:val="Hyperlink"/>
@@ -6818,7 +7181,7 @@
       <w:pPr>
         <w:pStyle w:val="Heading2"/>
       </w:pPr>
-      <w:bookmarkStart w:id="27" w:name="_Toc387406808"/>
+      <w:bookmarkStart w:id="27" w:name="_Toc387929330"/>
       <w:r>
         <w:t>Samba Server</w:t>
       </w:r>
@@ -6856,7 +7219,7 @@
       <w:r>
         <w:t xml:space="preserve"> </w:t>
       </w:r>
-      <w:hyperlink r:id="rId32" w:history="1">
+      <w:hyperlink r:id="rId33" w:history="1">
         <w:r>
           <w:rPr>
             <w:rStyle w:val="Hyperlink"/>
@@ -6889,13 +7252,13 @@
         <w:rPr>
           <w:b/>
         </w:rPr>
-        <w:t>samba samfs</w:t>
-      </w:r>
-      <w:r>
-        <w:rPr>
-          <w:b/>
-        </w:rPr>
-        <w:t xml:space="preserve"> ”</w:t>
+        <w:t xml:space="preserve">samba </w:t>
+      </w:r>
+      <w:r>
+        <w:rPr>
+          <w:b/>
+        </w:rPr>
+        <w:t>”</w:t>
       </w:r>
     </w:p>
     <w:p>
@@ -7015,46 +7378,98 @@
         </w:numPr>
       </w:pPr>
       <w:r>
-        <w:t>In the file /etc/samba/smbfs  write the following</w:t>
+        <w:t>In the file /</w:t>
+      </w:r>
+      <w:proofErr w:type="spellStart"/>
+      <w:r>
+        <w:t>etc</w:t>
+      </w:r>
+      <w:proofErr w:type="spellEnd"/>
+      <w:r>
+        <w:t>/samba/</w:t>
+      </w:r>
+      <w:proofErr w:type="spellStart"/>
+      <w:r>
+        <w:t>smbfs</w:t>
+      </w:r>
+      <w:proofErr w:type="spellEnd"/>
+      <w:r>
+        <w:t xml:space="preserve">  add one or more share section as shown below</w:t>
       </w:r>
     </w:p>
     <w:p>
       <w:pPr>
         <w:pStyle w:val="HTMLPreformatted"/>
-        <w:ind w:left="360"/>
       </w:pPr>
       <w:r>
         <w:rPr>
           <w:rStyle w:val="Strong"/>
         </w:rPr>
-        <w:t>[global]</w:t>
+        <w:t xml:space="preserve"> </w:t>
+      </w:r>
+      <w:r>
+        <w:rPr>
+          <w:rStyle w:val="Strong"/>
+        </w:rPr>
+        <w:t>[</w:t>
+      </w:r>
+      <w:proofErr w:type="gramStart"/>
+      <w:r>
+        <w:rPr>
+          <w:rStyle w:val="Strong"/>
+        </w:rPr>
+        <w:t>share</w:t>
+      </w:r>
+      <w:proofErr w:type="gramEnd"/>
+      <w:r>
+        <w:rPr>
+          <w:rStyle w:val="Strong"/>
+        </w:rPr>
+        <w:t xml:space="preserve">] </w:t>
       </w:r>
     </w:p>
     <w:p>
       <w:pPr>
         <w:pStyle w:val="HTMLPreformatted"/>
-        <w:ind w:left="360"/>
       </w:pPr>
       <w:r>
         <w:rPr>
           <w:rStyle w:val="Strong"/>
         </w:rPr>
-        <w:t xml:space="preserve"> workgroup = Ubuntu Precise</w:t>
+        <w:t xml:space="preserve"> comment = Precise File Server </w:t>
       </w:r>
     </w:p>
     <w:p>
       <w:pPr>
         <w:pStyle w:val="HTMLPreformatted"/>
-        <w:ind w:left="360"/>
       </w:pPr>
       <w:r>
         <w:rPr>
           <w:rStyle w:val="Strong"/>
         </w:rPr>
-        <w:t xml:space="preserve"> security = user</w:t>
-      </w:r>
-    </w:p>
-    <w:p/>
+        <w:t xml:space="preserve"> </w:t>
+      </w:r>
+      <w:proofErr w:type="gramStart"/>
+      <w:r>
+        <w:rPr>
+          <w:rStyle w:val="Strong"/>
+        </w:rPr>
+        <w:t>path</w:t>
+      </w:r>
+      <w:proofErr w:type="gramEnd"/>
+      <w:r>
+        <w:rPr>
+          <w:rStyle w:val="Strong"/>
+        </w:rPr>
+        <w:t xml:space="preserve"> = /srv/samba/share </w:t>
+      </w:r>
+      <w:r>
+        <w:rPr>
+          <w:rStyle w:val="Strong"/>
+        </w:rPr>
+        <w:t>&lt;&lt;  or any other path that you want to share&gt;&gt;</w:t>
+      </w:r>
+    </w:p>
     <w:p>
       <w:pPr>
         <w:pStyle w:val="HTMLPreformatted"/>
@@ -7063,86 +7478,21 @@
         <w:rPr>
           <w:rStyle w:val="Strong"/>
         </w:rPr>
-        <w:t>[homes]</w:t>
-      </w:r>
-    </w:p>
-    <w:p>
-      <w:pPr>
-        <w:pStyle w:val="HTMLPreformatted"/>
-      </w:pPr>
+        <w:t xml:space="preserve"> </w:t>
+      </w:r>
+      <w:proofErr w:type="gramStart"/>
       <w:r>
         <w:rPr>
           <w:rStyle w:val="Strong"/>
         </w:rPr>
-        <w:t xml:space="preserve"> comment = Home Directories </w:t>
-      </w:r>
-    </w:p>
-    <w:p>
-      <w:pPr>
-        <w:pStyle w:val="HTMLPreformatted"/>
-      </w:pPr>
+        <w:t>browsable</w:t>
+      </w:r>
+      <w:proofErr w:type="gramEnd"/>
       <w:r>
         <w:rPr>
           <w:rStyle w:val="Strong"/>
         </w:rPr>
-        <w:t xml:space="preserve"> browseable = yes</w:t>
-      </w:r>
-    </w:p>
-    <w:p>
-      <w:pPr>
-        <w:pStyle w:val="HTMLPreformatted"/>
-      </w:pPr>
-      <w:r>
-        <w:rPr>
-          <w:rStyle w:val="Strong"/>
-        </w:rPr>
-        <w:t xml:space="preserve"> writable = yes</w:t>
-      </w:r>
-    </w:p>
-    <w:p/>
-    <w:p>
-      <w:pPr>
-        <w:pStyle w:val="HTMLPreformatted"/>
-      </w:pPr>
-      <w:r>
-        <w:rPr>
-          <w:rStyle w:val="Strong"/>
-        </w:rPr>
-        <w:t xml:space="preserve">[share] </w:t>
-      </w:r>
-    </w:p>
-    <w:p>
-      <w:pPr>
-        <w:pStyle w:val="HTMLPreformatted"/>
-      </w:pPr>
-      <w:r>
-        <w:rPr>
-          <w:rStyle w:val="Strong"/>
-        </w:rPr>
-        <w:lastRenderedPageBreak/>
-        <w:t xml:space="preserve"> comment = Precise File Server </w:t>
-      </w:r>
-    </w:p>
-    <w:p>
-      <w:pPr>
-        <w:pStyle w:val="HTMLPreformatted"/>
-      </w:pPr>
-      <w:r>
-        <w:rPr>
-          <w:rStyle w:val="Strong"/>
-        </w:rPr>
-        <w:t xml:space="preserve"> path = /srv/samba/share </w:t>
-      </w:r>
-    </w:p>
-    <w:p>
-      <w:pPr>
-        <w:pStyle w:val="HTMLPreformatted"/>
-      </w:pPr>
-      <w:r>
-        <w:rPr>
-          <w:rStyle w:val="Strong"/>
-        </w:rPr>
-        <w:t xml:space="preserve"> browsable = yes</w:t>
+        <w:t xml:space="preserve"> = yes</w:t>
       </w:r>
     </w:p>
     <w:p>
@@ -7255,59 +7605,17 @@
     <w:p/>
     <w:p>
       <w:pPr>
-        <w:pStyle w:val="ListParagraph"/>
-        <w:numPr>
-          <w:ilvl w:val="1"/>
-          <w:numId w:val="28"/>
-        </w:numPr>
-      </w:pPr>
-      <w:r>
-        <w:t>Connects soft link all the interesting directories to /srv/samba/share</w:t>
-      </w:r>
-    </w:p>
-    <w:p>
-      <w:pPr>
-        <w:ind w:left="1080" w:firstLine="360"/>
-      </w:pPr>
-      <w:r>
-        <w:t>ln -s {</w:t>
-      </w:r>
-      <w:r>
-        <w:rPr>
-          <w:color w:val="6666CC"/>
-        </w:rPr>
-        <w:t>target-filename</w:t>
-      </w:r>
-      <w:r>
-        <w:t>} {</w:t>
-      </w:r>
-      <w:r>
-        <w:rPr>
-          <w:color w:val="993399"/>
-        </w:rPr>
-        <w:t>symbolic-filename</w:t>
-      </w:r>
-      <w:r>
-        <w:t>}</w:t>
-      </w:r>
-    </w:p>
-    <w:p>
-      <w:pPr>
-        <w:ind w:left="1080" w:firstLine="360"/>
-      </w:pPr>
-      <w:r>
-        <w:t>ln –s /usr/globa;/projects   /srv/samba/share</w:t>
-      </w:r>
-    </w:p>
-    <w:p>
-      <w:pPr>
-        <w:ind w:left="1080" w:firstLine="360"/>
-      </w:pPr>
-      <w:r>
-        <w:t>ln –s /tiTools   /srv/samba/share</w:t>
-      </w:r>
-    </w:p>
-    <w:p/>
+        <w:rPr>
+          <w:rFonts w:cstheme="minorHAnsi"/>
+        </w:rPr>
+      </w:pPr>
+      <w:r>
+        <w:rPr>
+          <w:rFonts w:cstheme="minorHAnsi"/>
+        </w:rPr>
+        <w:t xml:space="preserve">Windows explorer will see all the share directories (share, share1, share2, etc.) </w:t>
+      </w:r>
+    </w:p>
     <w:p>
       <w:pPr>
         <w:ind w:left="360"/>
@@ -7332,7 +7640,7 @@
       <w:pPr>
         <w:pStyle w:val="Heading1"/>
       </w:pPr>
-      <w:bookmarkStart w:id="28" w:name="_Toc387406809"/>
+      <w:bookmarkStart w:id="28" w:name="_Toc387929331"/>
       <w:r>
         <w:t>Connect to the Networks</w:t>
       </w:r>
@@ -7359,7 +7667,7 @@
       <w:r>
         <w:t xml:space="preserve"> </w:t>
       </w:r>
-      <w:hyperlink r:id="rId33" w:history="1">
+      <w:hyperlink r:id="rId34" w:history="1">
         <w:r>
           <w:rPr>
             <w:rStyle w:val="Hyperlink"/>
@@ -7378,7 +7686,7 @@
       <w:pPr>
         <w:pStyle w:val="Heading2"/>
       </w:pPr>
-      <w:bookmarkStart w:id="29" w:name="_Toc387406810"/>
+      <w:bookmarkStart w:id="29" w:name="_Toc387929332"/>
       <w:r>
         <w:t>Step 1 – Connect the wireless Network</w:t>
       </w:r>
@@ -7782,7 +8090,7 @@
       <w:pPr>
         <w:pStyle w:val="Heading2"/>
       </w:pPr>
-      <w:bookmarkStart w:id="30" w:name="_Toc387406811"/>
+      <w:bookmarkStart w:id="30" w:name="_Toc387929333"/>
       <w:r>
         <w:t>Step 2 – Adding the local wired Network</w:t>
       </w:r>
@@ -8068,7 +8376,7 @@
       <w:pPr>
         <w:pStyle w:val="Heading1"/>
       </w:pPr>
-      <w:bookmarkStart w:id="31" w:name="_Toc387406812"/>
+      <w:bookmarkStart w:id="31" w:name="_Toc387929334"/>
       <w:r>
         <w:t>Appendix</w:t>
       </w:r>
@@ -8084,7 +8392,9 @@
         <w:pStyle w:val="Heading2"/>
       </w:pPr>
       <w:bookmarkStart w:id="32" w:name="_Toc370366531"/>
-      <w:bookmarkStart w:id="33" w:name="_Toc387406813"/>
+      <w:bookmarkStart w:id="33" w:name="_Toc387929335"/>
+      <w:bookmarkStart w:id="34" w:name="_GoBack"/>
+      <w:bookmarkEnd w:id="34"/>
       <w:r>
         <w:t xml:space="preserve">Appendix A:  </w:t>
       </w:r>
@@ -8117,22 +8427,28 @@
         <w:ind w:left="360"/>
       </w:pPr>
       <w:r>
-        <w:t>It is assumed that each student has a Windows Laptop with VNC viewer installed on it</w:t>
-      </w:r>
-      <w:r>
-        <w:t xml:space="preserve"> and Tera Terminal or similar</w:t>
-      </w:r>
-      <w:r>
-        <w:t>. In addition, each student should have CCS pre-installed (CCSv5.4 or newer) and a GA version of MCSDK3.</w:t>
-      </w:r>
-    </w:p>
-    <w:p/>
+        <w:t>It is assumed that each student has a Windows Laptop with VNC viewer installed on it and Tera Terminal or similar. In addition, each student should have CCS pre-installed (CCSv5.4 or newer) and a GA version of MCSDK3.</w:t>
+      </w:r>
+    </w:p>
+    <w:p>
+      <w:pPr>
+        <w:pStyle w:val="ListParagraph"/>
+        <w:numPr>
+          <w:ilvl w:val="0"/>
+          <w:numId w:val="7"/>
+        </w:numPr>
+      </w:pPr>
+      <w:r>
+        <w:lastRenderedPageBreak/>
+        <w:t>Startup Summary</w:t>
+      </w:r>
+    </w:p>
     <w:p/>
     <w:tbl>
       <w:tblPr>
         <w:tblStyle w:val="TableGrid"/>
         <w:tblW w:w="0" w:type="auto"/>
-        <w:tblLook w:val="04A0"/>
+        <w:tblLook w:val="04A0" w:firstRow="1" w:lastRow="0" w:firstColumn="1" w:lastColumn="0" w:noHBand="0" w:noVBand="1"/>
       </w:tblPr>
       <w:tblGrid>
         <w:gridCol w:w="4788"/>
@@ -8421,11 +8737,11 @@
       <w:pPr>
         <w:pStyle w:val="Heading2"/>
       </w:pPr>
-      <w:bookmarkStart w:id="34" w:name="_Toc387406814"/>
+      <w:bookmarkStart w:id="35" w:name="_Toc387929336"/>
       <w:r>
         <w:t>Appendix B:  Student Script inside TI network</w:t>
       </w:r>
-      <w:bookmarkEnd w:id="34"/>
+      <w:bookmarkEnd w:id="35"/>
       <w:r>
         <w:t xml:space="preserve"> </w:t>
       </w:r>
@@ -8438,10 +8754,16 @@
       <w:r>
         <w:t>/gcc/</w:t>
       </w:r>
-      <w:bookmarkStart w:id="35" w:name="_GoBack"/>
-      <w:bookmarkEnd w:id="35"/>
-      <w:r>
-        <w:t>bin:/usr/sbin:/usr/bin:$PATH</w:t>
+      <w:r>
+        <w:t>bin</w:t>
+      </w:r>
+      <w:proofErr w:type="gramStart"/>
+      <w:r>
+        <w:t>:/</w:t>
+      </w:r>
+      <w:proofErr w:type="gramEnd"/>
+      <w:r>
+        <w:t>usr/sbin:/usr/bin:$PATH</w:t>
       </w:r>
     </w:p>
     <w:p>
@@ -8491,7 +8813,7 @@
       <w:pPr>
         <w:pStyle w:val="Heading2"/>
       </w:pPr>
-      <w:bookmarkStart w:id="36" w:name="_Toc387406815"/>
+      <w:bookmarkStart w:id="36" w:name="_Toc387929337"/>
       <w:r>
         <w:t>Appendix C:  git script inside TI network</w:t>
       </w:r>
@@ -8532,7 +8854,7 @@
       <w:pPr>
         <w:pStyle w:val="Heading2"/>
       </w:pPr>
-      <w:bookmarkStart w:id="37" w:name="_Toc387406816"/>
+      <w:bookmarkStart w:id="37" w:name="_Toc387929338"/>
       <w:r>
         <w:lastRenderedPageBreak/>
         <w:t>Appendix D:  Student  script  for Ti Guest network</w:t>
@@ -8601,7 +8923,7 @@
       <w:pPr>
         <w:pStyle w:val="Heading2"/>
       </w:pPr>
-      <w:bookmarkStart w:id="38" w:name="_Toc387406817"/>
+      <w:bookmarkStart w:id="38" w:name="_Toc387929339"/>
       <w:r>
         <w:t>Appendix E:  Cheat Sheet (thanks to DZ)</w:t>
       </w:r>
@@ -9316,7 +9638,7 @@
 </file>
 
 <file path=word/endnotes.xml><?xml version="1.0" encoding="utf-8"?>
-<w:endnotes xmlns:ve="http://schemas.openxmlformats.org/markup-compatibility/2006" xmlns:o="urn:schemas-microsoft-com:office:office" xmlns:r="http://schemas.openxmlformats.org/officeDocument/2006/relationships" xmlns:m="http://schemas.openxmlformats.org/officeDocument/2006/math" xmlns:v="urn:schemas-microsoft-com:vml" xmlns:wp="http://schemas.openxmlformats.org/drawingml/2006/wordprocessingDrawing" xmlns:w10="urn:schemas-microsoft-com:office:word" xmlns:w="http://schemas.openxmlformats.org/wordprocessingml/2006/main" xmlns:wne="http://schemas.microsoft.com/office/word/2006/wordml">
+<w:endnotes xmlns:wpc="http://schemas.microsoft.com/office/word/2010/wordprocessingCanvas" xmlns:mc="http://schemas.openxmlformats.org/markup-compatibility/2006" xmlns:o="urn:schemas-microsoft-com:office:office" xmlns:r="http://schemas.openxmlformats.org/officeDocument/2006/relationships" xmlns:m="http://schemas.openxmlformats.org/officeDocument/2006/math" xmlns:v="urn:schemas-microsoft-com:vml" xmlns:wp14="http://schemas.microsoft.com/office/word/2010/wordprocessingDrawing" xmlns:wp="http://schemas.openxmlformats.org/drawingml/2006/wordprocessingDrawing" xmlns:w10="urn:schemas-microsoft-com:office:word" xmlns:w="http://schemas.openxmlformats.org/wordprocessingml/2006/main" xmlns:w14="http://schemas.microsoft.com/office/word/2010/wordml" xmlns:wpg="http://schemas.microsoft.com/office/word/2010/wordprocessingGroup" xmlns:wpi="http://schemas.microsoft.com/office/word/2010/wordprocessingInk" xmlns:wne="http://schemas.microsoft.com/office/word/2006/wordml" xmlns:wps="http://schemas.microsoft.com/office/word/2010/wordprocessingShape" mc:Ignorable="w14 wp14">
   <w:endnote w:type="separator" w:id="-1">
     <w:p>
       <w:pPr>
@@ -9341,7 +9663,7 @@
 </file>
 
 <file path=word/footnotes.xml><?xml version="1.0" encoding="utf-8"?>
-<w:footnotes xmlns:ve="http://schemas.openxmlformats.org/markup-compatibility/2006" xmlns:o="urn:schemas-microsoft-com:office:office" xmlns:r="http://schemas.openxmlformats.org/officeDocument/2006/relationships" xmlns:m="http://schemas.openxmlformats.org/officeDocument/2006/math" xmlns:v="urn:schemas-microsoft-com:vml" xmlns:wp="http://schemas.openxmlformats.org/drawingml/2006/wordprocessingDrawing" xmlns:w10="urn:schemas-microsoft-com:office:word" xmlns:w="http://schemas.openxmlformats.org/wordprocessingml/2006/main" xmlns:wne="http://schemas.microsoft.com/office/word/2006/wordml">
+<w:footnotes xmlns:wpc="http://schemas.microsoft.com/office/word/2010/wordprocessingCanvas" xmlns:mc="http://schemas.openxmlformats.org/markup-compatibility/2006" xmlns:o="urn:schemas-microsoft-com:office:office" xmlns:r="http://schemas.openxmlformats.org/officeDocument/2006/relationships" xmlns:m="http://schemas.openxmlformats.org/officeDocument/2006/math" xmlns:v="urn:schemas-microsoft-com:vml" xmlns:wp14="http://schemas.microsoft.com/office/word/2010/wordprocessingDrawing" xmlns:wp="http://schemas.openxmlformats.org/drawingml/2006/wordprocessingDrawing" xmlns:w10="urn:schemas-microsoft-com:office:word" xmlns:w="http://schemas.openxmlformats.org/wordprocessingml/2006/main" xmlns:w14="http://schemas.microsoft.com/office/word/2010/wordml" xmlns:wpg="http://schemas.microsoft.com/office/word/2010/wordprocessingGroup" xmlns:wpi="http://schemas.microsoft.com/office/word/2010/wordprocessingInk" xmlns:wne="http://schemas.microsoft.com/office/word/2006/wordml" xmlns:wps="http://schemas.microsoft.com/office/word/2010/wordprocessingShape" mc:Ignorable="w14 wp14">
   <w:footnote w:type="separator" w:id="-1">
     <w:p>
       <w:pPr>
@@ -9366,7 +9688,7 @@
 </file>
 
 <file path=word/numbering.xml><?xml version="1.0" encoding="utf-8"?>
-<w:numbering xmlns:ve="http://schemas.openxmlformats.org/markup-compatibility/2006" xmlns:o="urn:schemas-microsoft-com:office:office" xmlns:r="http://schemas.openxmlformats.org/officeDocument/2006/relationships" xmlns:m="http://schemas.openxmlformats.org/officeDocument/2006/math" xmlns:v="urn:schemas-microsoft-com:vml" xmlns:wp="http://schemas.openxmlformats.org/drawingml/2006/wordprocessingDrawing" xmlns:w10="urn:schemas-microsoft-com:office:word" xmlns:w="http://schemas.openxmlformats.org/wordprocessingml/2006/main" xmlns:wne="http://schemas.microsoft.com/office/word/2006/wordml">
+<w:numbering xmlns:wpc="http://schemas.microsoft.com/office/word/2010/wordprocessingCanvas" xmlns:mc="http://schemas.openxmlformats.org/markup-compatibility/2006" xmlns:o="urn:schemas-microsoft-com:office:office" xmlns:r="http://schemas.openxmlformats.org/officeDocument/2006/relationships" xmlns:m="http://schemas.openxmlformats.org/officeDocument/2006/math" xmlns:v="urn:schemas-microsoft-com:vml" xmlns:wp14="http://schemas.microsoft.com/office/word/2010/wordprocessingDrawing" xmlns:wp="http://schemas.openxmlformats.org/drawingml/2006/wordprocessingDrawing" xmlns:w10="urn:schemas-microsoft-com:office:word" xmlns:w="http://schemas.openxmlformats.org/wordprocessingml/2006/main" xmlns:w14="http://schemas.microsoft.com/office/word/2010/wordml" xmlns:wpg="http://schemas.microsoft.com/office/word/2010/wordprocessingGroup" xmlns:wpi="http://schemas.microsoft.com/office/word/2010/wordprocessingInk" xmlns:wne="http://schemas.microsoft.com/office/word/2006/wordml" xmlns:wps="http://schemas.microsoft.com/office/word/2010/wordprocessingShape" mc:Ignorable="w14 wp14">
   <w:abstractNum w:abstractNumId="0">
     <w:nsid w:val="0BD05B82"/>
     <w:multiLevelType w:val="hybridMultilevel"/>
@@ -13202,7 +13524,7 @@
 </file>
 
 <file path=word/styles.xml><?xml version="1.0" encoding="utf-8"?>
-<w:styles xmlns:r="http://schemas.openxmlformats.org/officeDocument/2006/relationships" xmlns:w="http://schemas.openxmlformats.org/wordprocessingml/2006/main">
+<w:styles xmlns:mc="http://schemas.openxmlformats.org/markup-compatibility/2006" xmlns:r="http://schemas.openxmlformats.org/officeDocument/2006/relationships" xmlns:w="http://schemas.openxmlformats.org/wordprocessingml/2006/main" xmlns:w14="http://schemas.microsoft.com/office/word/2010/wordml" mc:Ignorable="w14">
   <w:docDefaults>
     <w:rPrDefault>
       <w:rPr>
@@ -13442,7 +13764,6 @@
     <w:uiPriority w:val="99"/>
     <w:semiHidden/>
     <w:unhideWhenUsed/>
-    <w:qFormat/>
     <w:tblPr>
       <w:tblInd w:w="0" w:type="dxa"/>
       <w:tblCellMar>
@@ -14701,7 +15022,7 @@
 </file>
 
 <file path=customXml/itemProps1.xml><?xml version="1.0" encoding="utf-8"?>
-<ds:datastoreItem xmlns:ds="http://schemas.openxmlformats.org/officeDocument/2006/customXml" ds:itemID="{12CB375E-AEEE-4B0A-8142-11CC3774F5F5}">
+<ds:datastoreItem xmlns:ds="http://schemas.openxmlformats.org/officeDocument/2006/customXml" ds:itemID="{DE32C9A6-5F2C-4C49-9C19-5B686FD95440}">
   <ds:schemaRefs>
     <ds:schemaRef ds:uri="http://schemas.openxmlformats.org/officeDocument/2006/bibliography"/>
   </ds:schemaRefs>

</xml_diff>

<commit_message>
Fix the issue with DHCP
</commit_message>
<xml_diff>
--- a/labs/K2_Ubuntu_Server_InstallAndConfig.docx
+++ b/labs/K2_Ubuntu_Server_InstallAndConfig.docx
@@ -28,10 +28,10 @@
             <v:path o:extrusionok="f" gradientshapeok="t" o:connecttype="rect"/>
             <o:lock v:ext="edit" aspectratio="t"/>
           </v:shapetype>
-          <v:shape id="_x0000_i1025" type="#_x0000_t75" style="width:479.45pt;height:697.15pt" o:ole="">
+          <v:shape id="_x0000_i1025" type="#_x0000_t75" style="width:479.15pt;height:696.85pt" o:ole="">
             <v:imagedata r:id="rId9" o:title=""/>
           </v:shape>
-          <o:OLEObject Type="Embed" ProgID="Word.Document.12" ShapeID="_x0000_i1025" DrawAspect="Content" ObjectID="_1461671147" r:id="rId10">
+          <o:OLEObject Type="Embed" ProgID="Word.Document.12" ShapeID="_x0000_i1025" DrawAspect="Content" ObjectID="_1473236430" r:id="rId10">
             <o:FieldCodes>\s</o:FieldCodes>
           </o:OLEObject>
         </w:object>
@@ -1946,21 +1946,7 @@
                 <w:rStyle w:val="Hyperlink"/>
                 <w:noProof/>
               </w:rPr>
-              <w:t>Appendix A:  Stud</w:t>
-            </w:r>
-            <w:r>
-              <w:rPr>
-                <w:rStyle w:val="Hyperlink"/>
-                <w:noProof/>
-              </w:rPr>
-              <w:t>e</w:t>
-            </w:r>
-            <w:r>
-              <w:rPr>
-                <w:rStyle w:val="Hyperlink"/>
-                <w:noProof/>
-              </w:rPr>
-              <w:t>nt laptop and startup summary</w:t>
+              <w:t>Appendix A:  Student laptop and startup summary</w:t>
             </w:r>
             <w:r>
               <w:rPr>
@@ -2415,10 +2401,10 @@
     <w:p>
       <w:r>
         <w:object w:dxaOrig="10734" w:dyaOrig="14979">
-          <v:shape id="_x0000_i1026" type="#_x0000_t75" style="width:472.65pt;height:658.15pt" o:ole="">
+          <v:shape id="_x0000_i1026" type="#_x0000_t75" style="width:472.55pt;height:657.95pt" o:ole="">
             <v:imagedata r:id="rId11" o:title=""/>
           </v:shape>
-          <o:OLEObject Type="Embed" ProgID="Visio.Drawing.11" ShapeID="_x0000_i1026" DrawAspect="Content" ObjectID="_1461671148" r:id="rId12"/>
+          <o:OLEObject Type="Embed" ProgID="Visio.Drawing.11" ShapeID="_x0000_i1026" DrawAspect="Content" ObjectID="_1473236431" r:id="rId12"/>
         </w:object>
       </w:r>
     </w:p>
@@ -6777,7 +6763,33 @@
         <w:rPr>
           <w:b/>
         </w:rPr>
-        <w:t>Subnet 192.168.0.0  mask 255.255.255.0 {</w:t>
+        <w:t xml:space="preserve">Subnet </w:t>
+      </w:r>
+      <w:proofErr w:type="gramStart"/>
+      <w:r>
+        <w:rPr>
+          <w:b/>
+        </w:rPr>
+        <w:t xml:space="preserve">192.168.0.0  </w:t>
+      </w:r>
+      <w:r>
+        <w:rPr>
+          <w:b/>
+        </w:rPr>
+        <w:t>net</w:t>
+      </w:r>
+      <w:r>
+        <w:rPr>
+          <w:b/>
+        </w:rPr>
+        <w:t>mask</w:t>
+      </w:r>
+      <w:proofErr w:type="gramEnd"/>
+      <w:r>
+        <w:rPr>
+          <w:b/>
+        </w:rPr>
+        <w:t xml:space="preserve"> 255.255.255.0 {</w:t>
       </w:r>
     </w:p>
     <w:p>
@@ -6792,8 +6804,22 @@
           <w:b/>
         </w:rPr>
         <w:lastRenderedPageBreak/>
-        <w:t>Range 192.168.0.10 192.168.0.90</w:t>
-      </w:r>
+        <w:t xml:space="preserve">Range 192.168.0.10 </w:t>
+      </w:r>
+      <w:proofErr w:type="gramStart"/>
+      <w:r>
+        <w:rPr>
+          <w:b/>
+        </w:rPr>
+        <w:t>192.168.0.90</w:t>
+      </w:r>
+      <w:r>
+        <w:rPr>
+          <w:b/>
+        </w:rPr>
+        <w:t xml:space="preserve"> ;</w:t>
+      </w:r>
+      <w:proofErr w:type="gramEnd"/>
     </w:p>
     <w:p>
       <w:pPr>
@@ -6808,6 +6834,14 @@
         </w:rPr>
         <w:t>Option broadcast-address 192.168.0.254</w:t>
       </w:r>
+      <w:r>
+        <w:rPr>
+          <w:b/>
+        </w:rPr>
+        <w:t xml:space="preserve"> ;</w:t>
+      </w:r>
+      <w:bookmarkStart w:id="25" w:name="_GoBack"/>
+      <w:bookmarkEnd w:id="25"/>
     </w:p>
     <w:p>
       <w:pPr>
@@ -7080,22 +7114,22 @@
       <w:pPr>
         <w:pStyle w:val="Heading1"/>
       </w:pPr>
-      <w:bookmarkStart w:id="25" w:name="_Toc387929328"/>
+      <w:bookmarkStart w:id="26" w:name="_Toc387929328"/>
       <w:r>
         <w:lastRenderedPageBreak/>
         <w:t>Other Utilities that nice to have</w:t>
       </w:r>
-      <w:bookmarkEnd w:id="25"/>
+      <w:bookmarkEnd w:id="26"/>
     </w:p>
     <w:p>
       <w:pPr>
         <w:pStyle w:val="Heading2"/>
       </w:pPr>
-      <w:bookmarkStart w:id="26" w:name="_Toc387929329"/>
+      <w:bookmarkStart w:id="27" w:name="_Toc387929329"/>
       <w:r>
         <w:t>Picocom</w:t>
       </w:r>
-      <w:bookmarkEnd w:id="26"/>
+      <w:bookmarkEnd w:id="27"/>
     </w:p>
     <w:p>
       <w:r>
@@ -7181,11 +7215,11 @@
       <w:pPr>
         <w:pStyle w:val="Heading2"/>
       </w:pPr>
-      <w:bookmarkStart w:id="27" w:name="_Toc387929330"/>
+      <w:bookmarkStart w:id="28" w:name="_Toc387929330"/>
       <w:r>
         <w:t>Samba Server</w:t>
       </w:r>
-      <w:bookmarkEnd w:id="27"/>
+      <w:bookmarkEnd w:id="28"/>
     </w:p>
     <w:p>
       <w:pPr>
@@ -7640,11 +7674,11 @@
       <w:pPr>
         <w:pStyle w:val="Heading1"/>
       </w:pPr>
-      <w:bookmarkStart w:id="28" w:name="_Toc387929331"/>
+      <w:bookmarkStart w:id="29" w:name="_Toc387929331"/>
       <w:r>
         <w:t>Connect to the Networks</w:t>
       </w:r>
-      <w:bookmarkEnd w:id="28"/>
+      <w:bookmarkEnd w:id="29"/>
     </w:p>
     <w:p>
       <w:r>
@@ -7686,11 +7720,11 @@
       <w:pPr>
         <w:pStyle w:val="Heading2"/>
       </w:pPr>
-      <w:bookmarkStart w:id="29" w:name="_Toc387929332"/>
+      <w:bookmarkStart w:id="30" w:name="_Toc387929332"/>
       <w:r>
         <w:t>Step 1 – Connect the wireless Network</w:t>
       </w:r>
-      <w:bookmarkEnd w:id="29"/>
+      <w:bookmarkEnd w:id="30"/>
     </w:p>
     <w:p>
       <w:pPr>
@@ -8090,11 +8124,11 @@
       <w:pPr>
         <w:pStyle w:val="Heading2"/>
       </w:pPr>
-      <w:bookmarkStart w:id="30" w:name="_Toc387929333"/>
+      <w:bookmarkStart w:id="31" w:name="_Toc387929333"/>
       <w:r>
         <w:t>Step 2 – Adding the local wired Network</w:t>
       </w:r>
-      <w:bookmarkEnd w:id="30"/>
+      <w:bookmarkEnd w:id="31"/>
     </w:p>
     <w:p>
       <w:pPr>
@@ -8376,11 +8410,11 @@
       <w:pPr>
         <w:pStyle w:val="Heading1"/>
       </w:pPr>
-      <w:bookmarkStart w:id="31" w:name="_Toc387929334"/>
+      <w:bookmarkStart w:id="32" w:name="_Toc387929334"/>
       <w:r>
         <w:t>Appendix</w:t>
       </w:r>
-      <w:bookmarkEnd w:id="31"/>
+      <w:bookmarkEnd w:id="32"/>
     </w:p>
     <w:p>
       <w:pPr>
@@ -8391,24 +8425,22 @@
       <w:pPr>
         <w:pStyle w:val="Heading2"/>
       </w:pPr>
-      <w:bookmarkStart w:id="32" w:name="_Toc370366531"/>
-      <w:bookmarkStart w:id="33" w:name="_Toc387929335"/>
-      <w:bookmarkStart w:id="34" w:name="_GoBack"/>
+      <w:bookmarkStart w:id="33" w:name="_Toc370366531"/>
+      <w:bookmarkStart w:id="34" w:name="_Toc387929335"/>
+      <w:r>
+        <w:t xml:space="preserve">Appendix A:  </w:t>
+      </w:r>
+      <w:r>
+        <w:t>Student laptop</w:t>
+      </w:r>
+      <w:bookmarkEnd w:id="33"/>
+      <w:r>
+        <w:t xml:space="preserve"> </w:t>
+      </w:r>
+      <w:r>
+        <w:t>and startup summary</w:t>
+      </w:r>
       <w:bookmarkEnd w:id="34"/>
-      <w:r>
-        <w:t xml:space="preserve">Appendix A:  </w:t>
-      </w:r>
-      <w:r>
-        <w:t>Student laptop</w:t>
-      </w:r>
-      <w:bookmarkEnd w:id="32"/>
-      <w:r>
-        <w:t xml:space="preserve"> </w:t>
-      </w:r>
-      <w:r>
-        <w:t>and startup summary</w:t>
-      </w:r>
-      <w:bookmarkEnd w:id="33"/>
     </w:p>
     <w:p>
       <w:pPr>
@@ -15022,7 +15054,7 @@
 </file>
 
 <file path=customXml/itemProps1.xml><?xml version="1.0" encoding="utf-8"?>
-<ds:datastoreItem xmlns:ds="http://schemas.openxmlformats.org/officeDocument/2006/customXml" ds:itemID="{DE32C9A6-5F2C-4C49-9C19-5B686FD95440}">
+<ds:datastoreItem xmlns:ds="http://schemas.openxmlformats.org/officeDocument/2006/customXml" ds:itemID="{71E6C317-7A2F-467F-878F-B311E01F94ED}">
   <ds:schemaRefs>
     <ds:schemaRef ds:uri="http://schemas.openxmlformats.org/officeDocument/2006/bibliography"/>
   </ds:schemaRefs>

</xml_diff>

<commit_message>
Adding the Video card issue
</commit_message>
<xml_diff>
--- a/labs/K2_Ubuntu_Server_InstallAndConfig.docx
+++ b/labs/K2_Ubuntu_Server_InstallAndConfig.docx
@@ -31,7 +31,7 @@
           <v:shape id="_x0000_i1025" type="#_x0000_t75" style="width:479.7pt;height:696.6pt" o:ole="">
             <v:imagedata r:id="rId9" o:title=""/>
           </v:shape>
-          <o:OLEObject Type="Embed" ProgID="Word.Document.12" ShapeID="_x0000_i1025" DrawAspect="Content" ObjectID="_1475323190" r:id="rId10">
+          <o:OLEObject Type="Embed" ProgID="Word.Document.12" ShapeID="_x0000_i1025" DrawAspect="Content" ObjectID="_1478333549" r:id="rId10">
             <o:FieldCodes>\s</o:FieldCodes>
           </o:OLEObject>
         </w:object>
@@ -86,63 +86,110 @@
           <w:r>
             <w:fldChar w:fldCharType="separate"/>
           </w:r>
-          <w:hyperlink w:anchor="_Toc387929310" w:history="1">
-            <w:r>
-              <w:rPr>
-                <w:rStyle w:val="Hyperlink"/>
-                <w:noProof/>
-              </w:rPr>
-              <w:t>KeyStone II Workshop Ubuntu Server</w:t>
-            </w:r>
-            <w:r>
-              <w:rPr>
-                <w:noProof/>
-                <w:webHidden/>
-              </w:rPr>
-              <w:tab/>
-            </w:r>
-            <w:r>
-              <w:rPr>
-                <w:noProof/>
-                <w:webHidden/>
-              </w:rPr>
-              <w:fldChar w:fldCharType="begin"/>
-            </w:r>
-            <w:r>
-              <w:rPr>
-                <w:noProof/>
-                <w:webHidden/>
-              </w:rPr>
-              <w:instrText xml:space="preserve"> PAGEREF _Toc387929310 \h </w:instrText>
-            </w:r>
-            <w:r>
-              <w:rPr>
-                <w:noProof/>
-                <w:webHidden/>
-              </w:rPr>
-            </w:r>
-            <w:r>
-              <w:rPr>
-                <w:noProof/>
-                <w:webHidden/>
-              </w:rPr>
-              <w:fldChar w:fldCharType="separate"/>
-            </w:r>
-            <w:r>
-              <w:rPr>
-                <w:noProof/>
-                <w:webHidden/>
-              </w:rPr>
-              <w:t>4</w:t>
-            </w:r>
-            <w:r>
-              <w:rPr>
-                <w:noProof/>
-                <w:webHidden/>
-              </w:rPr>
-              <w:fldChar w:fldCharType="end"/>
-            </w:r>
-          </w:hyperlink>
+          <w:bookmarkStart w:id="2" w:name="_GoBack"/>
+          <w:bookmarkEnd w:id="2"/>
+          <w:r>
+            <w:rPr>
+              <w:rStyle w:val="Hyperlink"/>
+              <w:noProof/>
+            </w:rPr>
+            <w:fldChar w:fldCharType="begin"/>
+          </w:r>
+          <w:r>
+            <w:rPr>
+              <w:rStyle w:val="Hyperlink"/>
+              <w:noProof/>
+            </w:rPr>
+            <w:instrText xml:space="preserve"> </w:instrText>
+          </w:r>
+          <w:r>
+            <w:rPr>
+              <w:noProof/>
+            </w:rPr>
+            <w:instrText>HYPERLINK \l "_Toc404591719"</w:instrText>
+          </w:r>
+          <w:r>
+            <w:rPr>
+              <w:rStyle w:val="Hyperlink"/>
+              <w:noProof/>
+            </w:rPr>
+            <w:instrText xml:space="preserve"> </w:instrText>
+          </w:r>
+          <w:r>
+            <w:rPr>
+              <w:rStyle w:val="Hyperlink"/>
+              <w:noProof/>
+            </w:rPr>
+          </w:r>
+          <w:r>
+            <w:rPr>
+              <w:rStyle w:val="Hyperlink"/>
+              <w:noProof/>
+            </w:rPr>
+            <w:fldChar w:fldCharType="separate"/>
+          </w:r>
+          <w:r>
+            <w:rPr>
+              <w:rStyle w:val="Hyperlink"/>
+              <w:noProof/>
+            </w:rPr>
+            <w:t>KeyStone II Workshop Ubuntu Server</w:t>
+          </w:r>
+          <w:r>
+            <w:rPr>
+              <w:noProof/>
+              <w:webHidden/>
+            </w:rPr>
+            <w:tab/>
+          </w:r>
+          <w:r>
+            <w:rPr>
+              <w:noProof/>
+              <w:webHidden/>
+            </w:rPr>
+            <w:fldChar w:fldCharType="begin"/>
+          </w:r>
+          <w:r>
+            <w:rPr>
+              <w:noProof/>
+              <w:webHidden/>
+            </w:rPr>
+            <w:instrText xml:space="preserve"> PAGEREF _Toc404591719 \h </w:instrText>
+          </w:r>
+          <w:r>
+            <w:rPr>
+              <w:noProof/>
+              <w:webHidden/>
+            </w:rPr>
+          </w:r>
+          <w:r>
+            <w:rPr>
+              <w:noProof/>
+              <w:webHidden/>
+            </w:rPr>
+            <w:fldChar w:fldCharType="separate"/>
+          </w:r>
+          <w:r>
+            <w:rPr>
+              <w:noProof/>
+              <w:webHidden/>
+            </w:rPr>
+            <w:t>4</w:t>
+          </w:r>
+          <w:r>
+            <w:rPr>
+              <w:noProof/>
+              <w:webHidden/>
+            </w:rPr>
+            <w:fldChar w:fldCharType="end"/>
+          </w:r>
+          <w:r>
+            <w:rPr>
+              <w:rStyle w:val="Hyperlink"/>
+              <w:noProof/>
+            </w:rPr>
+            <w:fldChar w:fldCharType="end"/>
+          </w:r>
         </w:p>
         <w:p>
           <w:pPr>
@@ -154,7 +201,7 @@
               <w:noProof/>
             </w:rPr>
           </w:pPr>
-          <w:hyperlink w:anchor="_Toc387929311" w:history="1">
+          <w:hyperlink w:anchor="_Toc404591720" w:history="1">
             <w:r>
               <w:rPr>
                 <w:rStyle w:val="Hyperlink"/>
@@ -181,7 +228,7 @@
                 <w:noProof/>
                 <w:webHidden/>
               </w:rPr>
-              <w:instrText xml:space="preserve"> PAGEREF _Toc387929311 \h </w:instrText>
+              <w:instrText xml:space="preserve"> PAGEREF _Toc404591720 \h </w:instrText>
             </w:r>
             <w:r>
               <w:rPr>
@@ -223,7 +270,7 @@
               <w:noProof/>
             </w:rPr>
           </w:pPr>
-          <w:hyperlink w:anchor="_Toc387929312" w:history="1">
+          <w:hyperlink w:anchor="_Toc404591721" w:history="1">
             <w:r>
               <w:rPr>
                 <w:rStyle w:val="Hyperlink"/>
@@ -263,7 +310,7 @@
                 <w:noProof/>
                 <w:webHidden/>
               </w:rPr>
-              <w:instrText xml:space="preserve"> PAGEREF _Toc387929312 \h </w:instrText>
+              <w:instrText xml:space="preserve"> PAGEREF _Toc404591721 \h </w:instrText>
             </w:r>
             <w:r>
               <w:rPr>
@@ -304,7 +351,7 @@
               <w:noProof/>
             </w:rPr>
           </w:pPr>
-          <w:hyperlink w:anchor="_Toc387929313" w:history="1">
+          <w:hyperlink w:anchor="_Toc404591722" w:history="1">
             <w:r>
               <w:rPr>
                 <w:rStyle w:val="Hyperlink"/>
@@ -331,7 +378,7 @@
                 <w:noProof/>
                 <w:webHidden/>
               </w:rPr>
-              <w:instrText xml:space="preserve"> PAGEREF _Toc387929313 \h </w:instrText>
+              <w:instrText xml:space="preserve"> PAGEREF _Toc404591722 \h </w:instrText>
             </w:r>
             <w:r>
               <w:rPr>
@@ -372,7 +419,7 @@
               <w:noProof/>
             </w:rPr>
           </w:pPr>
-          <w:hyperlink w:anchor="_Toc387929314" w:history="1">
+          <w:hyperlink w:anchor="_Toc404591723" w:history="1">
             <w:r>
               <w:rPr>
                 <w:rStyle w:val="Hyperlink"/>
@@ -399,7 +446,7 @@
                 <w:noProof/>
                 <w:webHidden/>
               </w:rPr>
-              <w:instrText xml:space="preserve"> PAGEREF _Toc387929314 \h </w:instrText>
+              <w:instrText xml:space="preserve"> PAGEREF _Toc404591723 \h </w:instrText>
             </w:r>
             <w:r>
               <w:rPr>
@@ -440,7 +487,7 @@
               <w:noProof/>
             </w:rPr>
           </w:pPr>
-          <w:hyperlink w:anchor="_Toc387929315" w:history="1">
+          <w:hyperlink w:anchor="_Toc404591724" w:history="1">
             <w:r>
               <w:rPr>
                 <w:rStyle w:val="Hyperlink"/>
@@ -467,7 +514,7 @@
                 <w:noProof/>
                 <w:webHidden/>
               </w:rPr>
-              <w:instrText xml:space="preserve"> PAGEREF _Toc387929315 \h </w:instrText>
+              <w:instrText xml:space="preserve"> PAGEREF _Toc404591724 \h </w:instrText>
             </w:r>
             <w:r>
               <w:rPr>
@@ -509,7 +556,7 @@
               <w:noProof/>
             </w:rPr>
           </w:pPr>
-          <w:hyperlink w:anchor="_Toc387929316" w:history="1">
+          <w:hyperlink w:anchor="_Toc404591725" w:history="1">
             <w:r>
               <w:rPr>
                 <w:rStyle w:val="Hyperlink"/>
@@ -528,7 +575,7 @@
                 <w:rStyle w:val="Hyperlink"/>
                 <w:noProof/>
               </w:rPr>
-              <w:t>Server Directory Structure</w:t>
+              <w:t>If Ubuntu does not start because of Video Card race condition:</w:t>
             </w:r>
             <w:r>
               <w:rPr>
@@ -549,75 +596,7 @@
                 <w:noProof/>
                 <w:webHidden/>
               </w:rPr>
-              <w:instrText xml:space="preserve"> PAGEREF _Toc387929316 \h </w:instrText>
-            </w:r>
-            <w:r>
-              <w:rPr>
-                <w:noProof/>
-                <w:webHidden/>
-              </w:rPr>
-            </w:r>
-            <w:r>
-              <w:rPr>
-                <w:noProof/>
-                <w:webHidden/>
-              </w:rPr>
-              <w:fldChar w:fldCharType="separate"/>
-            </w:r>
-            <w:r>
-              <w:rPr>
-                <w:noProof/>
-                <w:webHidden/>
-              </w:rPr>
-              <w:t>7</w:t>
-            </w:r>
-            <w:r>
-              <w:rPr>
-                <w:noProof/>
-                <w:webHidden/>
-              </w:rPr>
-              <w:fldChar w:fldCharType="end"/>
-            </w:r>
-          </w:hyperlink>
-        </w:p>
-        <w:p>
-          <w:pPr>
-            <w:pStyle w:val="TOC1"/>
-            <w:tabs>
-              <w:tab w:val="right" w:leader="dot" w:pos="9350"/>
-            </w:tabs>
-            <w:rPr>
-              <w:noProof/>
-            </w:rPr>
-          </w:pPr>
-          <w:hyperlink w:anchor="_Toc387929317" w:history="1">
-            <w:r>
-              <w:rPr>
-                <w:rStyle w:val="Hyperlink"/>
-                <w:noProof/>
-              </w:rPr>
-              <w:t>Server Directory Structure</w:t>
-            </w:r>
-            <w:r>
-              <w:rPr>
-                <w:noProof/>
-                <w:webHidden/>
-              </w:rPr>
-              <w:tab/>
-            </w:r>
-            <w:r>
-              <w:rPr>
-                <w:noProof/>
-                <w:webHidden/>
-              </w:rPr>
-              <w:fldChar w:fldCharType="begin"/>
-            </w:r>
-            <w:r>
-              <w:rPr>
-                <w:noProof/>
-                <w:webHidden/>
-              </w:rPr>
-              <w:instrText xml:space="preserve"> PAGEREF _Toc387929317 \h </w:instrText>
+              <w:instrText xml:space="preserve"> PAGEREF _Toc404591725 \h </w:instrText>
             </w:r>
             <w:r>
               <w:rPr>
@@ -659,7 +638,7 @@
               <w:noProof/>
             </w:rPr>
           </w:pPr>
-          <w:hyperlink w:anchor="_Toc387929318" w:history="1">
+          <w:hyperlink w:anchor="_Toc404591726" w:history="1">
             <w:r>
               <w:rPr>
                 <w:rStyle w:val="Hyperlink"/>
@@ -678,7 +657,7 @@
                 <w:rStyle w:val="Hyperlink"/>
                 <w:noProof/>
               </w:rPr>
-              <w:t>Software Download</w:t>
+              <w:t>Server Directory Structure</w:t>
             </w:r>
             <w:r>
               <w:rPr>
@@ -699,7 +678,7 @@
                 <w:noProof/>
                 <w:webHidden/>
               </w:rPr>
-              <w:instrText xml:space="preserve"> PAGEREF _Toc387929318 \h </w:instrText>
+              <w:instrText xml:space="preserve"> PAGEREF _Toc404591726 \h </w:instrText>
             </w:r>
             <w:r>
               <w:rPr>
@@ -719,7 +698,75 @@
                 <w:noProof/>
                 <w:webHidden/>
               </w:rPr>
-              <w:t>9</w:t>
+              <w:t>7</w:t>
+            </w:r>
+            <w:r>
+              <w:rPr>
+                <w:noProof/>
+                <w:webHidden/>
+              </w:rPr>
+              <w:fldChar w:fldCharType="end"/>
+            </w:r>
+          </w:hyperlink>
+        </w:p>
+        <w:p>
+          <w:pPr>
+            <w:pStyle w:val="TOC1"/>
+            <w:tabs>
+              <w:tab w:val="right" w:leader="dot" w:pos="9350"/>
+            </w:tabs>
+            <w:rPr>
+              <w:noProof/>
+            </w:rPr>
+          </w:pPr>
+          <w:hyperlink w:anchor="_Toc404591727" w:history="1">
+            <w:r>
+              <w:rPr>
+                <w:rStyle w:val="Hyperlink"/>
+                <w:noProof/>
+              </w:rPr>
+              <w:t>Server Directory Structure</w:t>
+            </w:r>
+            <w:r>
+              <w:rPr>
+                <w:noProof/>
+                <w:webHidden/>
+              </w:rPr>
+              <w:tab/>
+            </w:r>
+            <w:r>
+              <w:rPr>
+                <w:noProof/>
+                <w:webHidden/>
+              </w:rPr>
+              <w:fldChar w:fldCharType="begin"/>
+            </w:r>
+            <w:r>
+              <w:rPr>
+                <w:noProof/>
+                <w:webHidden/>
+              </w:rPr>
+              <w:instrText xml:space="preserve"> PAGEREF _Toc404591727 \h </w:instrText>
+            </w:r>
+            <w:r>
+              <w:rPr>
+                <w:noProof/>
+                <w:webHidden/>
+              </w:rPr>
+            </w:r>
+            <w:r>
+              <w:rPr>
+                <w:noProof/>
+                <w:webHidden/>
+              </w:rPr>
+              <w:fldChar w:fldCharType="separate"/>
+            </w:r>
+            <w:r>
+              <w:rPr>
+                <w:noProof/>
+                <w:webHidden/>
+              </w:rPr>
+              <w:t>7</w:t>
             </w:r>
             <w:r>
               <w:rPr>
@@ -741,7 +788,7 @@
               <w:noProof/>
             </w:rPr>
           </w:pPr>
-          <w:hyperlink w:anchor="_Toc387929319" w:history="1">
+          <w:hyperlink w:anchor="_Toc404591728" w:history="1">
             <w:r>
               <w:rPr>
                 <w:rStyle w:val="Hyperlink"/>
@@ -760,7 +807,7 @@
                 <w:rStyle w:val="Hyperlink"/>
                 <w:noProof/>
               </w:rPr>
-              <w:t>Projects Sources</w:t>
+              <w:t>Software Download</w:t>
             </w:r>
             <w:r>
               <w:rPr>
@@ -781,7 +828,7 @@
                 <w:noProof/>
                 <w:webHidden/>
               </w:rPr>
-              <w:instrText xml:space="preserve"> PAGEREF _Toc387929319 \h </w:instrText>
+              <w:instrText xml:space="preserve"> PAGEREF _Toc404591728 \h </w:instrText>
             </w:r>
             <w:r>
               <w:rPr>
@@ -801,7 +848,7 @@
                 <w:noProof/>
                 <w:webHidden/>
               </w:rPr>
-              <w:t>10</w:t>
+              <w:t>9</w:t>
             </w:r>
             <w:r>
               <w:rPr>
@@ -823,7 +870,7 @@
               <w:noProof/>
             </w:rPr>
           </w:pPr>
-          <w:hyperlink w:anchor="_Toc387929320" w:history="1">
+          <w:hyperlink w:anchor="_Toc404591729" w:history="1">
             <w:r>
               <w:rPr>
                 <w:rStyle w:val="Hyperlink"/>
@@ -842,6 +889,88 @@
                 <w:rStyle w:val="Hyperlink"/>
                 <w:noProof/>
               </w:rPr>
+              <w:t>Projects Sources</w:t>
+            </w:r>
+            <w:r>
+              <w:rPr>
+                <w:noProof/>
+                <w:webHidden/>
+              </w:rPr>
+              <w:tab/>
+            </w:r>
+            <w:r>
+              <w:rPr>
+                <w:noProof/>
+                <w:webHidden/>
+              </w:rPr>
+              <w:fldChar w:fldCharType="begin"/>
+            </w:r>
+            <w:r>
+              <w:rPr>
+                <w:noProof/>
+                <w:webHidden/>
+              </w:rPr>
+              <w:instrText xml:space="preserve"> PAGEREF _Toc404591729 \h </w:instrText>
+            </w:r>
+            <w:r>
+              <w:rPr>
+                <w:noProof/>
+                <w:webHidden/>
+              </w:rPr>
+            </w:r>
+            <w:r>
+              <w:rPr>
+                <w:noProof/>
+                <w:webHidden/>
+              </w:rPr>
+              <w:fldChar w:fldCharType="separate"/>
+            </w:r>
+            <w:r>
+              <w:rPr>
+                <w:noProof/>
+                <w:webHidden/>
+              </w:rPr>
+              <w:t>10</w:t>
+            </w:r>
+            <w:r>
+              <w:rPr>
+                <w:noProof/>
+                <w:webHidden/>
+              </w:rPr>
+              <w:fldChar w:fldCharType="end"/>
+            </w:r>
+          </w:hyperlink>
+        </w:p>
+        <w:p>
+          <w:pPr>
+            <w:pStyle w:val="TOC2"/>
+            <w:tabs>
+              <w:tab w:val="left" w:pos="660"/>
+              <w:tab w:val="right" w:leader="dot" w:pos="9350"/>
+            </w:tabs>
+            <w:rPr>
+              <w:noProof/>
+            </w:rPr>
+          </w:pPr>
+          <w:hyperlink w:anchor="_Toc404591730" w:history="1">
+            <w:r>
+              <w:rPr>
+                <w:rStyle w:val="Hyperlink"/>
+                <w:noProof/>
+              </w:rPr>
+              <w:t>6.</w:t>
+            </w:r>
+            <w:r>
+              <w:rPr>
+                <w:noProof/>
+              </w:rPr>
+              <w:tab/>
+            </w:r>
+            <w:r>
+              <w:rPr>
+                <w:rStyle w:val="Hyperlink"/>
+                <w:noProof/>
+              </w:rPr>
               <w:t>Git Directories</w:t>
             </w:r>
             <w:r>
@@ -863,7 +992,7 @@
                 <w:noProof/>
                 <w:webHidden/>
               </w:rPr>
-              <w:instrText xml:space="preserve"> PAGEREF _Toc387929320 \h </w:instrText>
+              <w:instrText xml:space="preserve"> PAGEREF _Toc404591730 \h </w:instrText>
             </w:r>
             <w:r>
               <w:rPr>
@@ -904,7 +1033,7 @@
               <w:noProof/>
             </w:rPr>
           </w:pPr>
-          <w:hyperlink w:anchor="_Toc387929321" w:history="1">
+          <w:hyperlink w:anchor="_Toc404591731" w:history="1">
             <w:r>
               <w:rPr>
                 <w:rStyle w:val="Hyperlink"/>
@@ -931,7 +1060,7 @@
                 <w:noProof/>
                 <w:webHidden/>
               </w:rPr>
-              <w:instrText xml:space="preserve"> PAGEREF _Toc387929321 \h </w:instrText>
+              <w:instrText xml:space="preserve"> PAGEREF _Toc404591731 \h </w:instrText>
             </w:r>
             <w:r>
               <w:rPr>
@@ -951,7 +1080,7 @@
                 <w:noProof/>
                 <w:webHidden/>
               </w:rPr>
-              <w:t>11</w:t>
+              <w:t>12</w:t>
             </w:r>
             <w:r>
               <w:rPr>
@@ -973,7 +1102,7 @@
               <w:noProof/>
             </w:rPr>
           </w:pPr>
-          <w:hyperlink w:anchor="_Toc387929322" w:history="1">
+          <w:hyperlink w:anchor="_Toc404591732" w:history="1">
             <w:r>
               <w:rPr>
                 <w:rStyle w:val="Hyperlink"/>
@@ -1013,7 +1142,7 @@
                 <w:noProof/>
                 <w:webHidden/>
               </w:rPr>
-              <w:instrText xml:space="preserve"> PAGEREF _Toc387929322 \h </w:instrText>
+              <w:instrText xml:space="preserve"> PAGEREF _Toc404591732 \h </w:instrText>
             </w:r>
             <w:r>
               <w:rPr>
@@ -1033,7 +1162,7 @@
                 <w:noProof/>
                 <w:webHidden/>
               </w:rPr>
-              <w:t>11</w:t>
+              <w:t>12</w:t>
             </w:r>
             <w:r>
               <w:rPr>
@@ -1055,7 +1184,7 @@
               <w:noProof/>
             </w:rPr>
           </w:pPr>
-          <w:hyperlink w:anchor="_Toc387929323" w:history="1">
+          <w:hyperlink w:anchor="_Toc404591733" w:history="1">
             <w:r>
               <w:rPr>
                 <w:rStyle w:val="Hyperlink"/>
@@ -1095,7 +1224,7 @@
                 <w:noProof/>
                 <w:webHidden/>
               </w:rPr>
-              <w:instrText xml:space="preserve"> PAGEREF _Toc387929323 \h </w:instrText>
+              <w:instrText xml:space="preserve"> PAGEREF _Toc404591733 \h </w:instrText>
             </w:r>
             <w:r>
               <w:rPr>
@@ -1137,7 +1266,7 @@
               <w:noProof/>
             </w:rPr>
           </w:pPr>
-          <w:hyperlink w:anchor="_Toc387929324" w:history="1">
+          <w:hyperlink w:anchor="_Toc404591734" w:history="1">
             <w:r>
               <w:rPr>
                 <w:rStyle w:val="Hyperlink"/>
@@ -1177,7 +1306,7 @@
                 <w:noProof/>
                 <w:webHidden/>
               </w:rPr>
-              <w:instrText xml:space="preserve"> PAGEREF _Toc387929324 \h </w:instrText>
+              <w:instrText xml:space="preserve"> PAGEREF _Toc404591734 \h </w:instrText>
             </w:r>
             <w:r>
               <w:rPr>
@@ -1219,7 +1348,7 @@
               <w:noProof/>
             </w:rPr>
           </w:pPr>
-          <w:hyperlink w:anchor="_Toc387929325" w:history="1">
+          <w:hyperlink w:anchor="_Toc404591735" w:history="1">
             <w:r>
               <w:rPr>
                 <w:rStyle w:val="Hyperlink"/>
@@ -1259,7 +1388,7 @@
                 <w:noProof/>
                 <w:webHidden/>
               </w:rPr>
-              <w:instrText xml:space="preserve"> PAGEREF _Toc387929325 \h </w:instrText>
+              <w:instrText xml:space="preserve"> PAGEREF _Toc404591735 \h </w:instrText>
             </w:r>
             <w:r>
               <w:rPr>
@@ -1301,7 +1430,7 @@
               <w:noProof/>
             </w:rPr>
           </w:pPr>
-          <w:hyperlink w:anchor="_Toc387929326" w:history="1">
+          <w:hyperlink w:anchor="_Toc404591736" w:history="1">
             <w:r>
               <w:rPr>
                 <w:rStyle w:val="Hyperlink"/>
@@ -1341,7 +1470,7 @@
                 <w:noProof/>
                 <w:webHidden/>
               </w:rPr>
-              <w:instrText xml:space="preserve"> PAGEREF _Toc387929326 \h </w:instrText>
+              <w:instrText xml:space="preserve"> PAGEREF _Toc404591736 \h </w:instrText>
             </w:r>
             <w:r>
               <w:rPr>
@@ -1383,7 +1512,7 @@
               <w:noProof/>
             </w:rPr>
           </w:pPr>
-          <w:hyperlink w:anchor="_Toc387929327" w:history="1">
+          <w:hyperlink w:anchor="_Toc404591737" w:history="1">
             <w:r>
               <w:rPr>
                 <w:rStyle w:val="Hyperlink"/>
@@ -1423,7 +1552,7 @@
                 <w:noProof/>
                 <w:webHidden/>
               </w:rPr>
-              <w:instrText xml:space="preserve"> PAGEREF _Toc387929327 \h </w:instrText>
+              <w:instrText xml:space="preserve"> PAGEREF _Toc404591737 \h </w:instrText>
             </w:r>
             <w:r>
               <w:rPr>
@@ -1464,7 +1593,7 @@
               <w:noProof/>
             </w:rPr>
           </w:pPr>
-          <w:hyperlink w:anchor="_Toc387929328" w:history="1">
+          <w:hyperlink w:anchor="_Toc404591738" w:history="1">
             <w:r>
               <w:rPr>
                 <w:rStyle w:val="Hyperlink"/>
@@ -1491,7 +1620,7 @@
                 <w:noProof/>
                 <w:webHidden/>
               </w:rPr>
-              <w:instrText xml:space="preserve"> PAGEREF _Toc387929328 \h </w:instrText>
+              <w:instrText xml:space="preserve"> PAGEREF _Toc404591738 \h </w:instrText>
             </w:r>
             <w:r>
               <w:rPr>
@@ -1532,7 +1661,7 @@
               <w:noProof/>
             </w:rPr>
           </w:pPr>
-          <w:hyperlink w:anchor="_Toc387929329" w:history="1">
+          <w:hyperlink w:anchor="_Toc404591739" w:history="1">
             <w:r>
               <w:rPr>
                 <w:rStyle w:val="Hyperlink"/>
@@ -1559,7 +1688,7 @@
                 <w:noProof/>
                 <w:webHidden/>
               </w:rPr>
-              <w:instrText xml:space="preserve"> PAGEREF _Toc387929329 \h </w:instrText>
+              <w:instrText xml:space="preserve"> PAGEREF _Toc404591739 \h </w:instrText>
             </w:r>
             <w:r>
               <w:rPr>
@@ -1600,7 +1729,7 @@
               <w:noProof/>
             </w:rPr>
           </w:pPr>
-          <w:hyperlink w:anchor="_Toc387929330" w:history="1">
+          <w:hyperlink w:anchor="_Toc404591740" w:history="1">
             <w:r>
               <w:rPr>
                 <w:rStyle w:val="Hyperlink"/>
@@ -1627,7 +1756,7 @@
                 <w:noProof/>
                 <w:webHidden/>
               </w:rPr>
-              <w:instrText xml:space="preserve"> PAGEREF _Toc387929330 \h </w:instrText>
+              <w:instrText xml:space="preserve"> PAGEREF _Toc404591740 \h </w:instrText>
             </w:r>
             <w:r>
               <w:rPr>
@@ -1668,7 +1797,7 @@
               <w:noProof/>
             </w:rPr>
           </w:pPr>
-          <w:hyperlink w:anchor="_Toc387929331" w:history="1">
+          <w:hyperlink w:anchor="_Toc404591741" w:history="1">
             <w:r>
               <w:rPr>
                 <w:rStyle w:val="Hyperlink"/>
@@ -1695,7 +1824,7 @@
                 <w:noProof/>
                 <w:webHidden/>
               </w:rPr>
-              <w:instrText xml:space="preserve"> PAGEREF _Toc387929331 \h </w:instrText>
+              <w:instrText xml:space="preserve"> PAGEREF _Toc404591741 \h </w:instrText>
             </w:r>
             <w:r>
               <w:rPr>
@@ -1736,7 +1865,7 @@
               <w:noProof/>
             </w:rPr>
           </w:pPr>
-          <w:hyperlink w:anchor="_Toc387929332" w:history="1">
+          <w:hyperlink w:anchor="_Toc404591742" w:history="1">
             <w:r>
               <w:rPr>
                 <w:rStyle w:val="Hyperlink"/>
@@ -1763,7 +1892,7 @@
                 <w:noProof/>
                 <w:webHidden/>
               </w:rPr>
-              <w:instrText xml:space="preserve"> PAGEREF _Toc387929332 \h </w:instrText>
+              <w:instrText xml:space="preserve"> PAGEREF _Toc404591742 \h </w:instrText>
             </w:r>
             <w:r>
               <w:rPr>
@@ -1804,7 +1933,7 @@
               <w:noProof/>
             </w:rPr>
           </w:pPr>
-          <w:hyperlink w:anchor="_Toc387929333" w:history="1">
+          <w:hyperlink w:anchor="_Toc404591743" w:history="1">
             <w:r>
               <w:rPr>
                 <w:rStyle w:val="Hyperlink"/>
@@ -1831,7 +1960,7 @@
                 <w:noProof/>
                 <w:webHidden/>
               </w:rPr>
-              <w:instrText xml:space="preserve"> PAGEREF _Toc387929333 \h </w:instrText>
+              <w:instrText xml:space="preserve"> PAGEREF _Toc404591743 \h </w:instrText>
             </w:r>
             <w:r>
               <w:rPr>
@@ -1872,7 +2001,7 @@
               <w:noProof/>
             </w:rPr>
           </w:pPr>
-          <w:hyperlink w:anchor="_Toc387929334" w:history="1">
+          <w:hyperlink w:anchor="_Toc404591744" w:history="1">
             <w:r>
               <w:rPr>
                 <w:rStyle w:val="Hyperlink"/>
@@ -1899,7 +2028,7 @@
                 <w:noProof/>
                 <w:webHidden/>
               </w:rPr>
-              <w:instrText xml:space="preserve"> PAGEREF _Toc387929334 \h </w:instrText>
+              <w:instrText xml:space="preserve"> PAGEREF _Toc404591744 \h </w:instrText>
             </w:r>
             <w:r>
               <w:rPr>
@@ -1940,7 +2069,7 @@
               <w:noProof/>
             </w:rPr>
           </w:pPr>
-          <w:hyperlink w:anchor="_Toc387929335" w:history="1">
+          <w:hyperlink w:anchor="_Toc404591745" w:history="1">
             <w:r>
               <w:rPr>
                 <w:rStyle w:val="Hyperlink"/>
@@ -1967,7 +2096,7 @@
                 <w:noProof/>
                 <w:webHidden/>
               </w:rPr>
-              <w:instrText xml:space="preserve"> PAGEREF _Toc387929335 \h </w:instrText>
+              <w:instrText xml:space="preserve"> PAGEREF _Toc404591745 \h </w:instrText>
             </w:r>
             <w:r>
               <w:rPr>
@@ -2008,7 +2137,7 @@
               <w:noProof/>
             </w:rPr>
           </w:pPr>
-          <w:hyperlink w:anchor="_Toc387929336" w:history="1">
+          <w:hyperlink w:anchor="_Toc404591746" w:history="1">
             <w:r>
               <w:rPr>
                 <w:rStyle w:val="Hyperlink"/>
@@ -2035,7 +2164,7 @@
                 <w:noProof/>
                 <w:webHidden/>
               </w:rPr>
-              <w:instrText xml:space="preserve"> PAGEREF _Toc387929336 \h </w:instrText>
+              <w:instrText xml:space="preserve"> PAGEREF _Toc404591746 \h </w:instrText>
             </w:r>
             <w:r>
               <w:rPr>
@@ -2076,7 +2205,7 @@
               <w:noProof/>
             </w:rPr>
           </w:pPr>
-          <w:hyperlink w:anchor="_Toc387929337" w:history="1">
+          <w:hyperlink w:anchor="_Toc404591747" w:history="1">
             <w:r>
               <w:rPr>
                 <w:rStyle w:val="Hyperlink"/>
@@ -2103,7 +2232,7 @@
                 <w:noProof/>
                 <w:webHidden/>
               </w:rPr>
-              <w:instrText xml:space="preserve"> PAGEREF _Toc387929337 \h </w:instrText>
+              <w:instrText xml:space="preserve"> PAGEREF _Toc404591747 \h </w:instrText>
             </w:r>
             <w:r>
               <w:rPr>
@@ -2144,7 +2273,7 @@
               <w:noProof/>
             </w:rPr>
           </w:pPr>
-          <w:hyperlink w:anchor="_Toc387929338" w:history="1">
+          <w:hyperlink w:anchor="_Toc404591748" w:history="1">
             <w:r>
               <w:rPr>
                 <w:rStyle w:val="Hyperlink"/>
@@ -2171,7 +2300,7 @@
                 <w:noProof/>
                 <w:webHidden/>
               </w:rPr>
-              <w:instrText xml:space="preserve"> PAGEREF _Toc387929338 \h </w:instrText>
+              <w:instrText xml:space="preserve"> PAGEREF _Toc404591748 \h </w:instrText>
             </w:r>
             <w:r>
               <w:rPr>
@@ -2212,7 +2341,7 @@
               <w:noProof/>
             </w:rPr>
           </w:pPr>
-          <w:hyperlink w:anchor="_Toc387929339" w:history="1">
+          <w:hyperlink w:anchor="_Toc404591749" w:history="1">
             <w:r>
               <w:rPr>
                 <w:rStyle w:val="Hyperlink"/>
@@ -2239,7 +2368,7 @@
                 <w:noProof/>
                 <w:webHidden/>
               </w:rPr>
-              <w:instrText xml:space="preserve"> PAGEREF _Toc387929339 \h </w:instrText>
+              <w:instrText xml:space="preserve"> PAGEREF _Toc404591749 \h </w:instrText>
             </w:r>
             <w:r>
               <w:rPr>
@@ -2318,16 +2447,16 @@
         <w:pStyle w:val="Heading1"/>
         <w:jc w:val="center"/>
       </w:pPr>
-      <w:bookmarkStart w:id="2" w:name="_Toc370366517"/>
-      <w:bookmarkStart w:id="3" w:name="_Toc387929310"/>
+      <w:bookmarkStart w:id="3" w:name="_Toc370366517"/>
+      <w:bookmarkStart w:id="4" w:name="_Toc404591719"/>
       <w:r>
         <w:t xml:space="preserve">KeyStone II Workshop </w:t>
       </w:r>
       <w:r>
         <w:t>Ubuntu Server</w:t>
       </w:r>
-      <w:bookmarkEnd w:id="2"/>
       <w:bookmarkEnd w:id="3"/>
+      <w:bookmarkEnd w:id="4"/>
     </w:p>
     <w:p/>
     <w:p/>
@@ -2335,13 +2464,13 @@
       <w:pPr>
         <w:pStyle w:val="Heading2"/>
       </w:pPr>
-      <w:bookmarkStart w:id="4" w:name="_Toc370366518"/>
-      <w:bookmarkStart w:id="5" w:name="_Toc387929311"/>
+      <w:bookmarkStart w:id="5" w:name="_Toc370366518"/>
+      <w:bookmarkStart w:id="6" w:name="_Toc404591720"/>
       <w:r>
         <w:t>Introduction</w:t>
       </w:r>
-      <w:bookmarkEnd w:id="4"/>
       <w:bookmarkEnd w:id="5"/>
+      <w:bookmarkEnd w:id="6"/>
     </w:p>
     <w:p/>
     <w:p>
@@ -2397,14 +2526,14 @@
         <w:br w:type="page"/>
       </w:r>
     </w:p>
-    <w:bookmarkStart w:id="6" w:name="_Toc370366519"/>
+    <w:bookmarkStart w:id="7" w:name="_Toc370366519"/>
     <w:p>
       <w:r>
         <w:object w:dxaOrig="10734" w:dyaOrig="14979">
           <v:shape id="_x0000_i1026" type="#_x0000_t75" style="width:472.2pt;height:658.3pt" o:ole="">
             <v:imagedata r:id="rId11" o:title=""/>
           </v:shape>
-          <o:OLEObject Type="Embed" ProgID="Visio.Drawing.11" ShapeID="_x0000_i1026" DrawAspect="Content" ObjectID="_1475323191" r:id="rId12"/>
+          <o:OLEObject Type="Embed" ProgID="Visio.Drawing.11" ShapeID="_x0000_i1026" DrawAspect="Content" ObjectID="_1478333550" r:id="rId12"/>
         </w:object>
       </w:r>
     </w:p>
@@ -2416,11 +2545,11 @@
           <w:numId w:val="21"/>
         </w:numPr>
       </w:pPr>
-      <w:bookmarkStart w:id="7" w:name="_Toc387929312"/>
+      <w:bookmarkStart w:id="8" w:name="_Toc404591721"/>
       <w:r>
         <w:t>Installing Ubuntu</w:t>
       </w:r>
-      <w:bookmarkEnd w:id="7"/>
+      <w:bookmarkEnd w:id="8"/>
     </w:p>
     <w:p>
       <w:r>
@@ -2456,11 +2585,11 @@
       <w:pPr>
         <w:pStyle w:val="Heading3"/>
       </w:pPr>
-      <w:bookmarkStart w:id="8" w:name="_Toc387929313"/>
+      <w:bookmarkStart w:id="9" w:name="_Toc404591722"/>
       <w:r>
         <w:t>Prereqs.pl</w:t>
       </w:r>
-      <w:bookmarkEnd w:id="8"/>
+      <w:bookmarkEnd w:id="9"/>
     </w:p>
     <w:p>
       <w:r>
@@ -2569,13 +2698,13 @@
       <w:pPr>
         <w:pStyle w:val="Heading3"/>
       </w:pPr>
-      <w:bookmarkStart w:id="9" w:name="_Toc370366521"/>
-      <w:bookmarkStart w:id="10" w:name="_Toc387929314"/>
+      <w:bookmarkStart w:id="10" w:name="_Toc370366521"/>
+      <w:bookmarkStart w:id="11" w:name="_Toc404591723"/>
       <w:r>
         <w:t>Operating system</w:t>
       </w:r>
-      <w:bookmarkEnd w:id="9"/>
       <w:bookmarkEnd w:id="10"/>
+      <w:bookmarkEnd w:id="11"/>
     </w:p>
     <w:p>
       <w:r>
@@ -2591,13 +2720,13 @@
       <w:pPr>
         <w:pStyle w:val="Heading3"/>
       </w:pPr>
-      <w:bookmarkStart w:id="11" w:name="_Toc370366522"/>
-      <w:bookmarkStart w:id="12" w:name="_Toc387929315"/>
+      <w:bookmarkStart w:id="12" w:name="_Toc370366522"/>
+      <w:bookmarkStart w:id="13" w:name="_Toc404591724"/>
       <w:r>
         <w:t>64 BIT Server</w:t>
       </w:r>
-      <w:bookmarkEnd w:id="11"/>
       <w:bookmarkEnd w:id="12"/>
+      <w:bookmarkEnd w:id="13"/>
     </w:p>
     <w:p>
       <w:r>
@@ -2684,21 +2813,119 @@
           <w:numId w:val="21"/>
         </w:numPr>
       </w:pPr>
-      <w:bookmarkStart w:id="13" w:name="_Toc387929316"/>
+      <w:bookmarkStart w:id="14" w:name="_Toc404591725"/>
+      <w:r>
+        <w:t>If Ubuntu does not start because of Video Card race condition:</w:t>
+      </w:r>
+      <w:bookmarkEnd w:id="14"/>
+    </w:p>
+    <w:p>
+      <w:pPr>
+        <w:ind w:left="360"/>
+      </w:pPr>
+    </w:p>
+    <w:p>
+      <w:pPr>
+        <w:ind w:left="360"/>
+        <w:rPr>
+          <w:sz w:val="32"/>
+          <w:szCs w:val="32"/>
+        </w:rPr>
+      </w:pPr>
+    </w:p>
+    <w:p>
+      <w:pPr>
+        <w:ind w:left="360"/>
+        <w:rPr>
+          <w:sz w:val="32"/>
+          <w:szCs w:val="32"/>
+        </w:rPr>
+      </w:pPr>
+      <w:r>
+        <w:rPr>
+          <w:sz w:val="32"/>
+          <w:szCs w:val="32"/>
+        </w:rPr>
+        <w:t>Control alt F1</w:t>
+      </w:r>
+    </w:p>
+    <w:p>
+      <w:pPr>
+        <w:ind w:left="360"/>
+        <w:rPr>
+          <w:sz w:val="32"/>
+          <w:szCs w:val="32"/>
+        </w:rPr>
+      </w:pPr>
+      <w:r>
+        <w:rPr>
+          <w:sz w:val="32"/>
+          <w:szCs w:val="32"/>
+        </w:rPr>
+        <w:t>Login as root</w:t>
+      </w:r>
+    </w:p>
+    <w:p>
+      <w:pPr>
+        <w:ind w:left="360"/>
+        <w:rPr>
+          <w:sz w:val="32"/>
+          <w:szCs w:val="32"/>
+        </w:rPr>
+      </w:pPr>
+      <w:r>
+        <w:rPr>
+          <w:sz w:val="32"/>
+          <w:szCs w:val="32"/>
+        </w:rPr>
+        <w:t xml:space="preserve">Sudo service </w:t>
+      </w:r>
+      <w:proofErr w:type="spellStart"/>
+      <w:r>
+        <w:rPr>
+          <w:sz w:val="32"/>
+          <w:szCs w:val="32"/>
+        </w:rPr>
+        <w:t>lightdm</w:t>
+      </w:r>
+      <w:proofErr w:type="spellEnd"/>
+      <w:r>
+        <w:rPr>
+          <w:sz w:val="32"/>
+          <w:szCs w:val="32"/>
+        </w:rPr>
+        <w:t xml:space="preserve"> restart</w:t>
+      </w:r>
+    </w:p>
+    <w:p>
+      <w:pPr>
+        <w:pStyle w:val="ListParagraph"/>
+      </w:pPr>
+    </w:p>
+    <w:p/>
+    <w:p>
+      <w:pPr>
+        <w:pStyle w:val="Heading2"/>
+        <w:numPr>
+          <w:ilvl w:val="0"/>
+          <w:numId w:val="21"/>
+        </w:numPr>
+      </w:pPr>
+      <w:bookmarkStart w:id="15" w:name="_Toc404591726"/>
       <w:r>
         <w:t>Server Directory Structure</w:t>
       </w:r>
-      <w:bookmarkEnd w:id="13"/>
+      <w:bookmarkEnd w:id="15"/>
     </w:p>
     <w:p>
       <w:pPr>
         <w:pStyle w:val="Heading1"/>
       </w:pPr>
-      <w:bookmarkStart w:id="14" w:name="_Toc387929317"/>
+      <w:bookmarkStart w:id="16" w:name="_Toc404591727"/>
       <w:r>
         <w:t>Server Directory Structure</w:t>
       </w:r>
-      <w:bookmarkEnd w:id="14"/>
+      <w:bookmarkEnd w:id="16"/>
     </w:p>
     <w:p>
       <w:r>
@@ -3023,7 +3250,11 @@
           </w:tcPr>
           <w:p>
             <w:r>
-              <w:t>Each student should build private file system into this directory</w:t>
+              <w:t xml:space="preserve">Each student should build private file system into this </w:t>
+            </w:r>
+            <w:r>
+              <w:lastRenderedPageBreak/>
+              <w:t>directory</w:t>
             </w:r>
           </w:p>
         </w:tc>
@@ -3035,6 +3266,7 @@
           </w:tcPr>
           <w:p>
             <w:r>
+              <w:lastRenderedPageBreak/>
               <w:t>/usr/global/scripts</w:t>
             </w:r>
           </w:p>
@@ -3158,7 +3390,6 @@
           </w:tcPr>
           <w:p>
             <w:r>
-              <w:lastRenderedPageBreak/>
               <w:t xml:space="preserve">/usr/global/Projects </w:t>
             </w:r>
             <w:r>
@@ -3262,11 +3493,11 @@
           <w:numId w:val="21"/>
         </w:numPr>
       </w:pPr>
-      <w:bookmarkStart w:id="15" w:name="_Toc387929318"/>
+      <w:bookmarkStart w:id="17" w:name="_Toc404591728"/>
       <w:r>
         <w:t>Software Download</w:t>
       </w:r>
-      <w:bookmarkEnd w:id="15"/>
+      <w:bookmarkEnd w:id="17"/>
     </w:p>
     <w:p/>
     <w:p>
@@ -3647,11 +3878,11 @@
           <w:numId w:val="21"/>
         </w:numPr>
       </w:pPr>
-      <w:bookmarkStart w:id="16" w:name="_Toc387929319"/>
+      <w:bookmarkStart w:id="18" w:name="_Toc404591729"/>
       <w:r>
         <w:t>Projects Sources</w:t>
       </w:r>
-      <w:bookmarkEnd w:id="16"/>
+      <w:bookmarkEnd w:id="18"/>
     </w:p>
     <w:p>
       <w:r>
@@ -3682,11 +3913,11 @@
           <w:numId w:val="21"/>
         </w:numPr>
       </w:pPr>
-      <w:bookmarkStart w:id="17" w:name="_Toc387929320"/>
+      <w:bookmarkStart w:id="19" w:name="_Toc404591730"/>
       <w:r>
         <w:t>Git Directories</w:t>
       </w:r>
-      <w:bookmarkEnd w:id="17"/>
+      <w:bookmarkEnd w:id="19"/>
     </w:p>
     <w:p/>
     <w:p>
@@ -4206,12 +4437,12 @@
       <w:pPr>
         <w:pStyle w:val="Heading2"/>
       </w:pPr>
-      <w:bookmarkStart w:id="18" w:name="_Toc387929321"/>
+      <w:bookmarkStart w:id="20" w:name="_Toc404591731"/>
       <w:r>
         <w:lastRenderedPageBreak/>
         <w:t>Utilities</w:t>
       </w:r>
-      <w:bookmarkEnd w:id="18"/>
+      <w:bookmarkEnd w:id="20"/>
     </w:p>
     <w:p>
       <w:pPr>
@@ -4221,11 +4452,11 @@
           <w:numId w:val="26"/>
         </w:numPr>
       </w:pPr>
-      <w:bookmarkStart w:id="19" w:name="_Toc387929322"/>
+      <w:bookmarkStart w:id="21" w:name="_Toc404591732"/>
       <w:r>
         <w:t>TFTP</w:t>
       </w:r>
-      <w:bookmarkEnd w:id="19"/>
+      <w:bookmarkEnd w:id="21"/>
     </w:p>
     <w:p>
       <w:pPr>
@@ -4857,11 +5088,11 @@
           <w:numId w:val="26"/>
         </w:numPr>
       </w:pPr>
-      <w:bookmarkStart w:id="20" w:name="_Toc387929323"/>
+      <w:bookmarkStart w:id="22" w:name="_Toc404591733"/>
       <w:r>
         <w:t>FTP</w:t>
       </w:r>
-      <w:bookmarkEnd w:id="20"/>
+      <w:bookmarkEnd w:id="22"/>
     </w:p>
     <w:p>
       <w:pPr>
@@ -5048,7 +5279,7 @@
         <w:t>”</w:t>
       </w:r>
     </w:p>
-    <w:bookmarkEnd w:id="6"/>
+    <w:bookmarkEnd w:id="7"/>
     <w:p/>
     <w:p>
       <w:pPr>
@@ -5125,11 +5356,11 @@
           <w:numId w:val="26"/>
         </w:numPr>
       </w:pPr>
-      <w:bookmarkStart w:id="21" w:name="_Toc387929324"/>
+      <w:bookmarkStart w:id="23" w:name="_Toc404591734"/>
       <w:r>
         <w:t>NFS Server</w:t>
       </w:r>
-      <w:bookmarkEnd w:id="21"/>
+      <w:bookmarkEnd w:id="23"/>
     </w:p>
     <w:p>
       <w:pPr>
@@ -5350,21 +5581,7 @@
         <w:rPr>
           <w:b/>
         </w:rPr>
-        <w:t>/</w:t>
-      </w:r>
-      <w:proofErr w:type="spellStart"/>
-      <w:r>
-        <w:rPr>
-          <w:b/>
-        </w:rPr>
-        <w:t>etc</w:t>
-      </w:r>
-      <w:proofErr w:type="spellEnd"/>
-      <w:r>
-        <w:rPr>
-          <w:b/>
-        </w:rPr>
-        <w:t>/export</w:t>
+        <w:t>/etc/export</w:t>
       </w:r>
       <w:r>
         <w:rPr>
@@ -5391,21 +5608,7 @@
         <w:rPr>
           <w:b/>
         </w:rPr>
-        <w:t>“sudo vi /</w:t>
-      </w:r>
-      <w:proofErr w:type="spellStart"/>
-      <w:r>
-        <w:rPr>
-          <w:b/>
-        </w:rPr>
-        <w:t>etc</w:t>
-      </w:r>
-      <w:proofErr w:type="spellEnd"/>
-      <w:r>
-        <w:rPr>
-          <w:b/>
-        </w:rPr>
-        <w:t>/export</w:t>
+        <w:t>“sudo vi /etc/export</w:t>
       </w:r>
       <w:r>
         <w:rPr>
@@ -5471,21 +5674,7 @@
         <w:rPr>
           <w:b/>
         </w:rPr>
-        <w:t>/</w:t>
-      </w:r>
-      <w:proofErr w:type="spellStart"/>
-      <w:r>
-        <w:rPr>
-          <w:b/>
-        </w:rPr>
-        <w:t>etc</w:t>
-      </w:r>
-      <w:proofErr w:type="spellEnd"/>
-      <w:r>
-        <w:rPr>
-          <w:b/>
-        </w:rPr>
-        <w:t>/export</w:t>
+        <w:t>/etc/export</w:t>
       </w:r>
       <w:r>
         <w:rPr>
@@ -5602,21 +5791,7 @@
         <w:rPr>
           <w:b/>
         </w:rPr>
-        <w:t>/</w:t>
-      </w:r>
-      <w:proofErr w:type="spellStart"/>
-      <w:r>
-        <w:rPr>
-          <w:b/>
-        </w:rPr>
-        <w:t>etc</w:t>
-      </w:r>
-      <w:proofErr w:type="spellEnd"/>
-      <w:r>
-        <w:rPr>
-          <w:b/>
-        </w:rPr>
-        <w:t>/init.d/nfs-kernel-server restart</w:t>
+        <w:t>/etc/init.d/nfs-kernel-server restart</w:t>
       </w:r>
       <w:r>
         <w:rPr>
@@ -5803,11 +5978,11 @@
           <w:numId w:val="26"/>
         </w:numPr>
       </w:pPr>
-      <w:bookmarkStart w:id="22" w:name="_Toc387929325"/>
+      <w:bookmarkStart w:id="24" w:name="_Toc404591735"/>
       <w:r>
         <w:t>Create Student Accounts</w:t>
       </w:r>
-      <w:bookmarkEnd w:id="22"/>
+      <w:bookmarkEnd w:id="24"/>
     </w:p>
     <w:p>
       <w:pPr>
@@ -6214,12 +6389,12 @@
           <w:numId w:val="26"/>
         </w:numPr>
       </w:pPr>
-      <w:bookmarkStart w:id="23" w:name="_Toc387929326"/>
+      <w:bookmarkStart w:id="25" w:name="_Toc404591736"/>
       <w:r>
         <w:lastRenderedPageBreak/>
         <w:t>VNC Server</w:t>
       </w:r>
-      <w:bookmarkEnd w:id="23"/>
+      <w:bookmarkEnd w:id="25"/>
     </w:p>
     <w:p>
       <w:pPr>
@@ -6594,11 +6769,11 @@
           <w:numId w:val="26"/>
         </w:numPr>
       </w:pPr>
-      <w:bookmarkStart w:id="24" w:name="_Toc387929327"/>
+      <w:bookmarkStart w:id="26" w:name="_Toc404591737"/>
       <w:r>
         <w:t>DHCP  Server</w:t>
       </w:r>
-      <w:bookmarkEnd w:id="24"/>
+      <w:bookmarkEnd w:id="26"/>
     </w:p>
     <w:p>
       <w:pPr>
@@ -7048,21 +7223,7 @@
         <w:rPr>
           <w:b/>
         </w:rPr>
-        <w:t>/</w:t>
-      </w:r>
-      <w:proofErr w:type="spellStart"/>
-      <w:r>
-        <w:rPr>
-          <w:b/>
-        </w:rPr>
-        <w:t>etc</w:t>
-      </w:r>
-      <w:proofErr w:type="spellEnd"/>
-      <w:r>
-        <w:rPr>
-          <w:b/>
-        </w:rPr>
-        <w:t>/</w:t>
+        <w:t>/etc/</w:t>
       </w:r>
       <w:r>
         <w:rPr>
@@ -7304,22 +7465,22 @@
       <w:pPr>
         <w:pStyle w:val="Heading1"/>
       </w:pPr>
-      <w:bookmarkStart w:id="25" w:name="_Toc387929328"/>
+      <w:bookmarkStart w:id="27" w:name="_Toc404591738"/>
       <w:r>
         <w:lastRenderedPageBreak/>
         <w:t>Other Utilities that nice to have</w:t>
       </w:r>
-      <w:bookmarkEnd w:id="25"/>
+      <w:bookmarkEnd w:id="27"/>
     </w:p>
     <w:p>
       <w:pPr>
         <w:pStyle w:val="Heading2"/>
       </w:pPr>
-      <w:bookmarkStart w:id="26" w:name="_Toc387929329"/>
+      <w:bookmarkStart w:id="28" w:name="_Toc404591739"/>
       <w:r>
         <w:t>Picocom</w:t>
       </w:r>
-      <w:bookmarkEnd w:id="26"/>
+      <w:bookmarkEnd w:id="28"/>
     </w:p>
     <w:p>
       <w:r>
@@ -7405,11 +7566,11 @@
       <w:pPr>
         <w:pStyle w:val="Heading2"/>
       </w:pPr>
-      <w:bookmarkStart w:id="27" w:name="_Toc387929330"/>
+      <w:bookmarkStart w:id="29" w:name="_Toc404591740"/>
       <w:r>
         <w:t>Samba Server</w:t>
       </w:r>
-      <w:bookmarkEnd w:id="27"/>
+      <w:bookmarkEnd w:id="29"/>
     </w:p>
     <w:p>
       <w:pPr>
@@ -7602,15 +7763,7 @@
         </w:numPr>
       </w:pPr>
       <w:r>
-        <w:t>In the file /</w:t>
-      </w:r>
-      <w:proofErr w:type="spellStart"/>
-      <w:r>
-        <w:t>etc</w:t>
-      </w:r>
-      <w:proofErr w:type="spellEnd"/>
-      <w:r>
-        <w:t>/samba/</w:t>
+        <w:t>In the file /etc/samba/</w:t>
       </w:r>
       <w:proofErr w:type="spellStart"/>
       <w:r>
@@ -7811,8 +7964,6 @@
       <w:r>
         <w:t>Note – you can add more directories to the share, just give it a different name</w:t>
       </w:r>
-      <w:bookmarkStart w:id="28" w:name="_GoBack"/>
-      <w:bookmarkEnd w:id="28"/>
     </w:p>
     <w:p>
       <w:pPr>
@@ -7914,11 +8065,11 @@
       <w:pPr>
         <w:pStyle w:val="Heading1"/>
       </w:pPr>
-      <w:bookmarkStart w:id="29" w:name="_Toc387929331"/>
+      <w:bookmarkStart w:id="30" w:name="_Toc404591741"/>
       <w:r>
         <w:t>Connect to the Networks</w:t>
       </w:r>
-      <w:bookmarkEnd w:id="29"/>
+      <w:bookmarkEnd w:id="30"/>
     </w:p>
     <w:p>
       <w:r>
@@ -7960,11 +8111,11 @@
       <w:pPr>
         <w:pStyle w:val="Heading2"/>
       </w:pPr>
-      <w:bookmarkStart w:id="30" w:name="_Toc387929332"/>
+      <w:bookmarkStart w:id="31" w:name="_Toc404591742"/>
       <w:r>
         <w:t>Step 1 – Connect the wireless Network</w:t>
       </w:r>
-      <w:bookmarkEnd w:id="30"/>
+      <w:bookmarkEnd w:id="31"/>
     </w:p>
     <w:p>
       <w:pPr>
@@ -8364,11 +8515,11 @@
       <w:pPr>
         <w:pStyle w:val="Heading2"/>
       </w:pPr>
-      <w:bookmarkStart w:id="31" w:name="_Toc387929333"/>
+      <w:bookmarkStart w:id="32" w:name="_Toc404591743"/>
       <w:r>
         <w:t>Step 2 – Adding the local wired Network</w:t>
       </w:r>
-      <w:bookmarkEnd w:id="31"/>
+      <w:bookmarkEnd w:id="32"/>
     </w:p>
     <w:p>
       <w:pPr>
@@ -8650,11 +8801,11 @@
       <w:pPr>
         <w:pStyle w:val="Heading1"/>
       </w:pPr>
-      <w:bookmarkStart w:id="32" w:name="_Toc387929334"/>
+      <w:bookmarkStart w:id="33" w:name="_Toc404591744"/>
       <w:r>
         <w:t>Appendix</w:t>
       </w:r>
-      <w:bookmarkEnd w:id="32"/>
+      <w:bookmarkEnd w:id="33"/>
     </w:p>
     <w:p>
       <w:pPr>
@@ -8665,22 +8816,22 @@
       <w:pPr>
         <w:pStyle w:val="Heading2"/>
       </w:pPr>
-      <w:bookmarkStart w:id="33" w:name="_Toc370366531"/>
-      <w:bookmarkStart w:id="34" w:name="_Toc387929335"/>
+      <w:bookmarkStart w:id="34" w:name="_Toc370366531"/>
+      <w:bookmarkStart w:id="35" w:name="_Toc404591745"/>
       <w:r>
         <w:t xml:space="preserve">Appendix A:  </w:t>
       </w:r>
       <w:r>
         <w:t>Student laptop</w:t>
       </w:r>
-      <w:bookmarkEnd w:id="33"/>
+      <w:bookmarkEnd w:id="34"/>
       <w:r>
         <w:t xml:space="preserve"> </w:t>
       </w:r>
       <w:r>
         <w:t>and startup summary</w:t>
       </w:r>
-      <w:bookmarkEnd w:id="34"/>
+      <w:bookmarkEnd w:id="35"/>
     </w:p>
     <w:p>
       <w:pPr>
@@ -9009,11 +9160,11 @@
       <w:pPr>
         <w:pStyle w:val="Heading2"/>
       </w:pPr>
-      <w:bookmarkStart w:id="35" w:name="_Toc387929336"/>
+      <w:bookmarkStart w:id="36" w:name="_Toc404591746"/>
       <w:r>
         <w:t>Appendix B:  Student Script inside TI network</w:t>
       </w:r>
-      <w:bookmarkEnd w:id="35"/>
+      <w:bookmarkEnd w:id="36"/>
       <w:r>
         <w:t xml:space="preserve"> </w:t>
       </w:r>
@@ -9085,11 +9236,11 @@
       <w:pPr>
         <w:pStyle w:val="Heading2"/>
       </w:pPr>
-      <w:bookmarkStart w:id="36" w:name="_Toc387929337"/>
+      <w:bookmarkStart w:id="37" w:name="_Toc404591747"/>
       <w:r>
         <w:t>Appendix C:  git script inside TI network</w:t>
       </w:r>
-      <w:bookmarkEnd w:id="36"/>
+      <w:bookmarkEnd w:id="37"/>
       <w:r>
         <w:t xml:space="preserve"> </w:t>
       </w:r>
@@ -9126,12 +9277,12 @@
       <w:pPr>
         <w:pStyle w:val="Heading2"/>
       </w:pPr>
-      <w:bookmarkStart w:id="37" w:name="_Toc387929338"/>
+      <w:bookmarkStart w:id="38" w:name="_Toc404591748"/>
       <w:r>
         <w:lastRenderedPageBreak/>
         <w:t>Appendix D:  Student  script  for Ti Guest network</w:t>
       </w:r>
-      <w:bookmarkEnd w:id="37"/>
+      <w:bookmarkEnd w:id="38"/>
     </w:p>
     <w:p/>
     <w:p>
@@ -9195,11 +9346,11 @@
       <w:pPr>
         <w:pStyle w:val="Heading2"/>
       </w:pPr>
-      <w:bookmarkStart w:id="38" w:name="_Toc387929339"/>
+      <w:bookmarkStart w:id="39" w:name="_Toc404591749"/>
       <w:r>
         <w:t>Appendix E:  Cheat Sheet (thanks to DZ)</w:t>
       </w:r>
-      <w:bookmarkEnd w:id="38"/>
+      <w:bookmarkEnd w:id="39"/>
     </w:p>
     <w:p>
       <w:r>
@@ -14207,7 +14358,6 @@
       <w:spacing w:after="0" w:line="240" w:lineRule="auto"/>
     </w:pPr>
     <w:tblPr>
-      <w:tblInd w:w="0" w:type="dxa"/>
       <w:tblBorders>
         <w:top w:val="single" w:sz="4" w:space="0" w:color="auto"/>
         <w:left w:val="single" w:sz="4" w:space="0" w:color="auto"/>
@@ -14216,12 +14366,6 @@
         <w:insideH w:val="single" w:sz="4" w:space="0" w:color="auto"/>
         <w:insideV w:val="single" w:sz="4" w:space="0" w:color="auto"/>
       </w:tblBorders>
-      <w:tblCellMar>
-        <w:top w:w="0" w:type="dxa"/>
-        <w:left w:w="108" w:type="dxa"/>
-        <w:bottom w:w="0" w:type="dxa"/>
-        <w:right w:w="108" w:type="dxa"/>
-      </w:tblCellMar>
     </w:tblPr>
   </w:style>
   <w:style w:type="character" w:styleId="Hyperlink">
@@ -14812,7 +14956,6 @@
       <w:spacing w:after="0" w:line="240" w:lineRule="auto"/>
     </w:pPr>
     <w:tblPr>
-      <w:tblInd w:w="0" w:type="dxa"/>
       <w:tblBorders>
         <w:top w:val="single" w:sz="4" w:space="0" w:color="auto"/>
         <w:left w:val="single" w:sz="4" w:space="0" w:color="auto"/>
@@ -14821,12 +14964,6 @@
         <w:insideH w:val="single" w:sz="4" w:space="0" w:color="auto"/>
         <w:insideV w:val="single" w:sz="4" w:space="0" w:color="auto"/>
       </w:tblBorders>
-      <w:tblCellMar>
-        <w:top w:w="0" w:type="dxa"/>
-        <w:left w:w="108" w:type="dxa"/>
-        <w:bottom w:w="0" w:type="dxa"/>
-        <w:right w:w="108" w:type="dxa"/>
-      </w:tblCellMar>
     </w:tblPr>
   </w:style>
   <w:style w:type="character" w:styleId="Hyperlink">
@@ -15386,7 +15523,7 @@
 </file>
 
 <file path=customXml/itemProps1.xml><?xml version="1.0" encoding="utf-8"?>
-<ds:datastoreItem xmlns:ds="http://schemas.openxmlformats.org/officeDocument/2006/customXml" ds:itemID="{52066EDE-FEBC-403D-971A-DC11975D00B2}">
+<ds:datastoreItem xmlns:ds="http://schemas.openxmlformats.org/officeDocument/2006/customXml" ds:itemID="{15158DDC-5644-43FD-B40C-5D06D65A30B7}">
   <ds:schemaRefs>
     <ds:schemaRef ds:uri="http://schemas.openxmlformats.org/officeDocument/2006/bibliography"/>
   </ds:schemaRefs>

</xml_diff>